<commit_message>
added list of used HW in project and explanations what they are used for
</commit_message>
<xml_diff>
--- a/Documentation/SystemDesign.docx
+++ b/Documentation/SystemDesign.docx
@@ -19,7 +19,7 @@
     </w:p>
     <w:p>
       <w:pPr>
-        <w:pStyle w:val="Lijstalinea"/>
+        <w:pStyle w:val="Luettelokappale"/>
         <w:numPr>
           <w:ilvl w:val="0"/>
           <w:numId w:val="1"/>
@@ -39,7 +39,7 @@
     </w:p>
     <w:p>
       <w:pPr>
-        <w:pStyle w:val="Lijstalinea"/>
+        <w:pStyle w:val="Luettelokappale"/>
         <w:numPr>
           <w:ilvl w:val="1"/>
           <w:numId w:val="1"/>
@@ -59,7 +59,7 @@
     </w:p>
     <w:p>
       <w:pPr>
-        <w:pStyle w:val="Lijstalinea"/>
+        <w:pStyle w:val="Luettelokappale"/>
         <w:numPr>
           <w:ilvl w:val="1"/>
           <w:numId w:val="1"/>
@@ -79,7 +79,7 @@
     </w:p>
     <w:p>
       <w:pPr>
-        <w:pStyle w:val="Lijstalinea"/>
+        <w:pStyle w:val="Luettelokappale"/>
         <w:numPr>
           <w:ilvl w:val="1"/>
           <w:numId w:val="1"/>
@@ -99,7 +99,7 @@
     </w:p>
     <w:p>
       <w:pPr>
-        <w:pStyle w:val="Lijstalinea"/>
+        <w:pStyle w:val="Luettelokappale"/>
         <w:numPr>
           <w:ilvl w:val="0"/>
           <w:numId w:val="1"/>
@@ -119,7 +119,7 @@
     </w:p>
     <w:p>
       <w:pPr>
-        <w:pStyle w:val="Lijstalinea"/>
+        <w:pStyle w:val="Luettelokappale"/>
         <w:numPr>
           <w:ilvl w:val="0"/>
           <w:numId w:val="1"/>
@@ -139,7 +139,7 @@
     </w:p>
     <w:p>
       <w:pPr>
-        <w:pStyle w:val="Lijstalinea"/>
+        <w:pStyle w:val="Luettelokappale"/>
         <w:numPr>
           <w:ilvl w:val="0"/>
           <w:numId w:val="1"/>
@@ -155,6 +155,354 @@
           <w:lang w:val="en-GB"/>
         </w:rPr>
         <w:t>Maths</w:t>
+      </w:r>
+    </w:p>
+    <w:p>
+      <w:pPr>
+        <w:rPr>
+          <w:highlight w:val="yellow"/>
+          <w:lang w:val="en-GB"/>
+        </w:rPr>
+      </w:pPr>
+    </w:p>
+    <w:p>
+      <w:pPr>
+        <w:pStyle w:val="Luettelokappale"/>
+        <w:numPr>
+          <w:ilvl w:val="0"/>
+          <w:numId w:val="1"/>
+        </w:numPr>
+        <w:rPr>
+          <w:lang w:val="en-GB"/>
+        </w:rPr>
+      </w:pPr>
+      <w:r>
+        <w:rPr>
+          <w:lang w:val="en-GB"/>
+        </w:rPr>
+        <w:t>Hardware</w:t>
+      </w:r>
+    </w:p>
+    <w:p>
+      <w:pPr>
+        <w:pStyle w:val="Luettelokappale"/>
+        <w:numPr>
+          <w:ilvl w:val="1"/>
+          <w:numId w:val="1"/>
+        </w:numPr>
+        <w:rPr>
+          <w:lang w:val="en-GB"/>
+        </w:rPr>
+      </w:pPr>
+      <w:proofErr w:type="spellStart"/>
+      <w:r>
+        <w:rPr>
+          <w:lang w:val="en-GB"/>
+        </w:rPr>
+        <w:t>Morobot</w:t>
+      </w:r>
+      <w:proofErr w:type="spellEnd"/>
+    </w:p>
+    <w:p>
+      <w:pPr>
+        <w:pStyle w:val="Luettelokappale"/>
+        <w:numPr>
+          <w:ilvl w:val="2"/>
+          <w:numId w:val="1"/>
+        </w:numPr>
+        <w:rPr>
+          <w:lang w:val="en-GB"/>
+        </w:rPr>
+      </w:pPr>
+      <w:r>
+        <w:rPr>
+          <w:lang w:val="en-GB"/>
+        </w:rPr>
+        <w:t>Movement</w:t>
+      </w:r>
+      <w:r>
+        <w:rPr>
+          <w:lang w:val="en-GB"/>
+        </w:rPr>
+        <w:t>/aiming</w:t>
+      </w:r>
+    </w:p>
+    <w:p>
+      <w:pPr>
+        <w:pStyle w:val="Luettelokappale"/>
+        <w:numPr>
+          <w:ilvl w:val="1"/>
+          <w:numId w:val="1"/>
+        </w:numPr>
+        <w:rPr>
+          <w:lang w:val="en-GB"/>
+        </w:rPr>
+      </w:pPr>
+      <w:r>
+        <w:rPr>
+          <w:lang w:val="en-GB"/>
+        </w:rPr>
+        <w:t xml:space="preserve">ESP32 and </w:t>
+      </w:r>
+      <w:r>
+        <w:rPr>
+          <w:lang w:val="en-GB"/>
+        </w:rPr>
+        <w:t>Arduino Uno</w:t>
+      </w:r>
+    </w:p>
+    <w:p>
+      <w:pPr>
+        <w:pStyle w:val="Luettelokappale"/>
+        <w:numPr>
+          <w:ilvl w:val="2"/>
+          <w:numId w:val="1"/>
+        </w:numPr>
+        <w:rPr>
+          <w:lang w:val="en-GB"/>
+        </w:rPr>
+      </w:pPr>
+      <w:r>
+        <w:rPr>
+          <w:lang w:val="en-GB"/>
+        </w:rPr>
+        <w:t xml:space="preserve">Controlling </w:t>
+      </w:r>
+      <w:proofErr w:type="spellStart"/>
+      <w:r>
+        <w:rPr>
+          <w:lang w:val="en-GB"/>
+        </w:rPr>
+        <w:t>Morobot</w:t>
+      </w:r>
+      <w:proofErr w:type="spellEnd"/>
+    </w:p>
+    <w:p>
+      <w:pPr>
+        <w:pStyle w:val="Luettelokappale"/>
+        <w:numPr>
+          <w:ilvl w:val="2"/>
+          <w:numId w:val="1"/>
+        </w:numPr>
+        <w:rPr>
+          <w:lang w:val="en-GB"/>
+        </w:rPr>
+      </w:pPr>
+      <w:r>
+        <w:rPr>
+          <w:lang w:val="en-GB"/>
+        </w:rPr>
+        <w:t>Communication via MQTT</w:t>
+      </w:r>
+    </w:p>
+    <w:p>
+      <w:pPr>
+        <w:pStyle w:val="Luettelokappale"/>
+        <w:numPr>
+          <w:ilvl w:val="1"/>
+          <w:numId w:val="1"/>
+        </w:numPr>
+        <w:rPr>
+          <w:lang w:val="en-GB"/>
+        </w:rPr>
+      </w:pPr>
+      <w:r>
+        <w:rPr>
+          <w:lang w:val="en-GB"/>
+        </w:rPr>
+        <w:t>Zed 2 Stereo Camera</w:t>
+      </w:r>
+    </w:p>
+    <w:p>
+      <w:pPr>
+        <w:pStyle w:val="Luettelokappale"/>
+        <w:numPr>
+          <w:ilvl w:val="2"/>
+          <w:numId w:val="1"/>
+        </w:numPr>
+        <w:rPr>
+          <w:lang w:val="en-GB"/>
+        </w:rPr>
+      </w:pPr>
+      <w:r>
+        <w:rPr>
+          <w:lang w:val="en-GB"/>
+        </w:rPr>
+        <w:t>Input for Machine learning</w:t>
+      </w:r>
+    </w:p>
+    <w:p>
+      <w:pPr>
+        <w:pStyle w:val="Luettelokappale"/>
+        <w:numPr>
+          <w:ilvl w:val="1"/>
+          <w:numId w:val="1"/>
+        </w:numPr>
+        <w:rPr>
+          <w:lang w:val="en-GB"/>
+        </w:rPr>
+      </w:pPr>
+      <w:r>
+        <w:rPr>
+          <w:lang w:val="en-GB"/>
+        </w:rPr>
+        <w:t>Jetson Nano</w:t>
+      </w:r>
+    </w:p>
+    <w:p>
+      <w:pPr>
+        <w:pStyle w:val="Luettelokappale"/>
+        <w:numPr>
+          <w:ilvl w:val="2"/>
+          <w:numId w:val="1"/>
+        </w:numPr>
+        <w:rPr>
+          <w:lang w:val="en-GB"/>
+        </w:rPr>
+      </w:pPr>
+      <w:r>
+        <w:rPr>
+          <w:lang w:val="en-GB"/>
+        </w:rPr>
+        <w:t>Process Zed Camera input</w:t>
+      </w:r>
+    </w:p>
+    <w:p>
+      <w:pPr>
+        <w:pStyle w:val="Luettelokappale"/>
+        <w:numPr>
+          <w:ilvl w:val="2"/>
+          <w:numId w:val="1"/>
+        </w:numPr>
+        <w:rPr>
+          <w:lang w:val="en-GB"/>
+        </w:rPr>
+      </w:pPr>
+      <w:r>
+        <w:rPr>
+          <w:lang w:val="en-GB"/>
+        </w:rPr>
+        <w:t>Berry/bug detection</w:t>
+      </w:r>
+    </w:p>
+    <w:p>
+      <w:pPr>
+        <w:rPr>
+          <w:lang w:val="en-GB"/>
+        </w:rPr>
+      </w:pPr>
+    </w:p>
+    <w:p>
+      <w:pPr>
+        <w:rPr>
+          <w:lang w:val="en-GB"/>
+        </w:rPr>
+      </w:pPr>
+      <w:r>
+        <w:rPr>
+          <w:lang w:val="en-GB"/>
+        </w:rPr>
+        <w:t>Short explanation of the system flow:</w:t>
+      </w:r>
+    </w:p>
+    <w:p>
+      <w:pPr>
+        <w:pStyle w:val="Luettelokappale"/>
+        <w:numPr>
+          <w:ilvl w:val="0"/>
+          <w:numId w:val="2"/>
+        </w:numPr>
+        <w:rPr>
+          <w:lang w:val="en-GB"/>
+        </w:rPr>
+      </w:pPr>
+      <w:r>
+        <w:rPr>
+          <w:lang w:val="en-GB"/>
+        </w:rPr>
+        <w:t xml:space="preserve">a </w:t>
+      </w:r>
+      <w:r>
+        <w:rPr>
+          <w:lang w:val="en-GB"/>
+        </w:rPr>
+        <w:t>bug is on the Zed 2 Camera feed</w:t>
+      </w:r>
+    </w:p>
+    <w:p>
+      <w:pPr>
+        <w:pStyle w:val="Luettelokappale"/>
+        <w:numPr>
+          <w:ilvl w:val="1"/>
+          <w:numId w:val="2"/>
+        </w:numPr>
+        <w:rPr>
+          <w:lang w:val="en-GB"/>
+        </w:rPr>
+      </w:pPr>
+      <w:r>
+        <w:rPr>
+          <w:lang w:val="en-GB"/>
+        </w:rPr>
+        <w:t>bug detection algorithm running on Jetson Nano detects the bug</w:t>
+      </w:r>
+    </w:p>
+    <w:p>
+      <w:pPr>
+        <w:pStyle w:val="Luettelokappale"/>
+        <w:numPr>
+          <w:ilvl w:val="2"/>
+          <w:numId w:val="2"/>
+        </w:numPr>
+        <w:rPr>
+          <w:lang w:val="en-GB"/>
+        </w:rPr>
+      </w:pPr>
+      <w:r>
+        <w:rPr>
+          <w:lang w:val="en-GB"/>
+        </w:rPr>
+        <w:t xml:space="preserve">message is sent to ESP32/Arduino which controls </w:t>
+      </w:r>
+      <w:proofErr w:type="spellStart"/>
+      <w:r>
+        <w:rPr>
+          <w:lang w:val="en-GB"/>
+        </w:rPr>
+        <w:t>Morobot</w:t>
+      </w:r>
+      <w:proofErr w:type="spellEnd"/>
+    </w:p>
+    <w:p>
+      <w:pPr>
+        <w:pStyle w:val="Luettelokappale"/>
+        <w:numPr>
+          <w:ilvl w:val="3"/>
+          <w:numId w:val="2"/>
+        </w:numPr>
+        <w:rPr>
+          <w:lang w:val="en-GB"/>
+        </w:rPr>
+      </w:pPr>
+      <w:r>
+        <w:rPr>
+          <w:lang w:val="en-GB"/>
+        </w:rPr>
+        <w:t xml:space="preserve">for example, </w:t>
+      </w:r>
+      <w:proofErr w:type="spellStart"/>
+      <w:r>
+        <w:rPr>
+          <w:lang w:val="en-GB"/>
+        </w:rPr>
+        <w:t>Morobot</w:t>
+      </w:r>
+      <w:proofErr w:type="spellEnd"/>
+      <w:r>
+        <w:rPr>
+          <w:lang w:val="en-GB"/>
+        </w:rPr>
+        <w:t xml:space="preserve"> aims and shoots bug repellent at the bug</w:t>
       </w:r>
     </w:p>
     <w:p>
@@ -204,7 +552,7 @@
         <w:rFonts w:ascii="Courier New" w:hAnsi="Courier New" w:cs="Courier New" w:hint="default"/>
       </w:rPr>
     </w:lvl>
-    <w:lvl w:ilvl="2" w:tplc="10000005" w:tentative="1">
+    <w:lvl w:ilvl="2" w:tplc="10000005">
       <w:start w:val="1"/>
       <w:numFmt w:val="bullet"/>
       <w:lvlText w:val=""/>
@@ -277,6 +625,119 @@
       </w:rPr>
     </w:lvl>
     <w:lvl w:ilvl="8" w:tplc="10000005" w:tentative="1">
+      <w:start w:val="1"/>
+      <w:numFmt w:val="bullet"/>
+      <w:lvlText w:val=""/>
+      <w:lvlJc w:val="left"/>
+      <w:pPr>
+        <w:ind w:left="6480" w:hanging="360"/>
+      </w:pPr>
+      <w:rPr>
+        <w:rFonts w:ascii="Wingdings" w:hAnsi="Wingdings" w:hint="default"/>
+      </w:rPr>
+    </w:lvl>
+  </w:abstractNum>
+  <w:abstractNum w:abstractNumId="1" w15:restartNumberingAfterBreak="0">
+    <w:nsid w:val="3B625126"/>
+    <w:multiLevelType w:val="hybridMultilevel"/>
+    <w:tmpl w:val="24A2CAE8"/>
+    <w:lvl w:ilvl="0" w:tplc="040B000B">
+      <w:start w:val="1"/>
+      <w:numFmt w:val="bullet"/>
+      <w:lvlText w:val=""/>
+      <w:lvlJc w:val="left"/>
+      <w:pPr>
+        <w:ind w:left="720" w:hanging="360"/>
+      </w:pPr>
+      <w:rPr>
+        <w:rFonts w:ascii="Wingdings" w:hAnsi="Wingdings" w:hint="default"/>
+      </w:rPr>
+    </w:lvl>
+    <w:lvl w:ilvl="1" w:tplc="040B000B">
+      <w:start w:val="1"/>
+      <w:numFmt w:val="bullet"/>
+      <w:lvlText w:val=""/>
+      <w:lvlJc w:val="left"/>
+      <w:pPr>
+        <w:ind w:left="1440" w:hanging="360"/>
+      </w:pPr>
+      <w:rPr>
+        <w:rFonts w:ascii="Wingdings" w:hAnsi="Wingdings" w:hint="default"/>
+      </w:rPr>
+    </w:lvl>
+    <w:lvl w:ilvl="2" w:tplc="040B000B">
+      <w:start w:val="1"/>
+      <w:numFmt w:val="bullet"/>
+      <w:lvlText w:val=""/>
+      <w:lvlJc w:val="left"/>
+      <w:pPr>
+        <w:ind w:left="2160" w:hanging="360"/>
+      </w:pPr>
+      <w:rPr>
+        <w:rFonts w:ascii="Wingdings" w:hAnsi="Wingdings" w:hint="default"/>
+      </w:rPr>
+    </w:lvl>
+    <w:lvl w:ilvl="3" w:tplc="040B000B">
+      <w:start w:val="1"/>
+      <w:numFmt w:val="bullet"/>
+      <w:lvlText w:val=""/>
+      <w:lvlJc w:val="left"/>
+      <w:pPr>
+        <w:ind w:left="2880" w:hanging="360"/>
+      </w:pPr>
+      <w:rPr>
+        <w:rFonts w:ascii="Wingdings" w:hAnsi="Wingdings" w:hint="default"/>
+      </w:rPr>
+    </w:lvl>
+    <w:lvl w:ilvl="4" w:tplc="FFFFFFFF" w:tentative="1">
+      <w:start w:val="1"/>
+      <w:numFmt w:val="bullet"/>
+      <w:lvlText w:val="o"/>
+      <w:lvlJc w:val="left"/>
+      <w:pPr>
+        <w:ind w:left="3600" w:hanging="360"/>
+      </w:pPr>
+      <w:rPr>
+        <w:rFonts w:ascii="Courier New" w:hAnsi="Courier New" w:cs="Courier New" w:hint="default"/>
+      </w:rPr>
+    </w:lvl>
+    <w:lvl w:ilvl="5" w:tplc="FFFFFFFF" w:tentative="1">
+      <w:start w:val="1"/>
+      <w:numFmt w:val="bullet"/>
+      <w:lvlText w:val=""/>
+      <w:lvlJc w:val="left"/>
+      <w:pPr>
+        <w:ind w:left="4320" w:hanging="360"/>
+      </w:pPr>
+      <w:rPr>
+        <w:rFonts w:ascii="Wingdings" w:hAnsi="Wingdings" w:hint="default"/>
+      </w:rPr>
+    </w:lvl>
+    <w:lvl w:ilvl="6" w:tplc="FFFFFFFF" w:tentative="1">
+      <w:start w:val="1"/>
+      <w:numFmt w:val="bullet"/>
+      <w:lvlText w:val=""/>
+      <w:lvlJc w:val="left"/>
+      <w:pPr>
+        <w:ind w:left="5040" w:hanging="360"/>
+      </w:pPr>
+      <w:rPr>
+        <w:rFonts w:ascii="Symbol" w:hAnsi="Symbol" w:hint="default"/>
+      </w:rPr>
+    </w:lvl>
+    <w:lvl w:ilvl="7" w:tplc="FFFFFFFF" w:tentative="1">
+      <w:start w:val="1"/>
+      <w:numFmt w:val="bullet"/>
+      <w:lvlText w:val="o"/>
+      <w:lvlJc w:val="left"/>
+      <w:pPr>
+        <w:ind w:left="5760" w:hanging="360"/>
+      </w:pPr>
+      <w:rPr>
+        <w:rFonts w:ascii="Courier New" w:hAnsi="Courier New" w:cs="Courier New" w:hint="default"/>
+      </w:rPr>
+    </w:lvl>
+    <w:lvl w:ilvl="8" w:tplc="FFFFFFFF" w:tentative="1">
       <w:start w:val="1"/>
       <w:numFmt w:val="bullet"/>
       <w:lvlText w:val=""/>
@@ -291,6 +752,9 @@
   </w:abstractNum>
   <w:num w:numId="1">
     <w:abstractNumId w:val="0"/>
+  </w:num>
+  <w:num w:numId="2">
+    <w:abstractNumId w:val="1"/>
   </w:num>
 </w:numbering>
 </file>
@@ -303,7 +767,7 @@
         <w:rFonts w:asciiTheme="minorHAnsi" w:eastAsiaTheme="minorHAnsi" w:hAnsiTheme="minorHAnsi" w:cstheme="minorBidi"/>
         <w:sz w:val="22"/>
         <w:szCs w:val="22"/>
-        <w:lang w:eastAsia="en-US" w:bidi="ar-SA"/>
+        <w:lang w:val="fi-FI" w:eastAsia="en-US" w:bidi="ar-SA"/>
       </w:rPr>
     </w:rPrDefault>
     <w:pPrDefault>
@@ -690,17 +1154,17 @@
     <w:lsdException w:name="Unresolved Mention" w:semiHidden="1" w:unhideWhenUsed="1"/>
     <w:lsdException w:name="Smart Link" w:semiHidden="1" w:unhideWhenUsed="1"/>
   </w:latentStyles>
-  <w:style w:type="paragraph" w:default="1" w:styleId="Standaard">
+  <w:style w:type="paragraph" w:default="1" w:styleId="Normaali">
     <w:name w:val="Normal"/>
     <w:qFormat/>
   </w:style>
-  <w:style w:type="character" w:default="1" w:styleId="Standaardalinea-lettertype">
+  <w:style w:type="character" w:default="1" w:styleId="Kappaleenoletusfontti">
     <w:name w:val="Default Paragraph Font"/>
     <w:uiPriority w:val="1"/>
     <w:semiHidden/>
     <w:unhideWhenUsed/>
   </w:style>
-  <w:style w:type="table" w:default="1" w:styleId="Standaardtabel">
+  <w:style w:type="table" w:default="1" w:styleId="Normaalitaulukko">
     <w:name w:val="Normal Table"/>
     <w:uiPriority w:val="99"/>
     <w:semiHidden/>
@@ -715,15 +1179,15 @@
       </w:tblCellMar>
     </w:tblPr>
   </w:style>
-  <w:style w:type="numbering" w:default="1" w:styleId="Geenlijst">
+  <w:style w:type="numbering" w:default="1" w:styleId="Eiluetteloa">
     <w:name w:val="No List"/>
     <w:uiPriority w:val="99"/>
     <w:semiHidden/>
     <w:unhideWhenUsed/>
   </w:style>
-  <w:style w:type="paragraph" w:styleId="Lijstalinea">
+  <w:style w:type="paragraph" w:styleId="Luettelokappale">
     <w:name w:val="List Paragraph"/>
-    <w:basedOn w:val="Standaard"/>
+    <w:basedOn w:val="Normaali"/>
     <w:uiPriority w:val="34"/>
     <w:qFormat/>
     <w:rsid w:val="000E6474"/>

</xml_diff>

<commit_message>
Added the project overview
</commit_message>
<xml_diff>
--- a/Documentation/SystemDesign.docx
+++ b/Documentation/SystemDesign.docx
@@ -4,14 +4,1519 @@
   <w:body>
     <w:p>
       <w:pPr>
-        <w:rPr>
-          <w:highlight w:val="yellow"/>
-          <w:lang w:val="en-GB"/>
-        </w:rPr>
-      </w:pPr>
-      <w:r>
-        <w:rPr>
-          <w:highlight w:val="yellow"/>
+        <w:jc w:val="center"/>
+        <w:rPr>
+          <w:sz w:val="32"/>
+          <w:szCs w:val="32"/>
+          <w:lang w:val="en-GB"/>
+        </w:rPr>
+      </w:pPr>
+      <w:r>
+        <w:rPr>
+          <w:sz w:val="32"/>
+          <w:szCs w:val="32"/>
+          <w:lang w:val="en-GB"/>
+        </w:rPr>
+        <w:t>System Description</w:t>
+      </w:r>
+    </w:p>
+    <w:p>
+      <w:pPr>
+        <w:jc w:val="center"/>
+        <w:rPr>
+          <w:i/>
+          <w:iCs/>
+          <w:lang w:val="en-GB"/>
+        </w:rPr>
+      </w:pPr>
+      <w:r>
+        <w:rPr>
+          <w:i/>
+          <w:iCs/>
+          <w:lang w:val="en-GB"/>
+        </w:rPr>
+        <w:t>Sub</w:t>
+      </w:r>
+      <w:r>
+        <w:rPr>
+          <w:i/>
+          <w:iCs/>
+          <w:lang w:val="en-GB"/>
+        </w:rPr>
+        <w:t>-</w:t>
+      </w:r>
+      <w:r>
+        <w:rPr>
+          <w:i/>
+          <w:iCs/>
+          <w:lang w:val="en-GB"/>
+        </w:rPr>
+        <w:t>category: robot</w:t>
+      </w:r>
+    </w:p>
+    <w:p>
+      <w:pPr>
+        <w:rPr>
+          <w:i/>
+          <w:iCs/>
+          <w:lang w:val="en-GB"/>
+        </w:rPr>
+      </w:pPr>
+      <w:r>
+        <w:rPr>
+          <w:i/>
+          <w:iCs/>
+          <w:lang w:val="en-GB"/>
+        </w:rPr>
+        <w:br w:type="page"/>
+      </w:r>
+    </w:p>
+    <w:sdt>
+      <w:sdtPr>
+        <w:rPr>
+          <w:lang w:val="nl-NL"/>
+        </w:rPr>
+        <w:id w:val="802351926"/>
+        <w:docPartObj>
+          <w:docPartGallery w:val="Table of Contents"/>
+          <w:docPartUnique/>
+        </w:docPartObj>
+      </w:sdtPr>
+      <w:sdtEndPr>
+        <w:rPr>
+          <w:rFonts w:asciiTheme="minorHAnsi" w:eastAsiaTheme="minorHAnsi" w:hAnsiTheme="minorHAnsi" w:cstheme="minorBidi"/>
+          <w:b/>
+          <w:bCs/>
+          <w:color w:val="auto"/>
+          <w:sz w:val="22"/>
+          <w:szCs w:val="22"/>
+          <w:lang w:eastAsia="en-US"/>
+        </w:rPr>
+      </w:sdtEndPr>
+      <w:sdtContent>
+        <w:p>
+          <w:pPr>
+            <w:pStyle w:val="Kopvaninhoudsopgave"/>
+          </w:pPr>
+          <w:r>
+            <w:rPr>
+              <w:lang w:val="nl-NL"/>
+            </w:rPr>
+            <w:t>Contents</w:t>
+          </w:r>
+        </w:p>
+        <w:p>
+          <w:pPr>
+            <w:pStyle w:val="Inhopg1"/>
+            <w:tabs>
+              <w:tab w:val="right" w:leader="dot" w:pos="9016"/>
+            </w:tabs>
+            <w:rPr>
+              <w:rFonts w:eastAsiaTheme="minorEastAsia"/>
+              <w:noProof/>
+              <w:lang/>
+            </w:rPr>
+          </w:pPr>
+          <w:r>
+            <w:fldChar w:fldCharType="begin"/>
+          </w:r>
+          <w:r>
+            <w:instrText xml:space="preserve"> TOC \o "1-3" \h \z \u </w:instrText>
+          </w:r>
+          <w:r>
+            <w:fldChar w:fldCharType="separate"/>
+          </w:r>
+          <w:hyperlink w:anchor="_Toc98695161" w:history="1">
+            <w:r>
+              <w:rPr>
+                <w:rStyle w:val="Hyperlink"/>
+                <w:noProof/>
+                <w:lang w:val="en-GB"/>
+              </w:rPr>
+              <w:t>Introduction</w:t>
+            </w:r>
+            <w:r>
+              <w:rPr>
+                <w:noProof/>
+                <w:webHidden/>
+              </w:rPr>
+              <w:tab/>
+            </w:r>
+            <w:r>
+              <w:rPr>
+                <w:noProof/>
+                <w:webHidden/>
+              </w:rPr>
+              <w:fldChar w:fldCharType="begin"/>
+            </w:r>
+            <w:r>
+              <w:rPr>
+                <w:noProof/>
+                <w:webHidden/>
+              </w:rPr>
+              <w:instrText xml:space="preserve"> PAGEREF _Toc98695161 \h </w:instrText>
+            </w:r>
+            <w:r>
+              <w:rPr>
+                <w:noProof/>
+                <w:webHidden/>
+              </w:rPr>
+            </w:r>
+            <w:r>
+              <w:rPr>
+                <w:noProof/>
+                <w:webHidden/>
+              </w:rPr>
+              <w:fldChar w:fldCharType="separate"/>
+            </w:r>
+            <w:r>
+              <w:rPr>
+                <w:noProof/>
+                <w:webHidden/>
+              </w:rPr>
+              <w:t>3</w:t>
+            </w:r>
+            <w:r>
+              <w:rPr>
+                <w:noProof/>
+                <w:webHidden/>
+              </w:rPr>
+              <w:fldChar w:fldCharType="end"/>
+            </w:r>
+          </w:hyperlink>
+        </w:p>
+        <w:p>
+          <w:pPr>
+            <w:pStyle w:val="Inhopg1"/>
+            <w:tabs>
+              <w:tab w:val="right" w:leader="dot" w:pos="9016"/>
+            </w:tabs>
+            <w:rPr>
+              <w:rFonts w:eastAsiaTheme="minorEastAsia"/>
+              <w:noProof/>
+              <w:lang/>
+            </w:rPr>
+          </w:pPr>
+          <w:hyperlink w:anchor="_Toc98695162" w:history="1">
+            <w:r>
+              <w:rPr>
+                <w:rStyle w:val="Hyperlink"/>
+                <w:noProof/>
+                <w:lang w:val="en-GB"/>
+              </w:rPr>
+              <w:t>Project overview</w:t>
+            </w:r>
+            <w:r>
+              <w:rPr>
+                <w:noProof/>
+                <w:webHidden/>
+              </w:rPr>
+              <w:tab/>
+            </w:r>
+            <w:r>
+              <w:rPr>
+                <w:noProof/>
+                <w:webHidden/>
+              </w:rPr>
+              <w:fldChar w:fldCharType="begin"/>
+            </w:r>
+            <w:r>
+              <w:rPr>
+                <w:noProof/>
+                <w:webHidden/>
+              </w:rPr>
+              <w:instrText xml:space="preserve"> PAGEREF _Toc98695162 \h </w:instrText>
+            </w:r>
+            <w:r>
+              <w:rPr>
+                <w:noProof/>
+                <w:webHidden/>
+              </w:rPr>
+            </w:r>
+            <w:r>
+              <w:rPr>
+                <w:noProof/>
+                <w:webHidden/>
+              </w:rPr>
+              <w:fldChar w:fldCharType="separate"/>
+            </w:r>
+            <w:r>
+              <w:rPr>
+                <w:noProof/>
+                <w:webHidden/>
+              </w:rPr>
+              <w:t>4</w:t>
+            </w:r>
+            <w:r>
+              <w:rPr>
+                <w:noProof/>
+                <w:webHidden/>
+              </w:rPr>
+              <w:fldChar w:fldCharType="end"/>
+            </w:r>
+          </w:hyperlink>
+        </w:p>
+        <w:p>
+          <w:pPr>
+            <w:pStyle w:val="Inhopg2"/>
+            <w:tabs>
+              <w:tab w:val="right" w:leader="dot" w:pos="9016"/>
+            </w:tabs>
+            <w:rPr>
+              <w:rFonts w:eastAsiaTheme="minorEastAsia"/>
+              <w:noProof/>
+              <w:lang/>
+            </w:rPr>
+          </w:pPr>
+          <w:hyperlink w:anchor="_Toc98695163" w:history="1">
+            <w:r>
+              <w:rPr>
+                <w:rStyle w:val="Hyperlink"/>
+                <w:noProof/>
+                <w:lang w:val="en-GB"/>
+              </w:rPr>
+              <w:t>Robot’s role</w:t>
+            </w:r>
+            <w:r>
+              <w:rPr>
+                <w:noProof/>
+                <w:webHidden/>
+              </w:rPr>
+              <w:tab/>
+            </w:r>
+            <w:r>
+              <w:rPr>
+                <w:noProof/>
+                <w:webHidden/>
+              </w:rPr>
+              <w:fldChar w:fldCharType="begin"/>
+            </w:r>
+            <w:r>
+              <w:rPr>
+                <w:noProof/>
+                <w:webHidden/>
+              </w:rPr>
+              <w:instrText xml:space="preserve"> PAGEREF _Toc98695163 \h </w:instrText>
+            </w:r>
+            <w:r>
+              <w:rPr>
+                <w:noProof/>
+                <w:webHidden/>
+              </w:rPr>
+            </w:r>
+            <w:r>
+              <w:rPr>
+                <w:noProof/>
+                <w:webHidden/>
+              </w:rPr>
+              <w:fldChar w:fldCharType="separate"/>
+            </w:r>
+            <w:r>
+              <w:rPr>
+                <w:noProof/>
+                <w:webHidden/>
+              </w:rPr>
+              <w:t>4</w:t>
+            </w:r>
+            <w:r>
+              <w:rPr>
+                <w:noProof/>
+                <w:webHidden/>
+              </w:rPr>
+              <w:fldChar w:fldCharType="end"/>
+            </w:r>
+          </w:hyperlink>
+        </w:p>
+        <w:p>
+          <w:pPr>
+            <w:pStyle w:val="Inhopg1"/>
+            <w:tabs>
+              <w:tab w:val="right" w:leader="dot" w:pos="9016"/>
+            </w:tabs>
+            <w:rPr>
+              <w:rFonts w:eastAsiaTheme="minorEastAsia"/>
+              <w:noProof/>
+              <w:lang/>
+            </w:rPr>
+          </w:pPr>
+          <w:hyperlink w:anchor="_Toc98695164" w:history="1">
+            <w:r>
+              <w:rPr>
+                <w:rStyle w:val="Hyperlink"/>
+                <w:noProof/>
+                <w:lang w:val="en-GB"/>
+              </w:rPr>
+              <w:t>Should/Could</w:t>
+            </w:r>
+            <w:r>
+              <w:rPr>
+                <w:noProof/>
+                <w:webHidden/>
+              </w:rPr>
+              <w:tab/>
+            </w:r>
+            <w:r>
+              <w:rPr>
+                <w:noProof/>
+                <w:webHidden/>
+              </w:rPr>
+              <w:fldChar w:fldCharType="begin"/>
+            </w:r>
+            <w:r>
+              <w:rPr>
+                <w:noProof/>
+                <w:webHidden/>
+              </w:rPr>
+              <w:instrText xml:space="preserve"> PAGEREF _Toc98695164 \h </w:instrText>
+            </w:r>
+            <w:r>
+              <w:rPr>
+                <w:noProof/>
+                <w:webHidden/>
+              </w:rPr>
+            </w:r>
+            <w:r>
+              <w:rPr>
+                <w:noProof/>
+                <w:webHidden/>
+              </w:rPr>
+              <w:fldChar w:fldCharType="separate"/>
+            </w:r>
+            <w:r>
+              <w:rPr>
+                <w:noProof/>
+                <w:webHidden/>
+              </w:rPr>
+              <w:t>5</w:t>
+            </w:r>
+            <w:r>
+              <w:rPr>
+                <w:noProof/>
+                <w:webHidden/>
+              </w:rPr>
+              <w:fldChar w:fldCharType="end"/>
+            </w:r>
+          </w:hyperlink>
+        </w:p>
+        <w:p>
+          <w:pPr>
+            <w:pStyle w:val="Inhopg1"/>
+            <w:tabs>
+              <w:tab w:val="right" w:leader="dot" w:pos="9016"/>
+            </w:tabs>
+            <w:rPr>
+              <w:rFonts w:eastAsiaTheme="minorEastAsia"/>
+              <w:noProof/>
+              <w:lang/>
+            </w:rPr>
+          </w:pPr>
+          <w:hyperlink w:anchor="_Toc98695165" w:history="1">
+            <w:r>
+              <w:rPr>
+                <w:rStyle w:val="Hyperlink"/>
+                <w:noProof/>
+                <w:lang w:val="en-GB"/>
+              </w:rPr>
+              <w:t>Hardware</w:t>
+            </w:r>
+            <w:r>
+              <w:rPr>
+                <w:noProof/>
+                <w:webHidden/>
+              </w:rPr>
+              <w:tab/>
+            </w:r>
+            <w:r>
+              <w:rPr>
+                <w:noProof/>
+                <w:webHidden/>
+              </w:rPr>
+              <w:fldChar w:fldCharType="begin"/>
+            </w:r>
+            <w:r>
+              <w:rPr>
+                <w:noProof/>
+                <w:webHidden/>
+              </w:rPr>
+              <w:instrText xml:space="preserve"> PAGEREF _Toc98695165 \h </w:instrText>
+            </w:r>
+            <w:r>
+              <w:rPr>
+                <w:noProof/>
+                <w:webHidden/>
+              </w:rPr>
+            </w:r>
+            <w:r>
+              <w:rPr>
+                <w:noProof/>
+                <w:webHidden/>
+              </w:rPr>
+              <w:fldChar w:fldCharType="separate"/>
+            </w:r>
+            <w:r>
+              <w:rPr>
+                <w:noProof/>
+                <w:webHidden/>
+              </w:rPr>
+              <w:t>6</w:t>
+            </w:r>
+            <w:r>
+              <w:rPr>
+                <w:noProof/>
+                <w:webHidden/>
+              </w:rPr>
+              <w:fldChar w:fldCharType="end"/>
+            </w:r>
+          </w:hyperlink>
+        </w:p>
+        <w:p>
+          <w:pPr>
+            <w:pStyle w:val="Inhopg1"/>
+            <w:tabs>
+              <w:tab w:val="right" w:leader="dot" w:pos="9016"/>
+            </w:tabs>
+            <w:rPr>
+              <w:rFonts w:eastAsiaTheme="minorEastAsia"/>
+              <w:noProof/>
+              <w:lang/>
+            </w:rPr>
+          </w:pPr>
+          <w:hyperlink w:anchor="_Toc98695166" w:history="1">
+            <w:r>
+              <w:rPr>
+                <w:rStyle w:val="Hyperlink"/>
+                <w:noProof/>
+                <w:lang w:val="en-GB"/>
+              </w:rPr>
+              <w:t>Advanced: Maths</w:t>
+            </w:r>
+            <w:r>
+              <w:rPr>
+                <w:noProof/>
+                <w:webHidden/>
+              </w:rPr>
+              <w:tab/>
+            </w:r>
+            <w:r>
+              <w:rPr>
+                <w:noProof/>
+                <w:webHidden/>
+              </w:rPr>
+              <w:fldChar w:fldCharType="begin"/>
+            </w:r>
+            <w:r>
+              <w:rPr>
+                <w:noProof/>
+                <w:webHidden/>
+              </w:rPr>
+              <w:instrText xml:space="preserve"> PAGEREF _Toc98695166 \h </w:instrText>
+            </w:r>
+            <w:r>
+              <w:rPr>
+                <w:noProof/>
+                <w:webHidden/>
+              </w:rPr>
+            </w:r>
+            <w:r>
+              <w:rPr>
+                <w:noProof/>
+                <w:webHidden/>
+              </w:rPr>
+              <w:fldChar w:fldCharType="separate"/>
+            </w:r>
+            <w:r>
+              <w:rPr>
+                <w:noProof/>
+                <w:webHidden/>
+              </w:rPr>
+              <w:t>7</w:t>
+            </w:r>
+            <w:r>
+              <w:rPr>
+                <w:noProof/>
+                <w:webHidden/>
+              </w:rPr>
+              <w:fldChar w:fldCharType="end"/>
+            </w:r>
+          </w:hyperlink>
+        </w:p>
+        <w:p>
+          <w:pPr>
+            <w:pStyle w:val="Inhopg1"/>
+            <w:tabs>
+              <w:tab w:val="right" w:leader="dot" w:pos="9016"/>
+            </w:tabs>
+            <w:rPr>
+              <w:rFonts w:eastAsiaTheme="minorEastAsia"/>
+              <w:noProof/>
+              <w:lang/>
+            </w:rPr>
+          </w:pPr>
+          <w:hyperlink w:anchor="_Toc98695167" w:history="1">
+            <w:r>
+              <w:rPr>
+                <w:rStyle w:val="Hyperlink"/>
+                <w:noProof/>
+                <w:lang w:val="en-GB"/>
+              </w:rPr>
+              <w:t>Glossary</w:t>
+            </w:r>
+            <w:r>
+              <w:rPr>
+                <w:noProof/>
+                <w:webHidden/>
+              </w:rPr>
+              <w:tab/>
+            </w:r>
+            <w:r>
+              <w:rPr>
+                <w:noProof/>
+                <w:webHidden/>
+              </w:rPr>
+              <w:fldChar w:fldCharType="begin"/>
+            </w:r>
+            <w:r>
+              <w:rPr>
+                <w:noProof/>
+                <w:webHidden/>
+              </w:rPr>
+              <w:instrText xml:space="preserve"> PAGEREF _Toc98695167 \h </w:instrText>
+            </w:r>
+            <w:r>
+              <w:rPr>
+                <w:noProof/>
+                <w:webHidden/>
+              </w:rPr>
+            </w:r>
+            <w:r>
+              <w:rPr>
+                <w:noProof/>
+                <w:webHidden/>
+              </w:rPr>
+              <w:fldChar w:fldCharType="separate"/>
+            </w:r>
+            <w:r>
+              <w:rPr>
+                <w:noProof/>
+                <w:webHidden/>
+              </w:rPr>
+              <w:t>8</w:t>
+            </w:r>
+            <w:r>
+              <w:rPr>
+                <w:noProof/>
+                <w:webHidden/>
+              </w:rPr>
+              <w:fldChar w:fldCharType="end"/>
+            </w:r>
+          </w:hyperlink>
+        </w:p>
+        <w:p>
+          <w:pPr>
+            <w:pStyle w:val="Inhopg1"/>
+            <w:tabs>
+              <w:tab w:val="right" w:leader="dot" w:pos="9016"/>
+            </w:tabs>
+            <w:rPr>
+              <w:rFonts w:eastAsiaTheme="minorEastAsia"/>
+              <w:noProof/>
+              <w:lang/>
+            </w:rPr>
+          </w:pPr>
+          <w:hyperlink w:anchor="_Toc98695168" w:history="1">
+            <w:r>
+              <w:rPr>
+                <w:rStyle w:val="Hyperlink"/>
+                <w:noProof/>
+                <w:lang w:val="en-GB"/>
+              </w:rPr>
+              <w:t>Sources</w:t>
+            </w:r>
+            <w:r>
+              <w:rPr>
+                <w:noProof/>
+                <w:webHidden/>
+              </w:rPr>
+              <w:tab/>
+            </w:r>
+            <w:r>
+              <w:rPr>
+                <w:noProof/>
+                <w:webHidden/>
+              </w:rPr>
+              <w:fldChar w:fldCharType="begin"/>
+            </w:r>
+            <w:r>
+              <w:rPr>
+                <w:noProof/>
+                <w:webHidden/>
+              </w:rPr>
+              <w:instrText xml:space="preserve"> PAGEREF _Toc98695168 \h </w:instrText>
+            </w:r>
+            <w:r>
+              <w:rPr>
+                <w:noProof/>
+                <w:webHidden/>
+              </w:rPr>
+            </w:r>
+            <w:r>
+              <w:rPr>
+                <w:noProof/>
+                <w:webHidden/>
+              </w:rPr>
+              <w:fldChar w:fldCharType="separate"/>
+            </w:r>
+            <w:r>
+              <w:rPr>
+                <w:noProof/>
+                <w:webHidden/>
+              </w:rPr>
+              <w:t>9</w:t>
+            </w:r>
+            <w:r>
+              <w:rPr>
+                <w:noProof/>
+                <w:webHidden/>
+              </w:rPr>
+              <w:fldChar w:fldCharType="end"/>
+            </w:r>
+          </w:hyperlink>
+        </w:p>
+        <w:p>
+          <w:r>
+            <w:rPr>
+              <w:b/>
+              <w:bCs/>
+              <w:lang w:val="nl-NL"/>
+            </w:rPr>
+            <w:fldChar w:fldCharType="end"/>
+          </w:r>
+        </w:p>
+      </w:sdtContent>
+    </w:sdt>
+    <w:p>
+      <w:pPr>
+        <w:rPr>
+          <w:lang w:val="en-GB"/>
+        </w:rPr>
+      </w:pPr>
+      <w:r>
+        <w:rPr>
+          <w:lang w:val="en-GB"/>
+        </w:rPr>
+        <w:br w:type="page"/>
+      </w:r>
+    </w:p>
+    <w:p>
+      <w:pPr>
+        <w:pStyle w:val="Kop1"/>
+        <w:rPr>
+          <w:lang w:val="en-GB"/>
+        </w:rPr>
+      </w:pPr>
+      <w:bookmarkStart w:id="0" w:name="_Toc98695161"/>
+      <w:r>
+        <w:rPr>
+          <w:lang w:val="en-GB"/>
+        </w:rPr>
+        <w:lastRenderedPageBreak/>
+        <w:t>Introduction</w:t>
+      </w:r>
+      <w:bookmarkEnd w:id="0"/>
+    </w:p>
+    <w:p>
+      <w:pPr>
+        <w:rPr>
+          <w:rFonts w:asciiTheme="majorHAnsi" w:eastAsiaTheme="majorEastAsia" w:hAnsiTheme="majorHAnsi" w:cstheme="majorBidi"/>
+          <w:color w:val="2F5496" w:themeColor="accent1" w:themeShade="BF"/>
+          <w:sz w:val="32"/>
+          <w:szCs w:val="32"/>
+          <w:lang w:val="en-GB"/>
+        </w:rPr>
+      </w:pPr>
+      <w:r>
+        <w:rPr>
+          <w:lang w:val="en-GB"/>
+        </w:rPr>
+        <w:t>In this document all information surrounding the robot is gathered. This document can be used to dive a little bit deeper into the functionality of the robot, and how certain mechanics are used to employ the robot to its fullest.</w:t>
+      </w:r>
+      <w:r>
+        <w:rPr>
+          <w:lang w:val="en-GB"/>
+        </w:rPr>
+        <w:br w:type="page"/>
+      </w:r>
+    </w:p>
+    <w:p>
+      <w:pPr>
+        <w:pStyle w:val="Kop1"/>
+        <w:rPr>
+          <w:lang w:val="en-GB"/>
+        </w:rPr>
+      </w:pPr>
+      <w:bookmarkStart w:id="1" w:name="_Toc98695162"/>
+      <w:r>
+        <w:rPr>
+          <w:lang w:val="en-GB"/>
+        </w:rPr>
+        <w:lastRenderedPageBreak/>
+        <w:t>Project overview</w:t>
+      </w:r>
+      <w:bookmarkEnd w:id="1"/>
+    </w:p>
+    <w:p>
+      <w:pPr>
+        <w:rPr>
+          <w:lang w:val="en-GB"/>
+        </w:rPr>
+      </w:pPr>
+      <w:r>
+        <w:rPr>
+          <w:lang w:val="en-GB"/>
+        </w:rPr>
+        <w:t>This project aims to provide a quick and easy to implement sorting machine for fruits and vegetables</w:t>
+      </w:r>
+      <w:r>
+        <w:rPr>
+          <w:lang w:val="en-GB"/>
+        </w:rPr>
+        <w:t xml:space="preserve"> coming down on a conveyor belt</w:t>
+      </w:r>
+      <w:r>
+        <w:rPr>
+          <w:lang w:val="en-GB"/>
+        </w:rPr>
+        <w:t xml:space="preserve">. </w:t>
+      </w:r>
+      <w:r>
+        <w:rPr>
+          <w:lang w:val="en-GB"/>
+        </w:rPr>
+        <w:t xml:space="preserve">This is achieved by a collaborative effort between multiple microcontrollers, a camera and a robot. Our camera uses machine learning to recognize fruits and vegetables, and even distinguishes them based on quality. Does the quality </w:t>
+      </w:r>
+      <w:r>
+        <w:rPr>
+          <w:b/>
+          <w:bCs/>
+          <w:lang w:val="en-GB"/>
+        </w:rPr>
+        <w:t>not</w:t>
+      </w:r>
+      <w:r>
+        <w:rPr>
+          <w:lang w:val="en-GB"/>
+        </w:rPr>
+        <w:t xml:space="preserve"> meet the set expectations, our robot will make sure this item is removed from the selection. </w:t>
+      </w:r>
+    </w:p>
+    <w:p>
+      <w:pPr>
+        <w:rPr>
+          <w:lang w:val="en-GB"/>
+        </w:rPr>
+      </w:pPr>
+      <w:r>
+        <w:rPr>
+          <w:lang w:val="en-GB"/>
+        </w:rPr>
+        <w:t>Due to the smart nature of our system, it can be, taking size constraints into account, installed virtually everywhere.</w:t>
+      </w:r>
+    </w:p>
+    <w:p>
+      <w:pPr>
+        <w:pStyle w:val="Kop2"/>
+        <w:rPr>
+          <w:lang w:val="en-GB"/>
+        </w:rPr>
+      </w:pPr>
+      <w:bookmarkStart w:id="2" w:name="_Toc98695163"/>
+      <w:r>
+        <w:rPr>
+          <w:lang w:val="en-GB"/>
+        </w:rPr>
+        <w:t>Robot’s role</w:t>
+      </w:r>
+      <w:bookmarkEnd w:id="2"/>
+    </w:p>
+    <w:p>
+      <w:pPr>
+        <w:rPr>
+          <w:lang w:val="en-GB"/>
+        </w:rPr>
+      </w:pPr>
+      <w:r>
+        <w:rPr>
+          <w:lang w:val="en-GB"/>
+        </w:rPr>
+        <w:t xml:space="preserve">The robot makes sure the fruits/vegetable ends up in the correct spot. Either the “Good” or “Bad/rotten” bin. It does this by moving its arm, and thus, via its attachment, affecting the trajectory of the fruits/vegetables. The robot receives this “choice of trajectory” via the camera-unit. </w:t>
+      </w:r>
+    </w:p>
+    <w:p>
+      <w:pPr>
+        <w:rPr>
+          <w:lang w:val="en-GB"/>
+        </w:rPr>
+      </w:pPr>
+    </w:p>
+    <w:p>
+      <w:pPr>
+        <w:rPr>
+          <w:lang w:val="en-GB"/>
+        </w:rPr>
+      </w:pPr>
+      <w:r>
+        <w:rPr>
+          <w:noProof/>
+        </w:rPr>
+        <w:drawing>
+          <wp:inline distT="0" distB="0" distL="0" distR="0" wp14:anchorId="1B32665C" wp14:editId="042242BC">
+            <wp:extent cx="4895850" cy="3884786"/>
+            <wp:effectExtent l="0" t="0" r="0" b="1905"/>
+            <wp:docPr id="1" name="Afbeelding 1"/>
+            <wp:cNvGraphicFramePr>
+              <a:graphicFrameLocks xmlns:a="http://schemas.openxmlformats.org/drawingml/2006/main" noChangeAspect="1"/>
+            </wp:cNvGraphicFramePr>
+            <a:graphic xmlns:a="http://schemas.openxmlformats.org/drawingml/2006/main">
+              <a:graphicData uri="http://schemas.openxmlformats.org/drawingml/2006/picture">
+                <pic:pic xmlns:pic="http://schemas.openxmlformats.org/drawingml/2006/picture">
+                  <pic:nvPicPr>
+                    <pic:cNvPr id="0" name="Picture 1"/>
+                    <pic:cNvPicPr>
+                      <a:picLocks noChangeAspect="1" noChangeArrowheads="1"/>
+                    </pic:cNvPicPr>
+                  </pic:nvPicPr>
+                  <pic:blipFill>
+                    <a:blip r:embed="rId6" cstate="print">
+                      <a:extLst>
+                        <a:ext uri="{28A0092B-C50C-407E-A947-70E740481C1C}">
+                          <a14:useLocalDpi xmlns:a14="http://schemas.microsoft.com/office/drawing/2010/main" val="0"/>
+                        </a:ext>
+                      </a:extLst>
+                    </a:blip>
+                    <a:srcRect/>
+                    <a:stretch>
+                      <a:fillRect/>
+                    </a:stretch>
+                  </pic:blipFill>
+                  <pic:spPr bwMode="auto">
+                    <a:xfrm>
+                      <a:off x="0" y="0"/>
+                      <a:ext cx="4897623" cy="3886193"/>
+                    </a:xfrm>
+                    <a:prstGeom prst="rect">
+                      <a:avLst/>
+                    </a:prstGeom>
+                    <a:noFill/>
+                    <a:ln>
+                      <a:noFill/>
+                    </a:ln>
+                  </pic:spPr>
+                </pic:pic>
+              </a:graphicData>
+            </a:graphic>
+          </wp:inline>
+        </w:drawing>
+      </w:r>
+    </w:p>
+    <w:p>
+      <w:pPr>
+        <w:rPr>
+          <w:rFonts w:asciiTheme="majorHAnsi" w:eastAsiaTheme="majorEastAsia" w:hAnsiTheme="majorHAnsi" w:cstheme="majorBidi"/>
+          <w:color w:val="2F5496" w:themeColor="accent1" w:themeShade="BF"/>
+          <w:sz w:val="26"/>
+          <w:szCs w:val="26"/>
+          <w:lang w:val="en-GB"/>
+        </w:rPr>
+      </w:pPr>
+      <w:r>
+        <w:rPr>
+          <w:i/>
+          <w:iCs/>
+          <w:lang w:val="en-GB"/>
+        </w:rPr>
+        <w:t>Early brainstorm sketch of the system, and specifically how the robot chooses trajectory.</w:t>
+      </w:r>
+      <w:r>
+        <w:rPr>
+          <w:lang w:val="en-GB"/>
+        </w:rPr>
+        <w:br w:type="page"/>
+      </w:r>
+    </w:p>
+    <w:p>
+      <w:pPr>
+        <w:pStyle w:val="Kop1"/>
+        <w:rPr>
+          <w:lang w:val="en-GB"/>
+        </w:rPr>
+      </w:pPr>
+      <w:bookmarkStart w:id="3" w:name="_Toc98695164"/>
+      <w:r>
+        <w:rPr>
+          <w:lang w:val="en-GB"/>
+        </w:rPr>
+        <w:lastRenderedPageBreak/>
+        <w:t>Should/Could</w:t>
+      </w:r>
+      <w:bookmarkEnd w:id="3"/>
+    </w:p>
+    <w:p>
+      <w:pPr>
+        <w:rPr>
+          <w:lang w:val="en-GB"/>
+        </w:rPr>
+      </w:pPr>
+      <w:r>
+        <w:rPr>
+          <w:lang w:val="en-GB"/>
+        </w:rPr>
+        <w:t xml:space="preserve">The robot should be able to do some things in our system. However, additional/extra features or </w:t>
+      </w:r>
+      <w:r>
+        <w:rPr>
+          <w:lang w:val="en-GB"/>
+        </w:rPr>
+        <w:t>“QOL, Quality Of Life” implementations can make the system more accessible or even easier to work with.</w:t>
+      </w:r>
+    </w:p>
+    <w:p>
+      <w:pPr>
+        <w:rPr>
+          <w:lang w:val="en-GB"/>
+        </w:rPr>
+      </w:pPr>
+    </w:p>
+    <w:p>
+      <w:pPr>
+        <w:rPr>
+          <w:lang w:val="en-GB"/>
+        </w:rPr>
+      </w:pPr>
+      <w:r>
+        <w:rPr>
+          <w:lang w:val="en-GB"/>
+        </w:rPr>
+        <w:t>Should:</w:t>
+      </w:r>
+    </w:p>
+    <w:p>
+      <w:pPr>
+        <w:pStyle w:val="Lijstalinea"/>
+        <w:numPr>
+          <w:ilvl w:val="0"/>
+          <w:numId w:val="3"/>
+        </w:numPr>
+        <w:rPr>
+          <w:lang w:val="en-GB"/>
+        </w:rPr>
+      </w:pPr>
+      <w:r>
+        <w:rPr>
+          <w:lang w:val="en-GB"/>
+        </w:rPr>
+        <w:t>Be able to quickly change the directory of the conveyor belt</w:t>
+      </w:r>
+    </w:p>
+    <w:p>
+      <w:pPr>
+        <w:pStyle w:val="Lijstalinea"/>
+        <w:numPr>
+          <w:ilvl w:val="0"/>
+          <w:numId w:val="3"/>
+        </w:numPr>
+        <w:rPr>
+          <w:lang w:val="en-GB"/>
+        </w:rPr>
+      </w:pPr>
+      <w:r>
+        <w:rPr>
+          <w:lang w:val="en-GB"/>
+        </w:rPr>
+        <w:t>Be able to seamlessly interpret signals coming from the camera</w:t>
+      </w:r>
+    </w:p>
+    <w:p>
+      <w:pPr>
+        <w:pStyle w:val="Lijstalinea"/>
+        <w:numPr>
+          <w:ilvl w:val="0"/>
+          <w:numId w:val="3"/>
+        </w:numPr>
+        <w:rPr>
+          <w:lang w:val="en-GB"/>
+        </w:rPr>
+      </w:pPr>
+      <w:r>
+        <w:rPr>
+          <w:lang w:val="en-GB"/>
+        </w:rPr>
+        <w:t>Be able to store multiple pre-set conveyor positions</w:t>
+      </w:r>
+    </w:p>
+    <w:p>
+      <w:pPr>
+        <w:rPr>
+          <w:lang w:val="en-GB"/>
+        </w:rPr>
+      </w:pPr>
+    </w:p>
+    <w:p>
+      <w:pPr>
+        <w:rPr>
+          <w:lang w:val="en-GB"/>
+        </w:rPr>
+      </w:pPr>
+      <w:r>
+        <w:rPr>
+          <w:lang w:val="en-GB"/>
+        </w:rPr>
+        <w:t>Could:</w:t>
+      </w:r>
+    </w:p>
+    <w:p>
+      <w:pPr>
+        <w:pStyle w:val="Lijstalinea"/>
+        <w:numPr>
+          <w:ilvl w:val="0"/>
+          <w:numId w:val="3"/>
+        </w:numPr>
+        <w:rPr>
+          <w:lang w:val="en-GB"/>
+        </w:rPr>
+      </w:pPr>
+      <w:r>
+        <w:rPr>
+          <w:lang w:val="en-GB"/>
+        </w:rPr>
+        <w:t xml:space="preserve">Be able to sent data over MQTT </w:t>
+      </w:r>
+    </w:p>
+    <w:p>
+      <w:pPr>
+        <w:pStyle w:val="Lijstalinea"/>
+        <w:numPr>
+          <w:ilvl w:val="1"/>
+          <w:numId w:val="3"/>
+        </w:numPr>
+        <w:rPr>
+          <w:lang w:val="en-GB"/>
+        </w:rPr>
+      </w:pPr>
+      <w:r>
+        <w:rPr>
+          <w:lang w:val="en-GB"/>
+        </w:rPr>
+        <w:t>Extensive data gathering</w:t>
+      </w:r>
+    </w:p>
+    <w:p>
+      <w:pPr>
+        <w:pStyle w:val="Lijstalinea"/>
+        <w:numPr>
+          <w:ilvl w:val="0"/>
+          <w:numId w:val="3"/>
+        </w:numPr>
+        <w:rPr>
+          <w:lang w:val="en-GB"/>
+        </w:rPr>
+      </w:pPr>
+      <w:r>
+        <w:rPr>
+          <w:lang w:val="en-GB"/>
+        </w:rPr>
+        <w:t>Be able to be controlled manually both physical and digital</w:t>
+      </w:r>
+    </w:p>
+    <w:p>
+      <w:pPr>
+        <w:pStyle w:val="Lijstalinea"/>
+        <w:numPr>
+          <w:ilvl w:val="0"/>
+          <w:numId w:val="3"/>
+        </w:numPr>
+        <w:rPr>
+          <w:lang w:val="en-GB"/>
+        </w:rPr>
+      </w:pPr>
+      <w:r>
+        <w:rPr>
+          <w:lang w:val="en-GB"/>
+        </w:rPr>
+        <w:br w:type="page"/>
+      </w:r>
+    </w:p>
+    <w:p>
+      <w:pPr>
+        <w:pStyle w:val="Kop1"/>
+        <w:rPr>
+          <w:lang w:val="en-GB"/>
+        </w:rPr>
+      </w:pPr>
+      <w:bookmarkStart w:id="4" w:name="_Toc98695165"/>
+      <w:r>
+        <w:rPr>
+          <w:lang w:val="en-GB"/>
+        </w:rPr>
+        <w:lastRenderedPageBreak/>
+        <w:t>Hardware</w:t>
+      </w:r>
+      <w:bookmarkEnd w:id="4"/>
+    </w:p>
+    <w:p>
+      <w:pPr>
+        <w:rPr>
+          <w:lang w:val="en-GB"/>
+        </w:rPr>
+      </w:pPr>
+    </w:p>
+    <w:p>
+      <w:pPr>
+        <w:pStyle w:val="Lijstalinea"/>
+        <w:numPr>
+          <w:ilvl w:val="0"/>
+          <w:numId w:val="3"/>
+        </w:numPr>
+        <w:rPr>
+          <w:lang w:val="en-GB"/>
+        </w:rPr>
+      </w:pPr>
+      <w:proofErr w:type="spellStart"/>
+      <w:r>
+        <w:rPr>
+          <w:lang w:val="en-GB"/>
+        </w:rPr>
+        <w:t>Morobot</w:t>
+      </w:r>
+      <w:proofErr w:type="spellEnd"/>
+    </w:p>
+    <w:p>
+      <w:pPr>
+        <w:rPr>
+          <w:lang w:val="en-GB"/>
+        </w:rPr>
+      </w:pPr>
+      <w:r>
+        <w:rPr>
+          <w:lang w:val="en-GB"/>
+        </w:rPr>
+        <w:t>This is a robot acquired from the technical college in Austria. Elaborate pictures and movement dynamics will follow.</w:t>
+      </w:r>
+    </w:p>
+    <w:p>
+      <w:pPr>
+        <w:rPr>
+          <w:lang w:val="en-GB"/>
+        </w:rPr>
+      </w:pPr>
+    </w:p>
+    <w:p>
+      <w:pPr>
+        <w:pStyle w:val="Lijstalinea"/>
+        <w:numPr>
+          <w:ilvl w:val="0"/>
+          <w:numId w:val="3"/>
+        </w:numPr>
+        <w:rPr>
+          <w:lang w:val="en-GB"/>
+        </w:rPr>
+      </w:pPr>
+      <w:r>
+        <w:rPr>
+          <w:lang w:val="en-GB"/>
+        </w:rPr>
+        <w:t>ESP32/Arduino Uno</w:t>
+      </w:r>
+    </w:p>
+    <w:p>
+      <w:pPr>
+        <w:rPr>
+          <w:lang w:val="en-GB"/>
+        </w:rPr>
+      </w:pPr>
+      <w:r>
+        <w:rPr>
+          <w:lang w:val="en-GB"/>
+        </w:rPr>
+        <w:t xml:space="preserve">This robot can be ran with either an ESP32 </w:t>
+      </w:r>
+      <w:r>
+        <w:rPr>
+          <w:b/>
+          <w:bCs/>
+          <w:lang w:val="en-GB"/>
+        </w:rPr>
+        <w:t>or</w:t>
+      </w:r>
+      <w:r>
+        <w:rPr>
+          <w:lang w:val="en-GB"/>
+        </w:rPr>
+        <w:t xml:space="preserve"> an Arduino Uno. The choice depends solely on the fact if the user would like to </w:t>
+      </w:r>
+      <w:r>
+        <w:rPr>
+          <w:lang w:val="en-GB"/>
+        </w:rPr>
+        <w:t>use the internet capability the ESP32 offers. Since our implementation of the robot is bound to use internet, our choice will in most cases be the ESP32.</w:t>
+      </w:r>
+    </w:p>
+    <w:p>
+      <w:pPr>
+        <w:pStyle w:val="Lijstalinea"/>
+        <w:numPr>
+          <w:ilvl w:val="0"/>
+          <w:numId w:val="3"/>
+        </w:numPr>
+        <w:rPr>
+          <w:lang w:val="en-GB"/>
+        </w:rPr>
+      </w:pPr>
+      <w:r>
+        <w:rPr>
+          <w:lang w:val="en-GB"/>
+        </w:rPr>
+        <w:t>A handful of jumper wires</w:t>
+      </w:r>
+    </w:p>
+    <w:p>
+      <w:pPr>
+        <w:pStyle w:val="Lijstalinea"/>
+        <w:numPr>
+          <w:ilvl w:val="0"/>
+          <w:numId w:val="3"/>
+        </w:numPr>
+        <w:rPr>
+          <w:lang w:val="en-GB"/>
+        </w:rPr>
+      </w:pPr>
+      <w:r>
+        <w:rPr>
+          <w:lang w:val="en-GB"/>
+        </w:rPr>
+        <w:t xml:space="preserve">End </w:t>
+      </w:r>
+      <w:proofErr w:type="spellStart"/>
+      <w:r>
+        <w:rPr>
+          <w:lang w:val="en-GB"/>
+        </w:rPr>
+        <w:t>affector</w:t>
+      </w:r>
+      <w:proofErr w:type="spellEnd"/>
+    </w:p>
+    <w:p>
+      <w:pPr>
+        <w:rPr>
+          <w:lang w:val="en-GB"/>
+        </w:rPr>
+      </w:pPr>
+      <w:r>
+        <w:rPr>
+          <w:lang w:val="en-GB"/>
+        </w:rPr>
+        <w:t xml:space="preserve">The end </w:t>
+      </w:r>
+      <w:proofErr w:type="spellStart"/>
+      <w:r>
+        <w:rPr>
+          <w:lang w:val="en-GB"/>
+        </w:rPr>
+        <w:t>affector</w:t>
+      </w:r>
+      <w:proofErr w:type="spellEnd"/>
+      <w:r>
+        <w:rPr>
+          <w:lang w:val="en-GB"/>
+        </w:rPr>
+        <w:t xml:space="preserve"> of our robot will be something that is able to adjust the trajectory of the conveyor belt. Since this is subject to both testing and change, this is not sure yet.</w:t>
+      </w:r>
+      <w:r>
+        <w:rPr>
+          <w:lang w:val="en-GB"/>
+        </w:rPr>
+        <w:br w:type="page"/>
+      </w:r>
+    </w:p>
+    <w:p>
+      <w:pPr>
+        <w:pStyle w:val="Kop1"/>
+        <w:rPr>
+          <w:lang w:val="en-GB"/>
+        </w:rPr>
+      </w:pPr>
+      <w:bookmarkStart w:id="5" w:name="_Toc98695166"/>
+      <w:r>
+        <w:rPr>
+          <w:lang w:val="en-GB"/>
+        </w:rPr>
+        <w:lastRenderedPageBreak/>
+        <w:t>Advanced: Maths</w:t>
+      </w:r>
+      <w:bookmarkEnd w:id="5"/>
+    </w:p>
+    <w:p>
+      <w:pPr>
+        <w:rPr>
+          <w:lang w:val="en-GB"/>
+        </w:rPr>
+      </w:pPr>
+      <w:r>
+        <w:rPr>
+          <w:lang w:val="en-GB"/>
+        </w:rPr>
+        <w:t>Since jointed robots use a lot of math in order to determine position, research about these kind of formulas is trivial for a quick and responsive robot. Hence we chose to start gathering data on this from day one. So far we are in the primitive state of understanding inverse kinematics, a method used to get the angles of certain links.</w:t>
+      </w:r>
+    </w:p>
+    <w:p>
+      <w:pPr>
+        <w:rPr>
+          <w:lang w:val="en-GB"/>
+        </w:rPr>
+      </w:pPr>
+      <w:r>
+        <w:rPr>
+          <w:lang w:val="en-GB"/>
+        </w:rPr>
+        <w:t xml:space="preserve">Tutorial: </w:t>
+      </w:r>
+      <w:hyperlink r:id="rId7" w:history="1">
+        <w:r>
+          <w:rPr>
+            <w:rStyle w:val="Hyperlink"/>
+            <w:lang w:val="en-GB"/>
+          </w:rPr>
+          <w:t>https://robotacademy.net.au/lesson/inverse-kinematics-for-a-2-joint-robot-arm-using-geometry/</w:t>
+        </w:r>
+      </w:hyperlink>
+    </w:p>
+    <w:p>
+      <w:pPr>
+        <w:rPr>
+          <w:rFonts w:asciiTheme="majorHAnsi" w:eastAsiaTheme="majorEastAsia" w:hAnsiTheme="majorHAnsi" w:cstheme="majorBidi"/>
+          <w:color w:val="2F5496" w:themeColor="accent1" w:themeShade="BF"/>
+          <w:sz w:val="32"/>
+          <w:szCs w:val="32"/>
+          <w:lang w:val="en-GB"/>
+        </w:rPr>
+      </w:pPr>
+      <w:r>
+        <w:rPr>
+          <w:lang w:val="en-GB"/>
+        </w:rPr>
+        <w:br w:type="page"/>
+      </w:r>
+    </w:p>
+    <w:p>
+      <w:pPr>
+        <w:pStyle w:val="Kop1"/>
+        <w:rPr>
+          <w:lang w:val="en-GB"/>
+        </w:rPr>
+      </w:pPr>
+      <w:bookmarkStart w:id="6" w:name="_Toc98695167"/>
+      <w:r>
+        <w:rPr>
+          <w:lang w:val="en-GB"/>
+        </w:rPr>
+        <w:lastRenderedPageBreak/>
+        <w:t>Glossary</w:t>
+      </w:r>
+      <w:bookmarkEnd w:id="6"/>
+    </w:p>
+    <w:p>
+      <w:pPr>
+        <w:rPr>
+          <w:rFonts w:asciiTheme="majorHAnsi" w:eastAsiaTheme="majorEastAsia" w:hAnsiTheme="majorHAnsi" w:cstheme="majorBidi"/>
+          <w:color w:val="2F5496" w:themeColor="accent1" w:themeShade="BF"/>
+          <w:sz w:val="32"/>
+          <w:szCs w:val="32"/>
+          <w:lang w:val="en-GB"/>
+        </w:rPr>
+      </w:pPr>
+      <w:r>
+        <w:rPr>
+          <w:lang w:val="en-GB"/>
+        </w:rPr>
+        <w:br w:type="page"/>
+      </w:r>
+    </w:p>
+    <w:p>
+      <w:pPr>
+        <w:pStyle w:val="Kop1"/>
+        <w:rPr>
+          <w:lang w:val="en-GB"/>
+        </w:rPr>
+      </w:pPr>
+      <w:bookmarkStart w:id="7" w:name="_Toc98695168"/>
+      <w:r>
+        <w:rPr>
+          <w:lang w:val="en-GB"/>
+        </w:rPr>
+        <w:lastRenderedPageBreak/>
+        <w:t>Sources</w:t>
+      </w:r>
+      <w:bookmarkEnd w:id="7"/>
+    </w:p>
+    <w:p>
+      <w:pPr>
+        <w:rPr>
+          <w:lang w:val="en-GB"/>
+        </w:rPr>
+      </w:pPr>
+      <w:hyperlink r:id="rId8" w:history="1">
+        <w:r>
+          <w:rPr>
+            <w:rStyle w:val="Hyperlink"/>
+            <w:lang w:val="en-GB"/>
+          </w:rPr>
+          <w:t>https://robotacademy.net.au/lesson/inverse-kinematics-for-a-2-joint-robot-arm-using-geometry/</w:t>
+        </w:r>
+      </w:hyperlink>
+    </w:p>
+    <w:p>
+      <w:pPr>
+        <w:rPr>
+          <w:lang w:val="en-GB"/>
+        </w:rPr>
+      </w:pPr>
+      <w:r>
+        <w:rPr>
+          <w:lang w:val="en-GB"/>
+        </w:rPr>
+        <w:br w:type="page"/>
+      </w:r>
+    </w:p>
+    <w:p>
+      <w:pPr>
+        <w:pStyle w:val="Kop1"/>
+        <w:rPr>
+          <w:lang w:val="en-GB"/>
+        </w:rPr>
+      </w:pPr>
+      <w:r>
+        <w:rPr>
+          <w:lang w:val="en-GB"/>
+        </w:rPr>
+        <w:lastRenderedPageBreak/>
+        <w:br w:type="page"/>
+      </w:r>
+    </w:p>
+    <w:p>
+      <w:pPr>
+        <w:pStyle w:val="Kop1"/>
+        <w:rPr>
+          <w:lang w:val="en-GB"/>
+        </w:rPr>
+      </w:pPr>
+    </w:p>
+    <w:p>
+      <w:pPr>
+        <w:rPr>
+          <w:lang w:val="en-GB"/>
+        </w:rPr>
+      </w:pPr>
+      <w:r>
+        <w:rPr>
           <w:lang w:val="en-GB"/>
         </w:rPr>
         <w:t>To do:</w:t>
@@ -19,19 +1524,17 @@
     </w:p>
     <w:p>
       <w:pPr>
-        <w:pStyle w:val="Luettelokappale"/>
+        <w:pStyle w:val="Lijstalinea"/>
         <w:numPr>
           <w:ilvl w:val="0"/>
           <w:numId w:val="1"/>
         </w:numPr>
         <w:rPr>
-          <w:highlight w:val="yellow"/>
-          <w:lang w:val="en-GB"/>
-        </w:rPr>
-      </w:pPr>
-      <w:r>
-        <w:rPr>
-          <w:highlight w:val="yellow"/>
+          <w:lang w:val="en-GB"/>
+        </w:rPr>
+      </w:pPr>
+      <w:r>
+        <w:rPr>
           <w:lang w:val="en-GB"/>
         </w:rPr>
         <w:t xml:space="preserve">System description (what does the system do, and why) </w:t>
@@ -39,19 +1542,17 @@
     </w:p>
     <w:p>
       <w:pPr>
-        <w:pStyle w:val="Luettelokappale"/>
+        <w:pStyle w:val="Lijstalinea"/>
         <w:numPr>
           <w:ilvl w:val="1"/>
           <w:numId w:val="1"/>
         </w:numPr>
         <w:rPr>
-          <w:highlight w:val="yellow"/>
-          <w:lang w:val="en-GB"/>
-        </w:rPr>
-      </w:pPr>
-      <w:r>
-        <w:rPr>
-          <w:highlight w:val="yellow"/>
+          <w:lang w:val="en-GB"/>
+        </w:rPr>
+      </w:pPr>
+      <w:r>
+        <w:rPr>
           <w:lang w:val="en-GB"/>
         </w:rPr>
         <w:t>List the different parts of the system in this paragraph</w:t>
@@ -59,19 +1560,17 @@
     </w:p>
     <w:p>
       <w:pPr>
-        <w:pStyle w:val="Luettelokappale"/>
+        <w:pStyle w:val="Lijstalinea"/>
         <w:numPr>
           <w:ilvl w:val="1"/>
           <w:numId w:val="1"/>
         </w:numPr>
         <w:rPr>
-          <w:highlight w:val="yellow"/>
-          <w:lang w:val="en-GB"/>
-        </w:rPr>
-      </w:pPr>
-      <w:r>
-        <w:rPr>
-          <w:highlight w:val="yellow"/>
+          <w:lang w:val="en-GB"/>
+        </w:rPr>
+      </w:pPr>
+      <w:r>
+        <w:rPr>
           <w:lang w:val="en-GB"/>
         </w:rPr>
         <w:t>List of ideas associated with developing this project</w:t>
@@ -79,19 +1578,17 @@
     </w:p>
     <w:p>
       <w:pPr>
-        <w:pStyle w:val="Luettelokappale"/>
+        <w:pStyle w:val="Lijstalinea"/>
         <w:numPr>
           <w:ilvl w:val="1"/>
           <w:numId w:val="1"/>
         </w:numPr>
         <w:rPr>
-          <w:highlight w:val="yellow"/>
-          <w:lang w:val="en-GB"/>
-        </w:rPr>
-      </w:pPr>
-      <w:r>
-        <w:rPr>
-          <w:highlight w:val="yellow"/>
+          <w:lang w:val="en-GB"/>
+        </w:rPr>
+      </w:pPr>
+      <w:r>
+        <w:rPr>
           <w:lang w:val="en-GB"/>
         </w:rPr>
         <w:t>Hardware list</w:t>
@@ -99,19 +1596,17 @@
     </w:p>
     <w:p>
       <w:pPr>
-        <w:pStyle w:val="Luettelokappale"/>
+        <w:pStyle w:val="Lijstalinea"/>
         <w:numPr>
           <w:ilvl w:val="0"/>
           <w:numId w:val="1"/>
         </w:numPr>
         <w:rPr>
-          <w:highlight w:val="yellow"/>
-          <w:lang w:val="en-GB"/>
-        </w:rPr>
-      </w:pPr>
-      <w:r>
-        <w:rPr>
-          <w:highlight w:val="yellow"/>
+          <w:lang w:val="en-GB"/>
+        </w:rPr>
+      </w:pPr>
+      <w:r>
+        <w:rPr>
           <w:lang w:val="en-GB"/>
         </w:rPr>
         <w:t>Glossary (meanings of terms used which aren’t “conventional”)</w:t>
@@ -119,19 +1614,17 @@
     </w:p>
     <w:p>
       <w:pPr>
-        <w:pStyle w:val="Luettelokappale"/>
+        <w:pStyle w:val="Lijstalinea"/>
         <w:numPr>
           <w:ilvl w:val="0"/>
           <w:numId w:val="1"/>
         </w:numPr>
         <w:rPr>
-          <w:highlight w:val="yellow"/>
-          <w:lang w:val="en-GB"/>
-        </w:rPr>
-      </w:pPr>
-      <w:r>
-        <w:rPr>
-          <w:highlight w:val="yellow"/>
+          <w:lang w:val="en-GB"/>
+        </w:rPr>
+      </w:pPr>
+      <w:r>
+        <w:rPr>
           <w:lang w:val="en-GB"/>
         </w:rPr>
         <w:t>Should/could list</w:t>
@@ -139,19 +1632,17 @@
     </w:p>
     <w:p>
       <w:pPr>
-        <w:pStyle w:val="Luettelokappale"/>
+        <w:pStyle w:val="Lijstalinea"/>
         <w:numPr>
           <w:ilvl w:val="0"/>
           <w:numId w:val="1"/>
         </w:numPr>
         <w:rPr>
-          <w:highlight w:val="yellow"/>
-          <w:lang w:val="en-GB"/>
-        </w:rPr>
-      </w:pPr>
-      <w:r>
-        <w:rPr>
-          <w:highlight w:val="yellow"/>
+          <w:lang w:val="en-GB"/>
+        </w:rPr>
+      </w:pPr>
+      <w:r>
+        <w:rPr>
           <w:lang w:val="en-GB"/>
         </w:rPr>
         <w:t>Maths</w:t>
@@ -160,14 +1651,13 @@
     <w:p>
       <w:pPr>
         <w:rPr>
-          <w:highlight w:val="yellow"/>
-          <w:lang w:val="en-GB"/>
-        </w:rPr>
-      </w:pPr>
-    </w:p>
-    <w:p>
-      <w:pPr>
-        <w:pStyle w:val="Luettelokappale"/>
+          <w:lang w:val="en-GB"/>
+        </w:rPr>
+      </w:pPr>
+    </w:p>
+    <w:p>
+      <w:pPr>
+        <w:pStyle w:val="Lijstalinea"/>
         <w:numPr>
           <w:ilvl w:val="0"/>
           <w:numId w:val="1"/>
@@ -185,7 +1675,7 @@
     </w:p>
     <w:p>
       <w:pPr>
-        <w:pStyle w:val="Luettelokappale"/>
+        <w:pStyle w:val="Lijstalinea"/>
         <w:numPr>
           <w:ilvl w:val="1"/>
           <w:numId w:val="1"/>
@@ -205,7 +1695,7 @@
     </w:p>
     <w:p>
       <w:pPr>
-        <w:pStyle w:val="Luettelokappale"/>
+        <w:pStyle w:val="Lijstalinea"/>
         <w:numPr>
           <w:ilvl w:val="2"/>
           <w:numId w:val="1"/>
@@ -229,7 +1719,7 @@
     </w:p>
     <w:p>
       <w:pPr>
-        <w:pStyle w:val="Luettelokappale"/>
+        <w:pStyle w:val="Lijstalinea"/>
         <w:numPr>
           <w:ilvl w:val="1"/>
           <w:numId w:val="1"/>
@@ -242,7 +1732,13 @@
         <w:rPr>
           <w:lang w:val="en-GB"/>
         </w:rPr>
-        <w:t xml:space="preserve">ESP32 and </w:t>
+        <w:t>ESP32</w:t>
+      </w:r>
+      <w:r>
+        <w:rPr>
+          <w:lang w:val="en-GB"/>
+        </w:rPr>
+        <w:t>/</w:t>
       </w:r>
       <w:r>
         <w:rPr>
@@ -253,7 +1749,7 @@
     </w:p>
     <w:p>
       <w:pPr>
-        <w:pStyle w:val="Luettelokappale"/>
+        <w:pStyle w:val="Lijstalinea"/>
         <w:numPr>
           <w:ilvl w:val="2"/>
           <w:numId w:val="1"/>
@@ -279,7 +1775,7 @@
     </w:p>
     <w:p>
       <w:pPr>
-        <w:pStyle w:val="Luettelokappale"/>
+        <w:pStyle w:val="Lijstalinea"/>
         <w:numPr>
           <w:ilvl w:val="2"/>
           <w:numId w:val="1"/>
@@ -297,7 +1793,7 @@
     </w:p>
     <w:p>
       <w:pPr>
-        <w:pStyle w:val="Luettelokappale"/>
+        <w:pStyle w:val="Lijstalinea"/>
         <w:numPr>
           <w:ilvl w:val="1"/>
           <w:numId w:val="1"/>
@@ -315,7 +1811,7 @@
     </w:p>
     <w:p>
       <w:pPr>
-        <w:pStyle w:val="Luettelokappale"/>
+        <w:pStyle w:val="Lijstalinea"/>
         <w:numPr>
           <w:ilvl w:val="2"/>
           <w:numId w:val="1"/>
@@ -333,7 +1829,7 @@
     </w:p>
     <w:p>
       <w:pPr>
-        <w:pStyle w:val="Luettelokappale"/>
+        <w:pStyle w:val="Lijstalinea"/>
         <w:numPr>
           <w:ilvl w:val="1"/>
           <w:numId w:val="1"/>
@@ -351,7 +1847,7 @@
     </w:p>
     <w:p>
       <w:pPr>
-        <w:pStyle w:val="Luettelokappale"/>
+        <w:pStyle w:val="Lijstalinea"/>
         <w:numPr>
           <w:ilvl w:val="2"/>
           <w:numId w:val="1"/>
@@ -369,7 +1865,7 @@
     </w:p>
     <w:p>
       <w:pPr>
-        <w:pStyle w:val="Luettelokappale"/>
+        <w:pStyle w:val="Lijstalinea"/>
         <w:numPr>
           <w:ilvl w:val="2"/>
           <w:numId w:val="1"/>
@@ -407,7 +1903,7 @@
     </w:p>
     <w:p>
       <w:pPr>
-        <w:pStyle w:val="Luettelokappale"/>
+        <w:pStyle w:val="Lijstalinea"/>
         <w:numPr>
           <w:ilvl w:val="0"/>
           <w:numId w:val="2"/>
@@ -431,7 +1927,7 @@
     </w:p>
     <w:p>
       <w:pPr>
-        <w:pStyle w:val="Luettelokappale"/>
+        <w:pStyle w:val="Lijstalinea"/>
         <w:numPr>
           <w:ilvl w:val="1"/>
           <w:numId w:val="2"/>
@@ -449,7 +1945,7 @@
     </w:p>
     <w:p>
       <w:pPr>
-        <w:pStyle w:val="Luettelokappale"/>
+        <w:pStyle w:val="Lijstalinea"/>
         <w:numPr>
           <w:ilvl w:val="2"/>
           <w:numId w:val="2"/>
@@ -475,7 +1971,7 @@
     </w:p>
     <w:p>
       <w:pPr>
-        <w:pStyle w:val="Luettelokappale"/>
+        <w:pStyle w:val="Lijstalinea"/>
         <w:numPr>
           <w:ilvl w:val="3"/>
           <w:numId w:val="2"/>
@@ -508,7 +2004,6 @@
     <w:p>
       <w:pPr>
         <w:rPr>
-          <w:highlight w:val="yellow"/>
           <w:lang w:val="en-GB"/>
         </w:rPr>
       </w:pPr>
@@ -638,6 +2133,118 @@
     </w:lvl>
   </w:abstractNum>
   <w:abstractNum w:abstractNumId="1" w15:restartNumberingAfterBreak="0">
+    <w:nsid w:val="1B554291"/>
+    <w:multiLevelType w:val="hybridMultilevel"/>
+    <w:tmpl w:val="708AFF4A"/>
+    <w:lvl w:ilvl="0" w:tplc="D6761628">
+      <w:numFmt w:val="bullet"/>
+      <w:lvlText w:val="-"/>
+      <w:lvlJc w:val="left"/>
+      <w:pPr>
+        <w:ind w:left="720" w:hanging="360"/>
+      </w:pPr>
+      <w:rPr>
+        <w:rFonts w:ascii="Calibri" w:eastAsiaTheme="minorHAnsi" w:hAnsi="Calibri" w:cs="Calibri" w:hint="default"/>
+      </w:rPr>
+    </w:lvl>
+    <w:lvl w:ilvl="1" w:tplc="10000003">
+      <w:start w:val="1"/>
+      <w:numFmt w:val="bullet"/>
+      <w:lvlText w:val="o"/>
+      <w:lvlJc w:val="left"/>
+      <w:pPr>
+        <w:ind w:left="1440" w:hanging="360"/>
+      </w:pPr>
+      <w:rPr>
+        <w:rFonts w:ascii="Courier New" w:hAnsi="Courier New" w:cs="Courier New" w:hint="default"/>
+      </w:rPr>
+    </w:lvl>
+    <w:lvl w:ilvl="2" w:tplc="10000005" w:tentative="1">
+      <w:start w:val="1"/>
+      <w:numFmt w:val="bullet"/>
+      <w:lvlText w:val=""/>
+      <w:lvlJc w:val="left"/>
+      <w:pPr>
+        <w:ind w:left="2160" w:hanging="360"/>
+      </w:pPr>
+      <w:rPr>
+        <w:rFonts w:ascii="Wingdings" w:hAnsi="Wingdings" w:hint="default"/>
+      </w:rPr>
+    </w:lvl>
+    <w:lvl w:ilvl="3" w:tplc="10000001" w:tentative="1">
+      <w:start w:val="1"/>
+      <w:numFmt w:val="bullet"/>
+      <w:lvlText w:val=""/>
+      <w:lvlJc w:val="left"/>
+      <w:pPr>
+        <w:ind w:left="2880" w:hanging="360"/>
+      </w:pPr>
+      <w:rPr>
+        <w:rFonts w:ascii="Symbol" w:hAnsi="Symbol" w:hint="default"/>
+      </w:rPr>
+    </w:lvl>
+    <w:lvl w:ilvl="4" w:tplc="10000003" w:tentative="1">
+      <w:start w:val="1"/>
+      <w:numFmt w:val="bullet"/>
+      <w:lvlText w:val="o"/>
+      <w:lvlJc w:val="left"/>
+      <w:pPr>
+        <w:ind w:left="3600" w:hanging="360"/>
+      </w:pPr>
+      <w:rPr>
+        <w:rFonts w:ascii="Courier New" w:hAnsi="Courier New" w:cs="Courier New" w:hint="default"/>
+      </w:rPr>
+    </w:lvl>
+    <w:lvl w:ilvl="5" w:tplc="10000005" w:tentative="1">
+      <w:start w:val="1"/>
+      <w:numFmt w:val="bullet"/>
+      <w:lvlText w:val=""/>
+      <w:lvlJc w:val="left"/>
+      <w:pPr>
+        <w:ind w:left="4320" w:hanging="360"/>
+      </w:pPr>
+      <w:rPr>
+        <w:rFonts w:ascii="Wingdings" w:hAnsi="Wingdings" w:hint="default"/>
+      </w:rPr>
+    </w:lvl>
+    <w:lvl w:ilvl="6" w:tplc="10000001" w:tentative="1">
+      <w:start w:val="1"/>
+      <w:numFmt w:val="bullet"/>
+      <w:lvlText w:val=""/>
+      <w:lvlJc w:val="left"/>
+      <w:pPr>
+        <w:ind w:left="5040" w:hanging="360"/>
+      </w:pPr>
+      <w:rPr>
+        <w:rFonts w:ascii="Symbol" w:hAnsi="Symbol" w:hint="default"/>
+      </w:rPr>
+    </w:lvl>
+    <w:lvl w:ilvl="7" w:tplc="10000003" w:tentative="1">
+      <w:start w:val="1"/>
+      <w:numFmt w:val="bullet"/>
+      <w:lvlText w:val="o"/>
+      <w:lvlJc w:val="left"/>
+      <w:pPr>
+        <w:ind w:left="5760" w:hanging="360"/>
+      </w:pPr>
+      <w:rPr>
+        <w:rFonts w:ascii="Courier New" w:hAnsi="Courier New" w:cs="Courier New" w:hint="default"/>
+      </w:rPr>
+    </w:lvl>
+    <w:lvl w:ilvl="8" w:tplc="10000005" w:tentative="1">
+      <w:start w:val="1"/>
+      <w:numFmt w:val="bullet"/>
+      <w:lvlText w:val=""/>
+      <w:lvlJc w:val="left"/>
+      <w:pPr>
+        <w:ind w:left="6480" w:hanging="360"/>
+      </w:pPr>
+      <w:rPr>
+        <w:rFonts w:ascii="Wingdings" w:hAnsi="Wingdings" w:hint="default"/>
+      </w:rPr>
+    </w:lvl>
+  </w:abstractNum>
+  <w:abstractNum w:abstractNumId="2" w15:restartNumberingAfterBreak="0">
     <w:nsid w:val="3B625126"/>
     <w:multiLevelType w:val="hybridMultilevel"/>
     <w:tmpl w:val="24A2CAE8"/>
@@ -754,6 +2361,9 @@
     <w:abstractNumId w:val="0"/>
   </w:num>
   <w:num w:numId="2">
+    <w:abstractNumId w:val="2"/>
+  </w:num>
+  <w:num w:numId="3">
     <w:abstractNumId w:val="1"/>
   </w:num>
 </w:numbering>
@@ -1154,17 +2764,60 @@
     <w:lsdException w:name="Unresolved Mention" w:semiHidden="1" w:unhideWhenUsed="1"/>
     <w:lsdException w:name="Smart Link" w:semiHidden="1" w:unhideWhenUsed="1"/>
   </w:latentStyles>
-  <w:style w:type="paragraph" w:default="1" w:styleId="Normaali">
+  <w:style w:type="paragraph" w:default="1" w:styleId="Standaard">
     <w:name w:val="Normal"/>
     <w:qFormat/>
   </w:style>
-  <w:style w:type="character" w:default="1" w:styleId="Kappaleenoletusfontti">
+  <w:style w:type="paragraph" w:styleId="Kop1">
+    <w:name w:val="heading 1"/>
+    <w:basedOn w:val="Standaard"/>
+    <w:next w:val="Standaard"/>
+    <w:link w:val="Kop1Char"/>
+    <w:uiPriority w:val="9"/>
+    <w:qFormat/>
+    <w:rsid w:val="002C79E5"/>
+    <w:pPr>
+      <w:keepNext/>
+      <w:keepLines/>
+      <w:spacing w:before="240" w:after="0"/>
+      <w:outlineLvl w:val="0"/>
+    </w:pPr>
+    <w:rPr>
+      <w:rFonts w:asciiTheme="majorHAnsi" w:eastAsiaTheme="majorEastAsia" w:hAnsiTheme="majorHAnsi" w:cstheme="majorBidi"/>
+      <w:color w:val="2F5496" w:themeColor="accent1" w:themeShade="BF"/>
+      <w:sz w:val="32"/>
+      <w:szCs w:val="32"/>
+    </w:rPr>
+  </w:style>
+  <w:style w:type="paragraph" w:styleId="Kop2">
+    <w:name w:val="heading 2"/>
+    <w:basedOn w:val="Standaard"/>
+    <w:next w:val="Standaard"/>
+    <w:link w:val="Kop2Char"/>
+    <w:uiPriority w:val="9"/>
+    <w:unhideWhenUsed/>
+    <w:qFormat/>
+    <w:rsid w:val="002C79E5"/>
+    <w:pPr>
+      <w:keepNext/>
+      <w:keepLines/>
+      <w:spacing w:before="40" w:after="0"/>
+      <w:outlineLvl w:val="1"/>
+    </w:pPr>
+    <w:rPr>
+      <w:rFonts w:asciiTheme="majorHAnsi" w:eastAsiaTheme="majorEastAsia" w:hAnsiTheme="majorHAnsi" w:cstheme="majorBidi"/>
+      <w:color w:val="2F5496" w:themeColor="accent1" w:themeShade="BF"/>
+      <w:sz w:val="26"/>
+      <w:szCs w:val="26"/>
+    </w:rPr>
+  </w:style>
+  <w:style w:type="character" w:default="1" w:styleId="Standaardalinea-lettertype">
     <w:name w:val="Default Paragraph Font"/>
     <w:uiPriority w:val="1"/>
     <w:semiHidden/>
     <w:unhideWhenUsed/>
   </w:style>
-  <w:style w:type="table" w:default="1" w:styleId="Normaalitaulukko">
+  <w:style w:type="table" w:default="1" w:styleId="Standaardtabel">
     <w:name w:val="Normal Table"/>
     <w:uiPriority w:val="99"/>
     <w:semiHidden/>
@@ -1179,15 +2832,15 @@
       </w:tblCellMar>
     </w:tblPr>
   </w:style>
-  <w:style w:type="numbering" w:default="1" w:styleId="Eiluetteloa">
+  <w:style w:type="numbering" w:default="1" w:styleId="Geenlijst">
     <w:name w:val="No List"/>
     <w:uiPriority w:val="99"/>
     <w:semiHidden/>
     <w:unhideWhenUsed/>
   </w:style>
-  <w:style w:type="paragraph" w:styleId="Luettelokappale">
+  <w:style w:type="paragraph" w:styleId="Lijstalinea">
     <w:name w:val="List Paragraph"/>
-    <w:basedOn w:val="Normaali"/>
+    <w:basedOn w:val="Standaard"/>
     <w:uiPriority w:val="34"/>
     <w:qFormat/>
     <w:rsid w:val="000E6474"/>
@@ -1195,6 +2848,95 @@
       <w:ind w:left="720"/>
       <w:contextualSpacing/>
     </w:pPr>
+  </w:style>
+  <w:style w:type="character" w:customStyle="1" w:styleId="Kop1Char">
+    <w:name w:val="Kop 1 Char"/>
+    <w:basedOn w:val="Standaardalinea-lettertype"/>
+    <w:link w:val="Kop1"/>
+    <w:uiPriority w:val="9"/>
+    <w:rsid w:val="002C79E5"/>
+    <w:rPr>
+      <w:rFonts w:asciiTheme="majorHAnsi" w:eastAsiaTheme="majorEastAsia" w:hAnsiTheme="majorHAnsi" w:cstheme="majorBidi"/>
+      <w:color w:val="2F5496" w:themeColor="accent1" w:themeShade="BF"/>
+      <w:sz w:val="32"/>
+      <w:szCs w:val="32"/>
+    </w:rPr>
+  </w:style>
+  <w:style w:type="paragraph" w:styleId="Kopvaninhoudsopgave">
+    <w:name w:val="TOC Heading"/>
+    <w:basedOn w:val="Kop1"/>
+    <w:next w:val="Standaard"/>
+    <w:uiPriority w:val="39"/>
+    <w:unhideWhenUsed/>
+    <w:qFormat/>
+    <w:rsid w:val="002C79E5"/>
+    <w:pPr>
+      <w:outlineLvl w:val="9"/>
+    </w:pPr>
+    <w:rPr>
+      <w:lang/>
+    </w:rPr>
+  </w:style>
+  <w:style w:type="paragraph" w:styleId="Inhopg1">
+    <w:name w:val="toc 1"/>
+    <w:basedOn w:val="Standaard"/>
+    <w:next w:val="Standaard"/>
+    <w:autoRedefine/>
+    <w:uiPriority w:val="39"/>
+    <w:unhideWhenUsed/>
+    <w:rsid w:val="002C79E5"/>
+    <w:pPr>
+      <w:spacing w:after="100"/>
+    </w:pPr>
+  </w:style>
+  <w:style w:type="character" w:styleId="Hyperlink">
+    <w:name w:val="Hyperlink"/>
+    <w:basedOn w:val="Standaardalinea-lettertype"/>
+    <w:uiPriority w:val="99"/>
+    <w:unhideWhenUsed/>
+    <w:rsid w:val="002C79E5"/>
+    <w:rPr>
+      <w:color w:val="0563C1" w:themeColor="hyperlink"/>
+      <w:u w:val="single"/>
+    </w:rPr>
+  </w:style>
+  <w:style w:type="character" w:customStyle="1" w:styleId="Kop2Char">
+    <w:name w:val="Kop 2 Char"/>
+    <w:basedOn w:val="Standaardalinea-lettertype"/>
+    <w:link w:val="Kop2"/>
+    <w:uiPriority w:val="9"/>
+    <w:rsid w:val="002C79E5"/>
+    <w:rPr>
+      <w:rFonts w:asciiTheme="majorHAnsi" w:eastAsiaTheme="majorEastAsia" w:hAnsiTheme="majorHAnsi" w:cstheme="majorBidi"/>
+      <w:color w:val="2F5496" w:themeColor="accent1" w:themeShade="BF"/>
+      <w:sz w:val="26"/>
+      <w:szCs w:val="26"/>
+    </w:rPr>
+  </w:style>
+  <w:style w:type="paragraph" w:styleId="Inhopg2">
+    <w:name w:val="toc 2"/>
+    <w:basedOn w:val="Standaard"/>
+    <w:next w:val="Standaard"/>
+    <w:autoRedefine/>
+    <w:uiPriority w:val="39"/>
+    <w:unhideWhenUsed/>
+    <w:rsid w:val="00D47E5F"/>
+    <w:pPr>
+      <w:spacing w:after="100"/>
+      <w:ind w:left="220"/>
+    </w:pPr>
+  </w:style>
+  <w:style w:type="character" w:styleId="Onopgelostemelding">
+    <w:name w:val="Unresolved Mention"/>
+    <w:basedOn w:val="Standaardalinea-lettertype"/>
+    <w:uiPriority w:val="99"/>
+    <w:semiHidden/>
+    <w:unhideWhenUsed/>
+    <w:rsid w:val="005D3F0B"/>
+    <w:rPr>
+      <w:color w:val="605E5C"/>
+      <w:shd w:val="clear" w:color="auto" w:fill="E1DFDD"/>
+    </w:rPr>
   </w:style>
 </w:styles>
 </file>
@@ -1492,4 +3234,16 @@
     </a:ext>
   </a:extLst>
 </a:theme>
+</file>
+
+<file path=customXml/item1.xml><?xml version="1.0" encoding="utf-8"?>
+<b:Sources xmlns:b="http://schemas.openxmlformats.org/officeDocument/2006/bibliography" xmlns="http://schemas.openxmlformats.org/officeDocument/2006/bibliography" SelectedStyle="\APASixthEditionOfficeOnline.xsl" StyleName="APA" Version="6"/>
+</file>
+
+<file path=customXml/itemProps1.xml><?xml version="1.0" encoding="utf-8"?>
+<ds:datastoreItem xmlns:ds="http://schemas.openxmlformats.org/officeDocument/2006/customXml" ds:itemID="{3C092450-2236-4034-A47B-C829DCF52BA2}">
+  <ds:schemaRefs>
+    <ds:schemaRef ds:uri="http://schemas.openxmlformats.org/officeDocument/2006/bibliography"/>
+  </ds:schemaRefs>
+</ds:datastoreItem>
 </file>
</xml_diff>

<commit_message>
added a bit about node-red
</commit_message>
<xml_diff>
--- a/Documentation/SystemDesign.docx
+++ b/Documentation/SystemDesign.docx
@@ -74,6 +74,10 @@
     <w:sdt>
       <w:sdtPr>
         <w:rPr>
+          <w:rFonts w:asciiTheme="minorHAnsi" w:eastAsiaTheme="minorHAnsi" w:hAnsiTheme="minorHAnsi" w:cstheme="minorBidi"/>
+          <w:color w:val="auto"/>
+          <w:sz w:val="22"/>
+          <w:szCs w:val="22"/>
           <w:lang w:val="nl-NL"/>
         </w:rPr>
         <w:id w:val="802351926"/>
@@ -84,19 +88,14 @@
       </w:sdtPr>
       <w:sdtEndPr>
         <w:rPr>
-          <w:rFonts w:asciiTheme="minorHAnsi" w:eastAsiaTheme="minorHAnsi" w:hAnsiTheme="minorHAnsi" w:cstheme="minorBidi"/>
           <w:b/>
           <w:bCs/>
-          <w:color w:val="auto"/>
-          <w:sz w:val="22"/>
-          <w:szCs w:val="22"/>
-          <w:lang w:eastAsia="en-US"/>
         </w:rPr>
       </w:sdtEndPr>
       <w:sdtContent>
         <w:p>
           <w:pPr>
-            <w:pStyle w:val="Kopvaninhoudsopgave"/>
+            <w:pStyle w:val="TOCHeading"/>
           </w:pPr>
           <w:r>
             <w:rPr>
@@ -107,14 +106,13 @@
         </w:p>
         <w:p>
           <w:pPr>
-            <w:pStyle w:val="Inhopg1"/>
+            <w:pStyle w:val="TOC1"/>
             <w:tabs>
               <w:tab w:val="right" w:leader="dot" w:pos="9016"/>
             </w:tabs>
             <w:rPr>
               <w:rFonts w:eastAsiaTheme="minorEastAsia"/>
               <w:noProof/>
-              <w:lang/>
             </w:rPr>
           </w:pPr>
           <w:r>
@@ -187,14 +185,13 @@
         </w:p>
         <w:p>
           <w:pPr>
-            <w:pStyle w:val="Inhopg1"/>
+            <w:pStyle w:val="TOC1"/>
             <w:tabs>
               <w:tab w:val="right" w:leader="dot" w:pos="9016"/>
             </w:tabs>
             <w:rPr>
               <w:rFonts w:eastAsiaTheme="minorEastAsia"/>
               <w:noProof/>
-              <w:lang/>
             </w:rPr>
           </w:pPr>
           <w:hyperlink w:anchor="_Toc98695162" w:history="1">
@@ -258,14 +255,13 @@
         </w:p>
         <w:p>
           <w:pPr>
-            <w:pStyle w:val="Inhopg2"/>
+            <w:pStyle w:val="TOC2"/>
             <w:tabs>
               <w:tab w:val="right" w:leader="dot" w:pos="9016"/>
             </w:tabs>
             <w:rPr>
               <w:rFonts w:eastAsiaTheme="minorEastAsia"/>
               <w:noProof/>
-              <w:lang/>
             </w:rPr>
           </w:pPr>
           <w:hyperlink w:anchor="_Toc98695163" w:history="1">
@@ -329,14 +325,13 @@
         </w:p>
         <w:p>
           <w:pPr>
-            <w:pStyle w:val="Inhopg1"/>
+            <w:pStyle w:val="TOC1"/>
             <w:tabs>
               <w:tab w:val="right" w:leader="dot" w:pos="9016"/>
             </w:tabs>
             <w:rPr>
               <w:rFonts w:eastAsiaTheme="minorEastAsia"/>
               <w:noProof/>
-              <w:lang/>
             </w:rPr>
           </w:pPr>
           <w:hyperlink w:anchor="_Toc98695164" w:history="1">
@@ -400,14 +395,13 @@
         </w:p>
         <w:p>
           <w:pPr>
-            <w:pStyle w:val="Inhopg1"/>
+            <w:pStyle w:val="TOC1"/>
             <w:tabs>
               <w:tab w:val="right" w:leader="dot" w:pos="9016"/>
             </w:tabs>
             <w:rPr>
               <w:rFonts w:eastAsiaTheme="minorEastAsia"/>
               <w:noProof/>
-              <w:lang/>
             </w:rPr>
           </w:pPr>
           <w:hyperlink w:anchor="_Toc98695165" w:history="1">
@@ -471,14 +465,13 @@
         </w:p>
         <w:p>
           <w:pPr>
-            <w:pStyle w:val="Inhopg1"/>
+            <w:pStyle w:val="TOC1"/>
             <w:tabs>
               <w:tab w:val="right" w:leader="dot" w:pos="9016"/>
             </w:tabs>
             <w:rPr>
               <w:rFonts w:eastAsiaTheme="minorEastAsia"/>
               <w:noProof/>
-              <w:lang/>
             </w:rPr>
           </w:pPr>
           <w:hyperlink w:anchor="_Toc98695166" w:history="1">
@@ -542,14 +535,13 @@
         </w:p>
         <w:p>
           <w:pPr>
-            <w:pStyle w:val="Inhopg1"/>
+            <w:pStyle w:val="TOC1"/>
             <w:tabs>
               <w:tab w:val="right" w:leader="dot" w:pos="9016"/>
             </w:tabs>
             <w:rPr>
               <w:rFonts w:eastAsiaTheme="minorEastAsia"/>
               <w:noProof/>
-              <w:lang/>
             </w:rPr>
           </w:pPr>
           <w:hyperlink w:anchor="_Toc98695167" w:history="1">
@@ -613,14 +605,13 @@
         </w:p>
         <w:p>
           <w:pPr>
-            <w:pStyle w:val="Inhopg1"/>
+            <w:pStyle w:val="TOC1"/>
             <w:tabs>
               <w:tab w:val="right" w:leader="dot" w:pos="9016"/>
             </w:tabs>
             <w:rPr>
               <w:rFonts w:eastAsiaTheme="minorEastAsia"/>
               <w:noProof/>
-              <w:lang/>
             </w:rPr>
           </w:pPr>
           <w:hyperlink w:anchor="_Toc98695168" w:history="1">
@@ -709,7 +700,7 @@
     </w:p>
     <w:p>
       <w:pPr>
-        <w:pStyle w:val="Kop1"/>
+        <w:pStyle w:val="Heading1"/>
         <w:rPr>
           <w:lang w:val="en-GB"/>
         </w:rPr>
@@ -749,7 +740,7 @@
     </w:p>
     <w:p>
       <w:pPr>
-        <w:pStyle w:val="Kop1"/>
+        <w:pStyle w:val="Heading1"/>
         <w:rPr>
           <w:lang w:val="en-GB"/>
         </w:rPr>
@@ -824,7 +815,7 @@
     </w:p>
     <w:p>
       <w:pPr>
-        <w:pStyle w:val="Kop2"/>
+        <w:pStyle w:val="Heading2"/>
         <w:rPr>
           <w:lang w:val="en-GB"/>
         </w:rPr>
@@ -945,7 +936,7 @@
     </w:p>
     <w:p>
       <w:pPr>
-        <w:pStyle w:val="Kop1"/>
+        <w:pStyle w:val="Heading1"/>
         <w:rPr>
           <w:lang w:val="en-GB"/>
         </w:rPr>
@@ -976,7 +967,21 @@
         <w:rPr>
           <w:lang w:val="en-GB"/>
         </w:rPr>
-        <w:t>“QOL, Quality Of Life” implementations can make the system more accessible or even easier to work with.</w:t>
+        <w:t xml:space="preserve">“QOL, Quality </w:t>
+      </w:r>
+      <w:proofErr w:type="gramStart"/>
+      <w:r>
+        <w:rPr>
+          <w:lang w:val="en-GB"/>
+        </w:rPr>
+        <w:t>Of</w:t>
+      </w:r>
+      <w:proofErr w:type="gramEnd"/>
+      <w:r>
+        <w:rPr>
+          <w:lang w:val="en-GB"/>
+        </w:rPr>
+        <w:t xml:space="preserve"> Life” implementations can make the system more accessible or even easier to work with.</w:t>
       </w:r>
     </w:p>
     <w:p>
@@ -1001,7 +1006,7 @@
     </w:p>
     <w:p>
       <w:pPr>
-        <w:pStyle w:val="Lijstalinea"/>
+        <w:pStyle w:val="ListParagraph"/>
         <w:numPr>
           <w:ilvl w:val="0"/>
           <w:numId w:val="3"/>
@@ -1019,7 +1024,7 @@
     </w:p>
     <w:p>
       <w:pPr>
-        <w:pStyle w:val="Lijstalinea"/>
+        <w:pStyle w:val="ListParagraph"/>
         <w:numPr>
           <w:ilvl w:val="0"/>
           <w:numId w:val="3"/>
@@ -1037,7 +1042,7 @@
     </w:p>
     <w:p>
       <w:pPr>
-        <w:pStyle w:val="Lijstalinea"/>
+        <w:pStyle w:val="ListParagraph"/>
         <w:numPr>
           <w:ilvl w:val="0"/>
           <w:numId w:val="3"/>
@@ -1075,7 +1080,7 @@
     </w:p>
     <w:p>
       <w:pPr>
-        <w:pStyle w:val="Lijstalinea"/>
+        <w:pStyle w:val="ListParagraph"/>
         <w:numPr>
           <w:ilvl w:val="0"/>
           <w:numId w:val="3"/>
@@ -1088,12 +1093,24 @@
         <w:rPr>
           <w:lang w:val="en-GB"/>
         </w:rPr>
-        <w:t xml:space="preserve">Be able to sent data over MQTT </w:t>
-      </w:r>
-    </w:p>
-    <w:p>
-      <w:pPr>
-        <w:pStyle w:val="Lijstalinea"/>
+        <w:t xml:space="preserve">Be able to </w:t>
+      </w:r>
+      <w:r>
+        <w:rPr>
+          <w:lang w:val="en-GB"/>
+        </w:rPr>
+        <w:t>send</w:t>
+      </w:r>
+      <w:r>
+        <w:rPr>
+          <w:lang w:val="en-GB"/>
+        </w:rPr>
+        <w:t xml:space="preserve"> data over MQTT </w:t>
+      </w:r>
+    </w:p>
+    <w:p>
+      <w:pPr>
+        <w:pStyle w:val="ListParagraph"/>
         <w:numPr>
           <w:ilvl w:val="1"/>
           <w:numId w:val="3"/>
@@ -1111,7 +1128,7 @@
     </w:p>
     <w:p>
       <w:pPr>
-        <w:pStyle w:val="Lijstalinea"/>
+        <w:pStyle w:val="ListParagraph"/>
         <w:numPr>
           <w:ilvl w:val="0"/>
           <w:numId w:val="3"/>
@@ -1129,7 +1146,7 @@
     </w:p>
     <w:p>
       <w:pPr>
-        <w:pStyle w:val="Lijstalinea"/>
+        <w:pStyle w:val="ListParagraph"/>
         <w:numPr>
           <w:ilvl w:val="0"/>
           <w:numId w:val="3"/>
@@ -1147,7 +1164,7 @@
     </w:p>
     <w:p>
       <w:pPr>
-        <w:pStyle w:val="Kop1"/>
+        <w:pStyle w:val="Heading1"/>
         <w:rPr>
           <w:lang w:val="en-GB"/>
         </w:rPr>
@@ -1171,7 +1188,7 @@
     </w:p>
     <w:p>
       <w:pPr>
-        <w:pStyle w:val="Lijstalinea"/>
+        <w:pStyle w:val="ListParagraph"/>
         <w:numPr>
           <w:ilvl w:val="0"/>
           <w:numId w:val="3"/>
@@ -1180,14 +1197,12 @@
           <w:lang w:val="en-GB"/>
         </w:rPr>
       </w:pPr>
-      <w:proofErr w:type="spellStart"/>
       <w:r>
         <w:rPr>
           <w:lang w:val="en-GB"/>
         </w:rPr>
         <w:t>Morobot</w:t>
       </w:r>
-      <w:proofErr w:type="spellEnd"/>
     </w:p>
     <w:p>
       <w:pPr>
@@ -1211,7 +1226,7 @@
     </w:p>
     <w:p>
       <w:pPr>
-        <w:pStyle w:val="Lijstalinea"/>
+        <w:pStyle w:val="ListParagraph"/>
         <w:numPr>
           <w:ilvl w:val="0"/>
           <w:numId w:val="3"/>
@@ -1237,7 +1252,19 @@
         <w:rPr>
           <w:lang w:val="en-GB"/>
         </w:rPr>
-        <w:t xml:space="preserve">This robot can be ran with either an ESP32 </w:t>
+        <w:t>This robot can be r</w:t>
+      </w:r>
+      <w:r>
+        <w:rPr>
+          <w:lang w:val="en-GB"/>
+        </w:rPr>
+        <w:t>u</w:t>
+      </w:r>
+      <w:r>
+        <w:rPr>
+          <w:lang w:val="en-GB"/>
+        </w:rPr>
+        <w:t xml:space="preserve">n with either an ESP32 </w:t>
       </w:r>
       <w:r>
         <w:rPr>
@@ -1262,7 +1289,7 @@
     </w:p>
     <w:p>
       <w:pPr>
-        <w:pStyle w:val="Lijstalinea"/>
+        <w:pStyle w:val="ListParagraph"/>
         <w:numPr>
           <w:ilvl w:val="0"/>
           <w:numId w:val="3"/>
@@ -1280,7 +1307,7 @@
     </w:p>
     <w:p>
       <w:pPr>
-        <w:pStyle w:val="Lijstalinea"/>
+        <w:pStyle w:val="ListParagraph"/>
         <w:numPr>
           <w:ilvl w:val="0"/>
           <w:numId w:val="3"/>
@@ -1293,42 +1320,34 @@
         <w:rPr>
           <w:lang w:val="en-GB"/>
         </w:rPr>
-        <w:t xml:space="preserve">End </w:t>
-      </w:r>
-      <w:proofErr w:type="spellStart"/>
-      <w:r>
-        <w:rPr>
-          <w:lang w:val="en-GB"/>
-        </w:rPr>
-        <w:t>affector</w:t>
-      </w:r>
-      <w:proofErr w:type="spellEnd"/>
-    </w:p>
-    <w:p>
-      <w:pPr>
-        <w:rPr>
-          <w:lang w:val="en-GB"/>
-        </w:rPr>
-      </w:pPr>
-      <w:r>
-        <w:rPr>
-          <w:lang w:val="en-GB"/>
-        </w:rPr>
-        <w:t xml:space="preserve">The end </w:t>
-      </w:r>
-      <w:proofErr w:type="spellStart"/>
-      <w:r>
-        <w:rPr>
-          <w:lang w:val="en-GB"/>
-        </w:rPr>
-        <w:t>affector</w:t>
-      </w:r>
-      <w:proofErr w:type="spellEnd"/>
-      <w:r>
-        <w:rPr>
-          <w:lang w:val="en-GB"/>
-        </w:rPr>
-        <w:t xml:space="preserve"> of our robot will be something that is able to adjust the trajectory of the conveyor belt. Since this is subject to both testing and change, this is not sure yet.</w:t>
+        <w:t>End affector</w:t>
+      </w:r>
+    </w:p>
+    <w:p>
+      <w:pPr>
+        <w:rPr>
+          <w:lang w:val="en-GB"/>
+        </w:rPr>
+      </w:pPr>
+      <w:r>
+        <w:rPr>
+          <w:lang w:val="en-GB"/>
+        </w:rPr>
+        <w:t xml:space="preserve">The end affector of our robot will </w:t>
+      </w:r>
+      <w:proofErr w:type="gramStart"/>
+      <w:r>
+        <w:rPr>
+          <w:lang w:val="en-GB"/>
+        </w:rPr>
+        <w:t>be something that is</w:t>
+      </w:r>
+      <w:proofErr w:type="gramEnd"/>
+      <w:r>
+        <w:rPr>
+          <w:lang w:val="en-GB"/>
+        </w:rPr>
+        <w:t xml:space="preserve"> able to adjust the trajectory of the conveyor belt. Since this is subject to both testing and change, this is not sure yet.</w:t>
       </w:r>
       <w:r>
         <w:rPr>
@@ -1339,7 +1358,7 @@
     </w:p>
     <w:p>
       <w:pPr>
-        <w:pStyle w:val="Kop1"/>
+        <w:pStyle w:val="Heading1"/>
         <w:rPr>
           <w:lang w:val="en-GB"/>
         </w:rPr>
@@ -1364,7 +1383,43 @@
         <w:rPr>
           <w:lang w:val="en-GB"/>
         </w:rPr>
-        <w:t>Since jointed robots use a lot of math in order to determine position, research about these kind of formulas is trivial for a quick and responsive robot. Hence we chose to start gathering data on this from day one. So far we are in the primitive state of understanding inverse kinematics, a method used to get the angles of certain links.</w:t>
+        <w:t xml:space="preserve">Since jointed robots use a lot of math in order to determine position, research about </w:t>
+      </w:r>
+      <w:r>
+        <w:rPr>
+          <w:lang w:val="en-GB"/>
+        </w:rPr>
+        <w:t>these kinds of formulas</w:t>
+      </w:r>
+      <w:r>
+        <w:rPr>
+          <w:lang w:val="en-GB"/>
+        </w:rPr>
+        <w:t xml:space="preserve"> is trivial for a quick and responsive robot. </w:t>
+      </w:r>
+      <w:r>
+        <w:rPr>
+          <w:lang w:val="en-GB"/>
+        </w:rPr>
+        <w:t>Hence,</w:t>
+      </w:r>
+      <w:r>
+        <w:rPr>
+          <w:lang w:val="en-GB"/>
+        </w:rPr>
+        <w:t xml:space="preserve"> we chose to start gathering data on this from day one. So </w:t>
+      </w:r>
+      <w:r>
+        <w:rPr>
+          <w:lang w:val="en-GB"/>
+        </w:rPr>
+        <w:t>far,</w:t>
+      </w:r>
+      <w:r>
+        <w:rPr>
+          <w:lang w:val="en-GB"/>
+        </w:rPr>
+        <w:t xml:space="preserve"> we are in the primitive state of understanding inverse kinematics, a method used to get the angles of certain links.</w:t>
       </w:r>
     </w:p>
     <w:p>
@@ -1408,7 +1463,7 @@
     </w:p>
     <w:p>
       <w:pPr>
-        <w:pStyle w:val="Kop1"/>
+        <w:pStyle w:val="Heading1"/>
         <w:rPr>
           <w:lang w:val="en-GB"/>
         </w:rPr>
@@ -1419,9 +1474,15 @@
           <w:lang w:val="en-GB"/>
         </w:rPr>
         <w:lastRenderedPageBreak/>
-        <w:t>Glossary</w:t>
-      </w:r>
-      <w:bookmarkEnd w:id="6"/>
+        <w:t>Node-Red Dashboard</w:t>
+      </w:r>
+    </w:p>
+    <w:p>
+      <w:pPr>
+        <w:rPr>
+          <w:lang w:val="en-GB"/>
+        </w:rPr>
+      </w:pPr>
     </w:p>
     <w:p>
       <w:pPr>
@@ -1437,12 +1498,57 @@
         <w:rPr>
           <w:lang w:val="en-GB"/>
         </w:rPr>
+        <w:t>The robot’s movements and the camera’s readings will be displayed on a Node-Red Dashboard. The end user can use the dashboard to observe the machine’s actions and decisions. The user can also take manual control</w:t>
+      </w:r>
+      <w:r>
+        <w:rPr>
+          <w:lang w:val="en-GB"/>
+        </w:rPr>
+        <w:t>.</w:t>
+      </w:r>
+      <w:r>
+        <w:rPr>
+          <w:lang w:val="en-GB"/>
+        </w:rPr>
         <w:br w:type="page"/>
       </w:r>
     </w:p>
     <w:p>
       <w:pPr>
-        <w:pStyle w:val="Kop1"/>
+        <w:pStyle w:val="Heading1"/>
+        <w:rPr>
+          <w:lang w:val="en-GB"/>
+        </w:rPr>
+      </w:pPr>
+      <w:r>
+        <w:rPr>
+          <w:lang w:val="en-GB"/>
+        </w:rPr>
+        <w:lastRenderedPageBreak/>
+        <w:t>Glossary</w:t>
+      </w:r>
+      <w:bookmarkEnd w:id="6"/>
+    </w:p>
+    <w:p>
+      <w:pPr>
+        <w:rPr>
+          <w:rFonts w:asciiTheme="majorHAnsi" w:eastAsiaTheme="majorEastAsia" w:hAnsiTheme="majorHAnsi" w:cstheme="majorBidi"/>
+          <w:color w:val="2F5496" w:themeColor="accent1" w:themeShade="BF"/>
+          <w:sz w:val="32"/>
+          <w:szCs w:val="32"/>
+          <w:lang w:val="en-GB"/>
+        </w:rPr>
+      </w:pPr>
+      <w:r>
+        <w:rPr>
+          <w:lang w:val="en-GB"/>
+        </w:rPr>
+        <w:br w:type="page"/>
+      </w:r>
+    </w:p>
+    <w:p>
+      <w:pPr>
+        <w:pStyle w:val="Heading1"/>
         <w:rPr>
           <w:lang w:val="en-GB"/>
         </w:rPr>
@@ -1488,7 +1594,7 @@
     </w:p>
     <w:p>
       <w:pPr>
-        <w:pStyle w:val="Kop1"/>
+        <w:pStyle w:val="Heading1"/>
         <w:rPr>
           <w:lang w:val="en-GB"/>
         </w:rPr>
@@ -1503,7 +1609,7 @@
     </w:p>
     <w:p>
       <w:pPr>
-        <w:pStyle w:val="Kop1"/>
+        <w:pStyle w:val="Heading1"/>
         <w:rPr>
           <w:lang w:val="en-GB"/>
         </w:rPr>
@@ -1524,7 +1630,7 @@
     </w:p>
     <w:p>
       <w:pPr>
-        <w:pStyle w:val="Lijstalinea"/>
+        <w:pStyle w:val="ListParagraph"/>
         <w:numPr>
           <w:ilvl w:val="0"/>
           <w:numId w:val="1"/>
@@ -1542,7 +1648,7 @@
     </w:p>
     <w:p>
       <w:pPr>
-        <w:pStyle w:val="Lijstalinea"/>
+        <w:pStyle w:val="ListParagraph"/>
         <w:numPr>
           <w:ilvl w:val="1"/>
           <w:numId w:val="1"/>
@@ -1560,7 +1666,7 @@
     </w:p>
     <w:p>
       <w:pPr>
-        <w:pStyle w:val="Lijstalinea"/>
+        <w:pStyle w:val="ListParagraph"/>
         <w:numPr>
           <w:ilvl w:val="1"/>
           <w:numId w:val="1"/>
@@ -1578,7 +1684,7 @@
     </w:p>
     <w:p>
       <w:pPr>
-        <w:pStyle w:val="Lijstalinea"/>
+        <w:pStyle w:val="ListParagraph"/>
         <w:numPr>
           <w:ilvl w:val="1"/>
           <w:numId w:val="1"/>
@@ -1596,7 +1702,7 @@
     </w:p>
     <w:p>
       <w:pPr>
-        <w:pStyle w:val="Lijstalinea"/>
+        <w:pStyle w:val="ListParagraph"/>
         <w:numPr>
           <w:ilvl w:val="0"/>
           <w:numId w:val="1"/>
@@ -1614,7 +1720,7 @@
     </w:p>
     <w:p>
       <w:pPr>
-        <w:pStyle w:val="Lijstalinea"/>
+        <w:pStyle w:val="ListParagraph"/>
         <w:numPr>
           <w:ilvl w:val="0"/>
           <w:numId w:val="1"/>
@@ -1632,7 +1738,7 @@
     </w:p>
     <w:p>
       <w:pPr>
-        <w:pStyle w:val="Lijstalinea"/>
+        <w:pStyle w:val="ListParagraph"/>
         <w:numPr>
           <w:ilvl w:val="0"/>
           <w:numId w:val="1"/>
@@ -1657,7 +1763,7 @@
     </w:p>
     <w:p>
       <w:pPr>
-        <w:pStyle w:val="Lijstalinea"/>
+        <w:pStyle w:val="ListParagraph"/>
         <w:numPr>
           <w:ilvl w:val="0"/>
           <w:numId w:val="1"/>
@@ -1675,7 +1781,7 @@
     </w:p>
     <w:p>
       <w:pPr>
-        <w:pStyle w:val="Lijstalinea"/>
+        <w:pStyle w:val="ListParagraph"/>
         <w:numPr>
           <w:ilvl w:val="1"/>
           <w:numId w:val="1"/>
@@ -1684,18 +1790,16 @@
           <w:lang w:val="en-GB"/>
         </w:rPr>
       </w:pPr>
-      <w:proofErr w:type="spellStart"/>
       <w:r>
         <w:rPr>
           <w:lang w:val="en-GB"/>
         </w:rPr>
         <w:t>Morobot</w:t>
       </w:r>
-      <w:proofErr w:type="spellEnd"/>
-    </w:p>
-    <w:p>
-      <w:pPr>
-        <w:pStyle w:val="Lijstalinea"/>
+    </w:p>
+    <w:p>
+      <w:pPr>
+        <w:pStyle w:val="ListParagraph"/>
         <w:numPr>
           <w:ilvl w:val="2"/>
           <w:numId w:val="1"/>
@@ -1719,7 +1823,7 @@
     </w:p>
     <w:p>
       <w:pPr>
-        <w:pStyle w:val="Lijstalinea"/>
+        <w:pStyle w:val="ListParagraph"/>
         <w:numPr>
           <w:ilvl w:val="1"/>
           <w:numId w:val="1"/>
@@ -1749,7 +1853,7 @@
     </w:p>
     <w:p>
       <w:pPr>
-        <w:pStyle w:val="Lijstalinea"/>
+        <w:pStyle w:val="ListParagraph"/>
         <w:numPr>
           <w:ilvl w:val="2"/>
           <w:numId w:val="1"/>
@@ -1762,20 +1866,12 @@
         <w:rPr>
           <w:lang w:val="en-GB"/>
         </w:rPr>
-        <w:t xml:space="preserve">Controlling </w:t>
-      </w:r>
-      <w:proofErr w:type="spellStart"/>
-      <w:r>
-        <w:rPr>
-          <w:lang w:val="en-GB"/>
-        </w:rPr>
-        <w:t>Morobot</w:t>
-      </w:r>
-      <w:proofErr w:type="spellEnd"/>
-    </w:p>
-    <w:p>
-      <w:pPr>
-        <w:pStyle w:val="Lijstalinea"/>
+        <w:t>Controlling Morobot</w:t>
+      </w:r>
+    </w:p>
+    <w:p>
+      <w:pPr>
+        <w:pStyle w:val="ListParagraph"/>
         <w:numPr>
           <w:ilvl w:val="2"/>
           <w:numId w:val="1"/>
@@ -1793,7 +1889,7 @@
     </w:p>
     <w:p>
       <w:pPr>
-        <w:pStyle w:val="Lijstalinea"/>
+        <w:pStyle w:val="ListParagraph"/>
         <w:numPr>
           <w:ilvl w:val="1"/>
           <w:numId w:val="1"/>
@@ -1811,7 +1907,7 @@
     </w:p>
     <w:p>
       <w:pPr>
-        <w:pStyle w:val="Lijstalinea"/>
+        <w:pStyle w:val="ListParagraph"/>
         <w:numPr>
           <w:ilvl w:val="2"/>
           <w:numId w:val="1"/>
@@ -1829,7 +1925,7 @@
     </w:p>
     <w:p>
       <w:pPr>
-        <w:pStyle w:val="Lijstalinea"/>
+        <w:pStyle w:val="ListParagraph"/>
         <w:numPr>
           <w:ilvl w:val="1"/>
           <w:numId w:val="1"/>
@@ -1847,7 +1943,7 @@
     </w:p>
     <w:p>
       <w:pPr>
-        <w:pStyle w:val="Lijstalinea"/>
+        <w:pStyle w:val="ListParagraph"/>
         <w:numPr>
           <w:ilvl w:val="2"/>
           <w:numId w:val="1"/>
@@ -1865,7 +1961,7 @@
     </w:p>
     <w:p>
       <w:pPr>
-        <w:pStyle w:val="Lijstalinea"/>
+        <w:pStyle w:val="ListParagraph"/>
         <w:numPr>
           <w:ilvl w:val="2"/>
           <w:numId w:val="1"/>
@@ -1903,7 +1999,7 @@
     </w:p>
     <w:p>
       <w:pPr>
-        <w:pStyle w:val="Lijstalinea"/>
+        <w:pStyle w:val="ListParagraph"/>
         <w:numPr>
           <w:ilvl w:val="0"/>
           <w:numId w:val="2"/>
@@ -1927,7 +2023,7 @@
     </w:p>
     <w:p>
       <w:pPr>
-        <w:pStyle w:val="Lijstalinea"/>
+        <w:pStyle w:val="ListParagraph"/>
         <w:numPr>
           <w:ilvl w:val="1"/>
           <w:numId w:val="2"/>
@@ -1945,7 +2041,7 @@
     </w:p>
     <w:p>
       <w:pPr>
-        <w:pStyle w:val="Lijstalinea"/>
+        <w:pStyle w:val="ListParagraph"/>
         <w:numPr>
           <w:ilvl w:val="2"/>
           <w:numId w:val="2"/>
@@ -1958,20 +2054,12 @@
         <w:rPr>
           <w:lang w:val="en-GB"/>
         </w:rPr>
-        <w:t xml:space="preserve">message is sent to ESP32/Arduino which controls </w:t>
-      </w:r>
-      <w:proofErr w:type="spellStart"/>
-      <w:r>
-        <w:rPr>
-          <w:lang w:val="en-GB"/>
-        </w:rPr>
-        <w:t>Morobot</w:t>
-      </w:r>
-      <w:proofErr w:type="spellEnd"/>
-    </w:p>
-    <w:p>
-      <w:pPr>
-        <w:pStyle w:val="Lijstalinea"/>
+        <w:t>message is sent to ESP32/Arduino which controls Morobot</w:t>
+      </w:r>
+    </w:p>
+    <w:p>
+      <w:pPr>
+        <w:pStyle w:val="ListParagraph"/>
         <w:numPr>
           <w:ilvl w:val="3"/>
           <w:numId w:val="2"/>
@@ -1984,21 +2072,7 @@
         <w:rPr>
           <w:lang w:val="en-GB"/>
         </w:rPr>
-        <w:t xml:space="preserve">for example, </w:t>
-      </w:r>
-      <w:proofErr w:type="spellStart"/>
-      <w:r>
-        <w:rPr>
-          <w:lang w:val="en-GB"/>
-        </w:rPr>
-        <w:t>Morobot</w:t>
-      </w:r>
-      <w:proofErr w:type="spellEnd"/>
-      <w:r>
-        <w:rPr>
-          <w:lang w:val="en-GB"/>
-        </w:rPr>
-        <w:t xml:space="preserve"> aims and shoots bug repellent at the bug</w:t>
+        <w:t>for example, Morobot aims and shoots bug repellent at the bug</w:t>
       </w:r>
     </w:p>
     <w:p>
@@ -2764,15 +2838,15 @@
     <w:lsdException w:name="Unresolved Mention" w:semiHidden="1" w:unhideWhenUsed="1"/>
     <w:lsdException w:name="Smart Link" w:semiHidden="1" w:unhideWhenUsed="1"/>
   </w:latentStyles>
-  <w:style w:type="paragraph" w:default="1" w:styleId="Standaard">
+  <w:style w:type="paragraph" w:default="1" w:styleId="Normal">
     <w:name w:val="Normal"/>
     <w:qFormat/>
   </w:style>
-  <w:style w:type="paragraph" w:styleId="Kop1">
+  <w:style w:type="paragraph" w:styleId="Heading1">
     <w:name w:val="heading 1"/>
-    <w:basedOn w:val="Standaard"/>
-    <w:next w:val="Standaard"/>
-    <w:link w:val="Kop1Char"/>
+    <w:basedOn w:val="Normal"/>
+    <w:next w:val="Normal"/>
+    <w:link w:val="Heading1Char"/>
     <w:uiPriority w:val="9"/>
     <w:qFormat/>
     <w:rsid w:val="002C79E5"/>
@@ -2789,11 +2863,11 @@
       <w:szCs w:val="32"/>
     </w:rPr>
   </w:style>
-  <w:style w:type="paragraph" w:styleId="Kop2">
+  <w:style w:type="paragraph" w:styleId="Heading2">
     <w:name w:val="heading 2"/>
-    <w:basedOn w:val="Standaard"/>
-    <w:next w:val="Standaard"/>
-    <w:link w:val="Kop2Char"/>
+    <w:basedOn w:val="Normal"/>
+    <w:next w:val="Normal"/>
+    <w:link w:val="Heading2Char"/>
     <w:uiPriority w:val="9"/>
     <w:unhideWhenUsed/>
     <w:qFormat/>
@@ -2811,13 +2885,13 @@
       <w:szCs w:val="26"/>
     </w:rPr>
   </w:style>
-  <w:style w:type="character" w:default="1" w:styleId="Standaardalinea-lettertype">
+  <w:style w:type="character" w:default="1" w:styleId="DefaultParagraphFont">
     <w:name w:val="Default Paragraph Font"/>
     <w:uiPriority w:val="1"/>
     <w:semiHidden/>
     <w:unhideWhenUsed/>
   </w:style>
-  <w:style w:type="table" w:default="1" w:styleId="Standaardtabel">
+  <w:style w:type="table" w:default="1" w:styleId="TableNormal">
     <w:name w:val="Normal Table"/>
     <w:uiPriority w:val="99"/>
     <w:semiHidden/>
@@ -2832,15 +2906,15 @@
       </w:tblCellMar>
     </w:tblPr>
   </w:style>
-  <w:style w:type="numbering" w:default="1" w:styleId="Geenlijst">
+  <w:style w:type="numbering" w:default="1" w:styleId="NoList">
     <w:name w:val="No List"/>
     <w:uiPriority w:val="99"/>
     <w:semiHidden/>
     <w:unhideWhenUsed/>
   </w:style>
-  <w:style w:type="paragraph" w:styleId="Lijstalinea">
+  <w:style w:type="paragraph" w:styleId="ListParagraph">
     <w:name w:val="List Paragraph"/>
-    <w:basedOn w:val="Standaard"/>
+    <w:basedOn w:val="Normal"/>
     <w:uiPriority w:val="34"/>
     <w:qFormat/>
     <w:rsid w:val="000E6474"/>
@@ -2849,10 +2923,10 @@
       <w:contextualSpacing/>
     </w:pPr>
   </w:style>
-  <w:style w:type="character" w:customStyle="1" w:styleId="Kop1Char">
-    <w:name w:val="Kop 1 Char"/>
-    <w:basedOn w:val="Standaardalinea-lettertype"/>
-    <w:link w:val="Kop1"/>
+  <w:style w:type="character" w:customStyle="1" w:styleId="Heading1Char">
+    <w:name w:val="Heading 1 Char"/>
+    <w:basedOn w:val="DefaultParagraphFont"/>
+    <w:link w:val="Heading1"/>
     <w:uiPriority w:val="9"/>
     <w:rsid w:val="002C79E5"/>
     <w:rPr>
@@ -2862,10 +2936,10 @@
       <w:szCs w:val="32"/>
     </w:rPr>
   </w:style>
-  <w:style w:type="paragraph" w:styleId="Kopvaninhoudsopgave">
+  <w:style w:type="paragraph" w:styleId="TOCHeading">
     <w:name w:val="TOC Heading"/>
-    <w:basedOn w:val="Kop1"/>
-    <w:next w:val="Standaard"/>
+    <w:basedOn w:val="Heading1"/>
+    <w:next w:val="Normal"/>
     <w:uiPriority w:val="39"/>
     <w:unhideWhenUsed/>
     <w:qFormat/>
@@ -2873,14 +2947,11 @@
     <w:pPr>
       <w:outlineLvl w:val="9"/>
     </w:pPr>
-    <w:rPr>
-      <w:lang/>
-    </w:rPr>
   </w:style>
-  <w:style w:type="paragraph" w:styleId="Inhopg1">
+  <w:style w:type="paragraph" w:styleId="TOC1">
     <w:name w:val="toc 1"/>
-    <w:basedOn w:val="Standaard"/>
-    <w:next w:val="Standaard"/>
+    <w:basedOn w:val="Normal"/>
+    <w:next w:val="Normal"/>
     <w:autoRedefine/>
     <w:uiPriority w:val="39"/>
     <w:unhideWhenUsed/>
@@ -2891,7 +2962,7 @@
   </w:style>
   <w:style w:type="character" w:styleId="Hyperlink">
     <w:name w:val="Hyperlink"/>
-    <w:basedOn w:val="Standaardalinea-lettertype"/>
+    <w:basedOn w:val="DefaultParagraphFont"/>
     <w:uiPriority w:val="99"/>
     <w:unhideWhenUsed/>
     <w:rsid w:val="002C79E5"/>
@@ -2900,10 +2971,10 @@
       <w:u w:val="single"/>
     </w:rPr>
   </w:style>
-  <w:style w:type="character" w:customStyle="1" w:styleId="Kop2Char">
-    <w:name w:val="Kop 2 Char"/>
-    <w:basedOn w:val="Standaardalinea-lettertype"/>
-    <w:link w:val="Kop2"/>
+  <w:style w:type="character" w:customStyle="1" w:styleId="Heading2Char">
+    <w:name w:val="Heading 2 Char"/>
+    <w:basedOn w:val="DefaultParagraphFont"/>
+    <w:link w:val="Heading2"/>
     <w:uiPriority w:val="9"/>
     <w:rsid w:val="002C79E5"/>
     <w:rPr>
@@ -2913,10 +2984,10 @@
       <w:szCs w:val="26"/>
     </w:rPr>
   </w:style>
-  <w:style w:type="paragraph" w:styleId="Inhopg2">
+  <w:style w:type="paragraph" w:styleId="TOC2">
     <w:name w:val="toc 2"/>
-    <w:basedOn w:val="Standaard"/>
-    <w:next w:val="Standaard"/>
+    <w:basedOn w:val="Normal"/>
+    <w:next w:val="Normal"/>
     <w:autoRedefine/>
     <w:uiPriority w:val="39"/>
     <w:unhideWhenUsed/>
@@ -2926,9 +2997,9 @@
       <w:ind w:left="220"/>
     </w:pPr>
   </w:style>
-  <w:style w:type="character" w:styleId="Onopgelostemelding">
+  <w:style w:type="character" w:styleId="UnresolvedMention">
     <w:name w:val="Unresolved Mention"/>
-    <w:basedOn w:val="Standaardalinea-lettertype"/>
+    <w:basedOn w:val="DefaultParagraphFont"/>
     <w:uiPriority w:val="99"/>
     <w:semiHidden/>
     <w:unhideWhenUsed/>

</xml_diff>

<commit_message>
Added a change to the glossary
</commit_message>
<xml_diff>
--- a/Documentation/SystemDesign.docx
+++ b/Documentation/SystemDesign.docx
@@ -95,7 +95,7 @@
       <w:sdtContent>
         <w:p>
           <w:pPr>
-            <w:pStyle w:val="TOCHeading"/>
+            <w:pStyle w:val="Kopvaninhoudsopgave"/>
           </w:pPr>
           <w:r>
             <w:rPr>
@@ -106,7 +106,7 @@
         </w:p>
         <w:p>
           <w:pPr>
-            <w:pStyle w:val="TOC1"/>
+            <w:pStyle w:val="Inhopg1"/>
             <w:tabs>
               <w:tab w:val="right" w:leader="dot" w:pos="9016"/>
             </w:tabs>
@@ -185,7 +185,7 @@
         </w:p>
         <w:p>
           <w:pPr>
-            <w:pStyle w:val="TOC1"/>
+            <w:pStyle w:val="Inhopg1"/>
             <w:tabs>
               <w:tab w:val="right" w:leader="dot" w:pos="9016"/>
             </w:tabs>
@@ -255,7 +255,7 @@
         </w:p>
         <w:p>
           <w:pPr>
-            <w:pStyle w:val="TOC2"/>
+            <w:pStyle w:val="Inhopg2"/>
             <w:tabs>
               <w:tab w:val="right" w:leader="dot" w:pos="9016"/>
             </w:tabs>
@@ -325,7 +325,7 @@
         </w:p>
         <w:p>
           <w:pPr>
-            <w:pStyle w:val="TOC1"/>
+            <w:pStyle w:val="Inhopg1"/>
             <w:tabs>
               <w:tab w:val="right" w:leader="dot" w:pos="9016"/>
             </w:tabs>
@@ -395,7 +395,7 @@
         </w:p>
         <w:p>
           <w:pPr>
-            <w:pStyle w:val="TOC1"/>
+            <w:pStyle w:val="Inhopg1"/>
             <w:tabs>
               <w:tab w:val="right" w:leader="dot" w:pos="9016"/>
             </w:tabs>
@@ -465,7 +465,7 @@
         </w:p>
         <w:p>
           <w:pPr>
-            <w:pStyle w:val="TOC1"/>
+            <w:pStyle w:val="Inhopg1"/>
             <w:tabs>
               <w:tab w:val="right" w:leader="dot" w:pos="9016"/>
             </w:tabs>
@@ -535,7 +535,7 @@
         </w:p>
         <w:p>
           <w:pPr>
-            <w:pStyle w:val="TOC1"/>
+            <w:pStyle w:val="Inhopg1"/>
             <w:tabs>
               <w:tab w:val="right" w:leader="dot" w:pos="9016"/>
             </w:tabs>
@@ -605,7 +605,7 @@
         </w:p>
         <w:p>
           <w:pPr>
-            <w:pStyle w:val="TOC1"/>
+            <w:pStyle w:val="Inhopg1"/>
             <w:tabs>
               <w:tab w:val="right" w:leader="dot" w:pos="9016"/>
             </w:tabs>
@@ -700,7 +700,7 @@
     </w:p>
     <w:p>
       <w:pPr>
-        <w:pStyle w:val="Heading1"/>
+        <w:pStyle w:val="Kop1"/>
         <w:rPr>
           <w:lang w:val="en-GB"/>
         </w:rPr>
@@ -740,7 +740,7 @@
     </w:p>
     <w:p>
       <w:pPr>
-        <w:pStyle w:val="Heading1"/>
+        <w:pStyle w:val="Kop1"/>
         <w:rPr>
           <w:lang w:val="en-GB"/>
         </w:rPr>
@@ -815,7 +815,7 @@
     </w:p>
     <w:p>
       <w:pPr>
-        <w:pStyle w:val="Heading2"/>
+        <w:pStyle w:val="Kop2"/>
         <w:rPr>
           <w:lang w:val="en-GB"/>
         </w:rPr>
@@ -936,7 +936,7 @@
     </w:p>
     <w:p>
       <w:pPr>
-        <w:pStyle w:val="Heading1"/>
+        <w:pStyle w:val="Kop1"/>
         <w:rPr>
           <w:lang w:val="en-GB"/>
         </w:rPr>
@@ -967,21 +967,7 @@
         <w:rPr>
           <w:lang w:val="en-GB"/>
         </w:rPr>
-        <w:t xml:space="preserve">“QOL, Quality </w:t>
-      </w:r>
-      <w:proofErr w:type="gramStart"/>
-      <w:r>
-        <w:rPr>
-          <w:lang w:val="en-GB"/>
-        </w:rPr>
-        <w:t>Of</w:t>
-      </w:r>
-      <w:proofErr w:type="gramEnd"/>
-      <w:r>
-        <w:rPr>
-          <w:lang w:val="en-GB"/>
-        </w:rPr>
-        <w:t xml:space="preserve"> Life” implementations can make the system more accessible or even easier to work with.</w:t>
+        <w:t>“QOL, Quality Of Life” implementations can make the system more accessible or even easier to work with.</w:t>
       </w:r>
     </w:p>
     <w:p>
@@ -1006,7 +992,7 @@
     </w:p>
     <w:p>
       <w:pPr>
-        <w:pStyle w:val="ListParagraph"/>
+        <w:pStyle w:val="Lijstalinea"/>
         <w:numPr>
           <w:ilvl w:val="0"/>
           <w:numId w:val="3"/>
@@ -1024,7 +1010,7 @@
     </w:p>
     <w:p>
       <w:pPr>
-        <w:pStyle w:val="ListParagraph"/>
+        <w:pStyle w:val="Lijstalinea"/>
         <w:numPr>
           <w:ilvl w:val="0"/>
           <w:numId w:val="3"/>
@@ -1042,7 +1028,7 @@
     </w:p>
     <w:p>
       <w:pPr>
-        <w:pStyle w:val="ListParagraph"/>
+        <w:pStyle w:val="Lijstalinea"/>
         <w:numPr>
           <w:ilvl w:val="0"/>
           <w:numId w:val="3"/>
@@ -1080,7 +1066,7 @@
     </w:p>
     <w:p>
       <w:pPr>
-        <w:pStyle w:val="ListParagraph"/>
+        <w:pStyle w:val="Lijstalinea"/>
         <w:numPr>
           <w:ilvl w:val="0"/>
           <w:numId w:val="3"/>
@@ -1110,7 +1096,7 @@
     </w:p>
     <w:p>
       <w:pPr>
-        <w:pStyle w:val="ListParagraph"/>
+        <w:pStyle w:val="Lijstalinea"/>
         <w:numPr>
           <w:ilvl w:val="1"/>
           <w:numId w:val="3"/>
@@ -1128,7 +1114,7 @@
     </w:p>
     <w:p>
       <w:pPr>
-        <w:pStyle w:val="ListParagraph"/>
+        <w:pStyle w:val="Lijstalinea"/>
         <w:numPr>
           <w:ilvl w:val="0"/>
           <w:numId w:val="3"/>
@@ -1146,7 +1132,7 @@
     </w:p>
     <w:p>
       <w:pPr>
-        <w:pStyle w:val="ListParagraph"/>
+        <w:pStyle w:val="Lijstalinea"/>
         <w:numPr>
           <w:ilvl w:val="0"/>
           <w:numId w:val="3"/>
@@ -1164,7 +1150,7 @@
     </w:p>
     <w:p>
       <w:pPr>
-        <w:pStyle w:val="Heading1"/>
+        <w:pStyle w:val="Kop1"/>
         <w:rPr>
           <w:lang w:val="en-GB"/>
         </w:rPr>
@@ -1188,7 +1174,7 @@
     </w:p>
     <w:p>
       <w:pPr>
-        <w:pStyle w:val="ListParagraph"/>
+        <w:pStyle w:val="Lijstalinea"/>
         <w:numPr>
           <w:ilvl w:val="0"/>
           <w:numId w:val="3"/>
@@ -1226,7 +1212,7 @@
     </w:p>
     <w:p>
       <w:pPr>
-        <w:pStyle w:val="ListParagraph"/>
+        <w:pStyle w:val="Lijstalinea"/>
         <w:numPr>
           <w:ilvl w:val="0"/>
           <w:numId w:val="3"/>
@@ -1289,7 +1275,7 @@
     </w:p>
     <w:p>
       <w:pPr>
-        <w:pStyle w:val="ListParagraph"/>
+        <w:pStyle w:val="Lijstalinea"/>
         <w:numPr>
           <w:ilvl w:val="0"/>
           <w:numId w:val="3"/>
@@ -1307,7 +1293,7 @@
     </w:p>
     <w:p>
       <w:pPr>
-        <w:pStyle w:val="ListParagraph"/>
+        <w:pStyle w:val="Lijstalinea"/>
         <w:numPr>
           <w:ilvl w:val="0"/>
           <w:numId w:val="3"/>
@@ -1333,21 +1319,7 @@
         <w:rPr>
           <w:lang w:val="en-GB"/>
         </w:rPr>
-        <w:t xml:space="preserve">The end affector of our robot will </w:t>
-      </w:r>
-      <w:proofErr w:type="gramStart"/>
-      <w:r>
-        <w:rPr>
-          <w:lang w:val="en-GB"/>
-        </w:rPr>
-        <w:t>be something that is</w:t>
-      </w:r>
-      <w:proofErr w:type="gramEnd"/>
-      <w:r>
-        <w:rPr>
-          <w:lang w:val="en-GB"/>
-        </w:rPr>
-        <w:t xml:space="preserve"> able to adjust the trajectory of the conveyor belt. Since this is subject to both testing and change, this is not sure yet.</w:t>
+        <w:t>The end affector of our robot will be something that is able to adjust the trajectory of the conveyor belt. Since this is subject to both testing and change, this is not sure yet.</w:t>
       </w:r>
       <w:r>
         <w:rPr>
@@ -1358,7 +1330,7 @@
     </w:p>
     <w:p>
       <w:pPr>
-        <w:pStyle w:val="Heading1"/>
+        <w:pStyle w:val="Kop1"/>
         <w:rPr>
           <w:lang w:val="en-GB"/>
         </w:rPr>
@@ -1463,7 +1435,7 @@
     </w:p>
     <w:p>
       <w:pPr>
-        <w:pStyle w:val="Heading1"/>
+        <w:pStyle w:val="Kop1"/>
         <w:rPr>
           <w:lang w:val="en-GB"/>
         </w:rPr>
@@ -1583,7 +1555,7 @@
     </w:p>
     <w:p>
       <w:pPr>
-        <w:pStyle w:val="Heading1"/>
+        <w:pStyle w:val="Kop1"/>
         <w:rPr>
           <w:lang w:val="en-GB"/>
         </w:rPr>
@@ -1611,12 +1583,25 @@
         <w:rPr>
           <w:lang w:val="en-GB"/>
         </w:rPr>
+        <w:t>End affector:</w:t>
+      </w:r>
+      <w:r>
+        <w:rPr>
+          <w:lang w:val="en-GB"/>
+        </w:rPr>
+        <w:br/>
+        <w:t>An end affector is a term from the robot industry, it refers to the attachment fitted on the end of the last link of the robot. Due to the variation that can be attached, the robot can have many different functions.</w:t>
+      </w:r>
+      <w:r>
+        <w:rPr>
+          <w:lang w:val="en-GB"/>
+        </w:rPr>
         <w:br w:type="page"/>
       </w:r>
     </w:p>
     <w:p>
       <w:pPr>
-        <w:pStyle w:val="Heading1"/>
+        <w:pStyle w:val="Kop1"/>
         <w:rPr>
           <w:lang w:val="en-GB"/>
         </w:rPr>
@@ -1662,7 +1647,7 @@
     </w:p>
     <w:p>
       <w:pPr>
-        <w:pStyle w:val="Heading1"/>
+        <w:pStyle w:val="Kop1"/>
         <w:rPr>
           <w:lang w:val="en-GB"/>
         </w:rPr>
@@ -1677,7 +1662,7 @@
     </w:p>
     <w:p>
       <w:pPr>
-        <w:pStyle w:val="Heading1"/>
+        <w:pStyle w:val="Kop1"/>
         <w:rPr>
           <w:lang w:val="en-GB"/>
         </w:rPr>
@@ -1698,7 +1683,7 @@
     </w:p>
     <w:p>
       <w:pPr>
-        <w:pStyle w:val="ListParagraph"/>
+        <w:pStyle w:val="Lijstalinea"/>
         <w:numPr>
           <w:ilvl w:val="0"/>
           <w:numId w:val="1"/>
@@ -1716,7 +1701,7 @@
     </w:p>
     <w:p>
       <w:pPr>
-        <w:pStyle w:val="ListParagraph"/>
+        <w:pStyle w:val="Lijstalinea"/>
         <w:numPr>
           <w:ilvl w:val="1"/>
           <w:numId w:val="1"/>
@@ -1734,7 +1719,7 @@
     </w:p>
     <w:p>
       <w:pPr>
-        <w:pStyle w:val="ListParagraph"/>
+        <w:pStyle w:val="Lijstalinea"/>
         <w:numPr>
           <w:ilvl w:val="1"/>
           <w:numId w:val="1"/>
@@ -1752,7 +1737,7 @@
     </w:p>
     <w:p>
       <w:pPr>
-        <w:pStyle w:val="ListParagraph"/>
+        <w:pStyle w:val="Lijstalinea"/>
         <w:numPr>
           <w:ilvl w:val="1"/>
           <w:numId w:val="1"/>
@@ -1770,7 +1755,7 @@
     </w:p>
     <w:p>
       <w:pPr>
-        <w:pStyle w:val="ListParagraph"/>
+        <w:pStyle w:val="Lijstalinea"/>
         <w:numPr>
           <w:ilvl w:val="0"/>
           <w:numId w:val="1"/>
@@ -1788,7 +1773,7 @@
     </w:p>
     <w:p>
       <w:pPr>
-        <w:pStyle w:val="ListParagraph"/>
+        <w:pStyle w:val="Lijstalinea"/>
         <w:numPr>
           <w:ilvl w:val="0"/>
           <w:numId w:val="1"/>
@@ -1806,7 +1791,7 @@
     </w:p>
     <w:p>
       <w:pPr>
-        <w:pStyle w:val="ListParagraph"/>
+        <w:pStyle w:val="Lijstalinea"/>
         <w:numPr>
           <w:ilvl w:val="0"/>
           <w:numId w:val="1"/>
@@ -1831,7 +1816,7 @@
     </w:p>
     <w:p>
       <w:pPr>
-        <w:pStyle w:val="ListParagraph"/>
+        <w:pStyle w:val="Lijstalinea"/>
         <w:numPr>
           <w:ilvl w:val="0"/>
           <w:numId w:val="1"/>
@@ -1849,7 +1834,7 @@
     </w:p>
     <w:p>
       <w:pPr>
-        <w:pStyle w:val="ListParagraph"/>
+        <w:pStyle w:val="Lijstalinea"/>
         <w:numPr>
           <w:ilvl w:val="1"/>
           <w:numId w:val="1"/>
@@ -1867,7 +1852,7 @@
     </w:p>
     <w:p>
       <w:pPr>
-        <w:pStyle w:val="ListParagraph"/>
+        <w:pStyle w:val="Lijstalinea"/>
         <w:numPr>
           <w:ilvl w:val="2"/>
           <w:numId w:val="1"/>
@@ -1891,7 +1876,7 @@
     </w:p>
     <w:p>
       <w:pPr>
-        <w:pStyle w:val="ListParagraph"/>
+        <w:pStyle w:val="Lijstalinea"/>
         <w:numPr>
           <w:ilvl w:val="1"/>
           <w:numId w:val="1"/>
@@ -1921,7 +1906,7 @@
     </w:p>
     <w:p>
       <w:pPr>
-        <w:pStyle w:val="ListParagraph"/>
+        <w:pStyle w:val="Lijstalinea"/>
         <w:numPr>
           <w:ilvl w:val="2"/>
           <w:numId w:val="1"/>
@@ -1939,7 +1924,7 @@
     </w:p>
     <w:p>
       <w:pPr>
-        <w:pStyle w:val="ListParagraph"/>
+        <w:pStyle w:val="Lijstalinea"/>
         <w:numPr>
           <w:ilvl w:val="2"/>
           <w:numId w:val="1"/>
@@ -1957,7 +1942,7 @@
     </w:p>
     <w:p>
       <w:pPr>
-        <w:pStyle w:val="ListParagraph"/>
+        <w:pStyle w:val="Lijstalinea"/>
         <w:numPr>
           <w:ilvl w:val="1"/>
           <w:numId w:val="1"/>
@@ -1975,7 +1960,7 @@
     </w:p>
     <w:p>
       <w:pPr>
-        <w:pStyle w:val="ListParagraph"/>
+        <w:pStyle w:val="Lijstalinea"/>
         <w:numPr>
           <w:ilvl w:val="2"/>
           <w:numId w:val="1"/>
@@ -1993,7 +1978,7 @@
     </w:p>
     <w:p>
       <w:pPr>
-        <w:pStyle w:val="ListParagraph"/>
+        <w:pStyle w:val="Lijstalinea"/>
         <w:numPr>
           <w:ilvl w:val="1"/>
           <w:numId w:val="1"/>
@@ -2011,7 +1996,7 @@
     </w:p>
     <w:p>
       <w:pPr>
-        <w:pStyle w:val="ListParagraph"/>
+        <w:pStyle w:val="Lijstalinea"/>
         <w:numPr>
           <w:ilvl w:val="2"/>
           <w:numId w:val="1"/>
@@ -2029,7 +2014,7 @@
     </w:p>
     <w:p>
       <w:pPr>
-        <w:pStyle w:val="ListParagraph"/>
+        <w:pStyle w:val="Lijstalinea"/>
         <w:numPr>
           <w:ilvl w:val="2"/>
           <w:numId w:val="1"/>
@@ -2067,7 +2052,7 @@
     </w:p>
     <w:p>
       <w:pPr>
-        <w:pStyle w:val="ListParagraph"/>
+        <w:pStyle w:val="Lijstalinea"/>
         <w:numPr>
           <w:ilvl w:val="0"/>
           <w:numId w:val="2"/>
@@ -2091,7 +2076,7 @@
     </w:p>
     <w:p>
       <w:pPr>
-        <w:pStyle w:val="ListParagraph"/>
+        <w:pStyle w:val="Lijstalinea"/>
         <w:numPr>
           <w:ilvl w:val="1"/>
           <w:numId w:val="2"/>
@@ -2109,7 +2094,7 @@
     </w:p>
     <w:p>
       <w:pPr>
-        <w:pStyle w:val="ListParagraph"/>
+        <w:pStyle w:val="Lijstalinea"/>
         <w:numPr>
           <w:ilvl w:val="2"/>
           <w:numId w:val="2"/>
@@ -2127,7 +2112,7 @@
     </w:p>
     <w:p>
       <w:pPr>
-        <w:pStyle w:val="ListParagraph"/>
+        <w:pStyle w:val="Lijstalinea"/>
         <w:numPr>
           <w:ilvl w:val="3"/>
           <w:numId w:val="2"/>
@@ -2906,15 +2891,15 @@
     <w:lsdException w:name="Unresolved Mention" w:semiHidden="1" w:unhideWhenUsed="1"/>
     <w:lsdException w:name="Smart Link" w:semiHidden="1" w:unhideWhenUsed="1"/>
   </w:latentStyles>
-  <w:style w:type="paragraph" w:default="1" w:styleId="Normal">
+  <w:style w:type="paragraph" w:default="1" w:styleId="Standaard">
     <w:name w:val="Normal"/>
     <w:qFormat/>
   </w:style>
-  <w:style w:type="paragraph" w:styleId="Heading1">
+  <w:style w:type="paragraph" w:styleId="Kop1">
     <w:name w:val="heading 1"/>
-    <w:basedOn w:val="Normal"/>
-    <w:next w:val="Normal"/>
-    <w:link w:val="Heading1Char"/>
+    <w:basedOn w:val="Standaard"/>
+    <w:next w:val="Standaard"/>
+    <w:link w:val="Kop1Char"/>
     <w:uiPriority w:val="9"/>
     <w:qFormat/>
     <w:rsid w:val="002C79E5"/>
@@ -2931,11 +2916,11 @@
       <w:szCs w:val="32"/>
     </w:rPr>
   </w:style>
-  <w:style w:type="paragraph" w:styleId="Heading2">
+  <w:style w:type="paragraph" w:styleId="Kop2">
     <w:name w:val="heading 2"/>
-    <w:basedOn w:val="Normal"/>
-    <w:next w:val="Normal"/>
-    <w:link w:val="Heading2Char"/>
+    <w:basedOn w:val="Standaard"/>
+    <w:next w:val="Standaard"/>
+    <w:link w:val="Kop2Char"/>
     <w:uiPriority w:val="9"/>
     <w:unhideWhenUsed/>
     <w:qFormat/>
@@ -2953,13 +2938,13 @@
       <w:szCs w:val="26"/>
     </w:rPr>
   </w:style>
-  <w:style w:type="character" w:default="1" w:styleId="DefaultParagraphFont">
+  <w:style w:type="character" w:default="1" w:styleId="Standaardalinea-lettertype">
     <w:name w:val="Default Paragraph Font"/>
     <w:uiPriority w:val="1"/>
     <w:semiHidden/>
     <w:unhideWhenUsed/>
   </w:style>
-  <w:style w:type="table" w:default="1" w:styleId="TableNormal">
+  <w:style w:type="table" w:default="1" w:styleId="Standaardtabel">
     <w:name w:val="Normal Table"/>
     <w:uiPriority w:val="99"/>
     <w:semiHidden/>
@@ -2974,15 +2959,15 @@
       </w:tblCellMar>
     </w:tblPr>
   </w:style>
-  <w:style w:type="numbering" w:default="1" w:styleId="NoList">
+  <w:style w:type="numbering" w:default="1" w:styleId="Geenlijst">
     <w:name w:val="No List"/>
     <w:uiPriority w:val="99"/>
     <w:semiHidden/>
     <w:unhideWhenUsed/>
   </w:style>
-  <w:style w:type="paragraph" w:styleId="ListParagraph">
+  <w:style w:type="paragraph" w:styleId="Lijstalinea">
     <w:name w:val="List Paragraph"/>
-    <w:basedOn w:val="Normal"/>
+    <w:basedOn w:val="Standaard"/>
     <w:uiPriority w:val="34"/>
     <w:qFormat/>
     <w:rsid w:val="000E6474"/>
@@ -2991,10 +2976,10 @@
       <w:contextualSpacing/>
     </w:pPr>
   </w:style>
-  <w:style w:type="character" w:customStyle="1" w:styleId="Heading1Char">
-    <w:name w:val="Heading 1 Char"/>
-    <w:basedOn w:val="DefaultParagraphFont"/>
-    <w:link w:val="Heading1"/>
+  <w:style w:type="character" w:customStyle="1" w:styleId="Kop1Char">
+    <w:name w:val="Kop 1 Char"/>
+    <w:basedOn w:val="Standaardalinea-lettertype"/>
+    <w:link w:val="Kop1"/>
     <w:uiPriority w:val="9"/>
     <w:rsid w:val="002C79E5"/>
     <w:rPr>
@@ -3004,10 +2989,10 @@
       <w:szCs w:val="32"/>
     </w:rPr>
   </w:style>
-  <w:style w:type="paragraph" w:styleId="TOCHeading">
+  <w:style w:type="paragraph" w:styleId="Kopvaninhoudsopgave">
     <w:name w:val="TOC Heading"/>
-    <w:basedOn w:val="Heading1"/>
-    <w:next w:val="Normal"/>
+    <w:basedOn w:val="Kop1"/>
+    <w:next w:val="Standaard"/>
     <w:uiPriority w:val="39"/>
     <w:unhideWhenUsed/>
     <w:qFormat/>
@@ -3016,10 +3001,10 @@
       <w:outlineLvl w:val="9"/>
     </w:pPr>
   </w:style>
-  <w:style w:type="paragraph" w:styleId="TOC1">
+  <w:style w:type="paragraph" w:styleId="Inhopg1">
     <w:name w:val="toc 1"/>
-    <w:basedOn w:val="Normal"/>
-    <w:next w:val="Normal"/>
+    <w:basedOn w:val="Standaard"/>
+    <w:next w:val="Standaard"/>
     <w:autoRedefine/>
     <w:uiPriority w:val="39"/>
     <w:unhideWhenUsed/>
@@ -3030,7 +3015,7 @@
   </w:style>
   <w:style w:type="character" w:styleId="Hyperlink">
     <w:name w:val="Hyperlink"/>
-    <w:basedOn w:val="DefaultParagraphFont"/>
+    <w:basedOn w:val="Standaardalinea-lettertype"/>
     <w:uiPriority w:val="99"/>
     <w:unhideWhenUsed/>
     <w:rsid w:val="002C79E5"/>
@@ -3039,10 +3024,10 @@
       <w:u w:val="single"/>
     </w:rPr>
   </w:style>
-  <w:style w:type="character" w:customStyle="1" w:styleId="Heading2Char">
-    <w:name w:val="Heading 2 Char"/>
-    <w:basedOn w:val="DefaultParagraphFont"/>
-    <w:link w:val="Heading2"/>
+  <w:style w:type="character" w:customStyle="1" w:styleId="Kop2Char">
+    <w:name w:val="Kop 2 Char"/>
+    <w:basedOn w:val="Standaardalinea-lettertype"/>
+    <w:link w:val="Kop2"/>
     <w:uiPriority w:val="9"/>
     <w:rsid w:val="002C79E5"/>
     <w:rPr>
@@ -3052,10 +3037,10 @@
       <w:szCs w:val="26"/>
     </w:rPr>
   </w:style>
-  <w:style w:type="paragraph" w:styleId="TOC2">
+  <w:style w:type="paragraph" w:styleId="Inhopg2">
     <w:name w:val="toc 2"/>
-    <w:basedOn w:val="Normal"/>
-    <w:next w:val="Normal"/>
+    <w:basedOn w:val="Standaard"/>
+    <w:next w:val="Standaard"/>
     <w:autoRedefine/>
     <w:uiPriority w:val="39"/>
     <w:unhideWhenUsed/>
@@ -3065,9 +3050,9 @@
       <w:ind w:left="220"/>
     </w:pPr>
   </w:style>
-  <w:style w:type="character" w:styleId="UnresolvedMention">
+  <w:style w:type="character" w:styleId="Onopgelostemelding">
     <w:name w:val="Unresolved Mention"/>
-    <w:basedOn w:val="DefaultParagraphFont"/>
+    <w:basedOn w:val="Standaardalinea-lettertype"/>
     <w:uiPriority w:val="99"/>
     <w:semiHidden/>
     <w:unhideWhenUsed/>

</xml_diff>

<commit_message>
expand description and add context diagram
</commit_message>
<xml_diff>
--- a/Documentation/SystemDesign.docx
+++ b/Documentation/SystemDesign.docx
@@ -95,7 +95,7 @@
       <w:sdtContent>
         <w:p>
           <w:pPr>
-            <w:pStyle w:val="Kopvaninhoudsopgave"/>
+            <w:pStyle w:val="TOCHeading"/>
           </w:pPr>
           <w:r>
             <w:rPr>
@@ -106,7 +106,7 @@
         </w:p>
         <w:p>
           <w:pPr>
-            <w:pStyle w:val="Inhopg1"/>
+            <w:pStyle w:val="TOC1"/>
             <w:tabs>
               <w:tab w:val="right" w:leader="dot" w:pos="9016"/>
             </w:tabs>
@@ -185,7 +185,7 @@
         </w:p>
         <w:p>
           <w:pPr>
-            <w:pStyle w:val="Inhopg1"/>
+            <w:pStyle w:val="TOC1"/>
             <w:tabs>
               <w:tab w:val="right" w:leader="dot" w:pos="9016"/>
             </w:tabs>
@@ -255,7 +255,7 @@
         </w:p>
         <w:p>
           <w:pPr>
-            <w:pStyle w:val="Inhopg2"/>
+            <w:pStyle w:val="TOC2"/>
             <w:tabs>
               <w:tab w:val="right" w:leader="dot" w:pos="9016"/>
             </w:tabs>
@@ -325,7 +325,7 @@
         </w:p>
         <w:p>
           <w:pPr>
-            <w:pStyle w:val="Inhopg1"/>
+            <w:pStyle w:val="TOC1"/>
             <w:tabs>
               <w:tab w:val="right" w:leader="dot" w:pos="9016"/>
             </w:tabs>
@@ -395,7 +395,7 @@
         </w:p>
         <w:p>
           <w:pPr>
-            <w:pStyle w:val="Inhopg1"/>
+            <w:pStyle w:val="TOC1"/>
             <w:tabs>
               <w:tab w:val="right" w:leader="dot" w:pos="9016"/>
             </w:tabs>
@@ -465,7 +465,7 @@
         </w:p>
         <w:p>
           <w:pPr>
-            <w:pStyle w:val="Inhopg1"/>
+            <w:pStyle w:val="TOC1"/>
             <w:tabs>
               <w:tab w:val="right" w:leader="dot" w:pos="9016"/>
             </w:tabs>
@@ -535,7 +535,7 @@
         </w:p>
         <w:p>
           <w:pPr>
-            <w:pStyle w:val="Inhopg1"/>
+            <w:pStyle w:val="TOC1"/>
             <w:tabs>
               <w:tab w:val="right" w:leader="dot" w:pos="9016"/>
             </w:tabs>
@@ -605,7 +605,7 @@
         </w:p>
         <w:p>
           <w:pPr>
-            <w:pStyle w:val="Inhopg1"/>
+            <w:pStyle w:val="TOC1"/>
             <w:tabs>
               <w:tab w:val="right" w:leader="dot" w:pos="9016"/>
             </w:tabs>
@@ -700,7 +700,7 @@
     </w:p>
     <w:p>
       <w:pPr>
-        <w:pStyle w:val="Kop1"/>
+        <w:pStyle w:val="Heading1"/>
         <w:rPr>
           <w:lang w:val="en-GB"/>
         </w:rPr>
@@ -714,6 +714,122 @@
         <w:t>Introduction</w:t>
       </w:r>
       <w:bookmarkEnd w:id="0"/>
+    </w:p>
+    <w:p>
+      <w:pPr>
+        <w:rPr>
+          <w:lang w:val="en-GB"/>
+        </w:rPr>
+      </w:pPr>
+      <w:r>
+        <w:rPr>
+          <w:lang w:val="en-GB"/>
+        </w:rPr>
+        <w:t>In this document all information surrounding the robot is gathered. This document can be used to dive a little bit deeper into the functionality of the robot, and how certain mechanics are used to employ the robot to its fullest.</w:t>
+      </w:r>
+    </w:p>
+    <w:p>
+      <w:pPr>
+        <w:rPr>
+          <w:lang w:val="en-GB"/>
+        </w:rPr>
+      </w:pPr>
+    </w:p>
+    <w:p>
+      <w:pPr>
+        <w:spacing w:after="0" w:line="240" w:lineRule="auto"/>
+        <w:rPr>
+          <w:rFonts w:eastAsia="Times New Roman" w:cstheme="minorHAnsi"/>
+          <w:sz w:val="24"/>
+          <w:szCs w:val="24"/>
+          <w:lang/>
+        </w:rPr>
+      </w:pPr>
+      <w:r>
+        <w:rPr>
+          <w:rFonts w:eastAsia="Times New Roman" w:cstheme="minorHAnsi"/>
+          <w:color w:val="000000"/>
+          <w:lang/>
+        </w:rPr>
+        <w:t xml:space="preserve">The short-range project is the Blended International Project. In collaboration with the </w:t>
+      </w:r>
+      <w:r>
+        <w:rPr>
+          <w:rFonts w:eastAsia="Times New Roman" w:cstheme="minorHAnsi"/>
+          <w:color w:val="202124"/>
+          <w:shd w:val="clear" w:color="auto" w:fill="FFFFFF"/>
+          <w:lang/>
+        </w:rPr>
+        <w:t>Lapin AMK, and the UAS Technikum Wien, we’re making an industrial/agricultural robot. Our hardware consists of a Robot (Morobot platform), a Sterelabs ZED stereo camera, an Nvidia Jetson Nano, and an Arduino/ESP. The robot is controlled by the Arduino/ESP</w:t>
+      </w:r>
+      <w:r>
+        <w:rPr>
+          <w:rFonts w:eastAsia="Times New Roman" w:cstheme="minorHAnsi"/>
+          <w:color w:val="000000"/>
+          <w:lang/>
+        </w:rPr>
+        <w:t>, the camera output is examined and communicated by the Nvidia Jetson running a machine learning algorithm.</w:t>
+      </w:r>
+    </w:p>
+    <w:p>
+      <w:pPr>
+        <w:spacing w:after="0" w:line="240" w:lineRule="auto"/>
+        <w:rPr>
+          <w:rFonts w:eastAsia="Times New Roman" w:cstheme="minorHAnsi"/>
+          <w:sz w:val="24"/>
+          <w:szCs w:val="24"/>
+          <w:lang/>
+        </w:rPr>
+      </w:pPr>
+    </w:p>
+    <w:p>
+      <w:pPr>
+        <w:spacing w:after="0" w:line="240" w:lineRule="auto"/>
+        <w:rPr>
+          <w:rFonts w:eastAsia="Times New Roman" w:cstheme="minorHAnsi"/>
+          <w:sz w:val="24"/>
+          <w:szCs w:val="24"/>
+          <w:lang/>
+        </w:rPr>
+      </w:pPr>
+      <w:r>
+        <w:rPr>
+          <w:rFonts w:eastAsia="Times New Roman" w:cstheme="minorHAnsi"/>
+          <w:color w:val="000000"/>
+          <w:lang/>
+        </w:rPr>
+        <w:t>Our project is designed to be a part of the sorting mechanism, when a botanical product is harvested, there are often products that need to be separated by a specific attribute like colour, size, shape, or texture. The camera can detect the attributes of a product and decide whether to redirect it or not by sending a command to move the robot arm. There is a node-red dashboard that allows the user to observe and control the robot.</w:t>
+      </w:r>
+    </w:p>
+    <w:p>
+      <w:pPr>
+        <w:spacing w:after="0" w:line="240" w:lineRule="auto"/>
+        <w:rPr>
+          <w:rFonts w:eastAsia="Times New Roman" w:cstheme="minorHAnsi"/>
+          <w:sz w:val="24"/>
+          <w:szCs w:val="24"/>
+          <w:lang/>
+        </w:rPr>
+      </w:pPr>
+    </w:p>
+    <w:p>
+      <w:pPr>
+        <w:spacing w:after="0" w:line="240" w:lineRule="auto"/>
+        <w:rPr>
+          <w:rFonts w:eastAsia="Times New Roman" w:cstheme="minorHAnsi"/>
+          <w:sz w:val="24"/>
+          <w:szCs w:val="24"/>
+          <w:lang/>
+        </w:rPr>
+      </w:pPr>
+      <w:r>
+        <w:rPr>
+          <w:rFonts w:eastAsia="Times New Roman" w:cstheme="minorHAnsi"/>
+          <w:color w:val="000000"/>
+          <w:lang/>
+        </w:rPr>
+        <w:t>Our goal is to be able to examine a product (an apple, a ball, a potato) with the camera, and to have it be placed in the correct group based on that examination.</w:t>
+      </w:r>
     </w:p>
     <w:p>
       <w:pPr>
@@ -729,18 +845,12 @@
         <w:rPr>
           <w:lang w:val="en-GB"/>
         </w:rPr>
-        <w:t>In this document all information surrounding the robot is gathered. This document can be used to dive a little bit deeper into the functionality of the robot, and how certain mechanics are used to employ the robot to its fullest.</w:t>
-      </w:r>
-      <w:r>
-        <w:rPr>
-          <w:lang w:val="en-GB"/>
-        </w:rPr>
         <w:br w:type="page"/>
       </w:r>
     </w:p>
     <w:p>
       <w:pPr>
-        <w:pStyle w:val="Kop1"/>
+        <w:pStyle w:val="Heading1"/>
         <w:rPr>
           <w:lang w:val="en-GB"/>
         </w:rPr>
@@ -815,7 +925,194 @@
     </w:p>
     <w:p>
       <w:pPr>
-        <w:pStyle w:val="Kop2"/>
+        <w:spacing w:after="0" w:line="240" w:lineRule="auto"/>
+        <w:rPr>
+          <w:rFonts w:eastAsia="Times New Roman" w:cstheme="minorHAnsi"/>
+          <w:sz w:val="24"/>
+          <w:szCs w:val="24"/>
+          <w:lang/>
+        </w:rPr>
+      </w:pPr>
+      <w:r>
+        <w:rPr>
+          <w:rFonts w:eastAsia="Times New Roman" w:cstheme="minorHAnsi"/>
+          <w:color w:val="000000"/>
+          <w:lang/>
+        </w:rPr>
+        <w:t>Our project is designed to be a part of the sorting mechanism, when a botanical product is harvested, there are often products that need to be separated by a specific attribute like colour, size, shape, or texture. The camera can detect the attributes of a product and decide whether to redirect it or not by sending a command to move the robot arm. There is a node-red dashboard that allows the user to observe and control the robot.</w:t>
+      </w:r>
+    </w:p>
+    <w:p>
+      <w:pPr>
+        <w:spacing w:after="0" w:line="240" w:lineRule="auto"/>
+        <w:rPr>
+          <w:rFonts w:eastAsia="Times New Roman" w:cstheme="minorHAnsi"/>
+          <w:sz w:val="24"/>
+          <w:szCs w:val="24"/>
+          <w:lang/>
+        </w:rPr>
+      </w:pPr>
+    </w:p>
+    <w:p>
+      <w:pPr>
+        <w:rPr>
+          <w:rFonts w:eastAsia="Times New Roman" w:cstheme="minorHAnsi"/>
+          <w:sz w:val="24"/>
+          <w:szCs w:val="24"/>
+          <w:lang/>
+        </w:rPr>
+      </w:pPr>
+      <w:r>
+        <w:rPr>
+          <w:rFonts w:eastAsia="Times New Roman" w:cstheme="minorHAnsi"/>
+          <w:color w:val="000000"/>
+          <w:lang/>
+        </w:rPr>
+        <w:t>Our goal is to be able to examine a product (an apple, a ball, a potato) with the camera, and to have it be placed in the correct group based on that examination.</w:t>
+      </w:r>
+    </w:p>
+    <w:p>
+      <w:pPr>
+        <w:spacing w:after="0" w:line="240" w:lineRule="auto"/>
+        <w:rPr>
+          <w:rFonts w:eastAsia="Times New Roman" w:cstheme="minorHAnsi"/>
+          <w:sz w:val="24"/>
+          <w:szCs w:val="24"/>
+          <w:lang/>
+        </w:rPr>
+      </w:pPr>
+      <w:r>
+        <w:rPr>
+          <w:rFonts w:eastAsia="Times New Roman" w:cstheme="minorHAnsi"/>
+          <w:color w:val="000000"/>
+          <w:lang/>
+        </w:rPr>
+        <w:t>The project group consists of 8 people, 3 of whom are Finnish, 1 is Austrian, 4 are Dutch. The group is split into two groups. Chiara (AT), Miko (FL), Sara (NL), and Simon (NL) are the camera group. They’re responsible for the camera output.</w:t>
+      </w:r>
+      <w:r>
+        <w:rPr>
+          <w:rFonts w:eastAsia="Times New Roman" w:cstheme="minorHAnsi"/>
+          <w:color w:val="000000"/>
+          <w:lang w:val="en-GB"/>
+        </w:rPr>
+        <w:t xml:space="preserve"> Jorrit (NL), </w:t>
+      </w:r>
+      <w:r>
+        <w:rPr>
+          <w:rFonts w:eastAsia="Times New Roman" w:cstheme="minorHAnsi"/>
+          <w:color w:val="000000"/>
+          <w:lang/>
+        </w:rPr>
+        <w:t>Marko (FL), Laura (FL),</w:t>
+      </w:r>
+      <w:r>
+        <w:rPr>
+          <w:rFonts w:eastAsia="Times New Roman" w:cstheme="minorHAnsi"/>
+          <w:color w:val="000000"/>
+          <w:lang w:val="en-GB"/>
+        </w:rPr>
+        <w:t xml:space="preserve"> and</w:t>
+      </w:r>
+      <w:r>
+        <w:rPr>
+          <w:rFonts w:eastAsia="Times New Roman" w:cstheme="minorHAnsi"/>
+          <w:color w:val="000000"/>
+          <w:lang/>
+        </w:rPr>
+        <w:t xml:space="preserve"> Thomas (NL) are the robot group. </w:t>
+      </w:r>
+      <w:r>
+        <w:rPr>
+          <w:rFonts w:eastAsia="Times New Roman" w:cstheme="minorHAnsi"/>
+          <w:color w:val="000000"/>
+          <w:lang w:val="en-GB"/>
+        </w:rPr>
+        <w:t>T</w:t>
+      </w:r>
+      <w:r>
+        <w:rPr>
+          <w:rFonts w:eastAsia="Times New Roman" w:cstheme="minorHAnsi"/>
+          <w:color w:val="000000"/>
+          <w:lang w:val="en-GB"/>
+        </w:rPr>
+        <w:t>h</w:t>
+      </w:r>
+      <w:r>
+        <w:rPr>
+          <w:rFonts w:eastAsia="Times New Roman" w:cstheme="minorHAnsi"/>
+          <w:color w:val="000000"/>
+          <w:lang/>
+        </w:rPr>
+        <w:t>e</w:t>
+      </w:r>
+      <w:r>
+        <w:rPr>
+          <w:rFonts w:eastAsia="Times New Roman" w:cstheme="minorHAnsi"/>
+          <w:color w:val="000000"/>
+          <w:lang w:val="en-GB"/>
+        </w:rPr>
+        <w:t>y</w:t>
+      </w:r>
+      <w:r>
+        <w:rPr>
+          <w:rFonts w:eastAsia="Times New Roman" w:cstheme="minorHAnsi"/>
+          <w:color w:val="000000"/>
+          <w:lang/>
+        </w:rPr>
+        <w:t>’re responsible for the robot being able to move and receive communication.</w:t>
+      </w:r>
+    </w:p>
+    <w:p>
+      <w:pPr>
+        <w:spacing w:after="0" w:line="240" w:lineRule="auto"/>
+        <w:rPr>
+          <w:rFonts w:eastAsia="Times New Roman" w:cstheme="minorHAnsi"/>
+          <w:sz w:val="24"/>
+          <w:szCs w:val="24"/>
+          <w:lang/>
+        </w:rPr>
+      </w:pPr>
+    </w:p>
+    <w:p>
+      <w:pPr>
+        <w:spacing w:after="0" w:line="240" w:lineRule="auto"/>
+        <w:rPr>
+          <w:rFonts w:eastAsia="Times New Roman" w:cstheme="minorHAnsi"/>
+          <w:sz w:val="24"/>
+          <w:szCs w:val="24"/>
+          <w:lang/>
+        </w:rPr>
+      </w:pPr>
+      <w:r>
+        <w:rPr>
+          <w:rFonts w:eastAsia="Times New Roman" w:cstheme="minorHAnsi"/>
+          <w:color w:val="000000"/>
+          <w:lang/>
+        </w:rPr>
+        <w:t>We’re doing this project because we’ve discovered that it’s very difficult to move the robot based on camera input. Having the product approach the system means that locomotion is not an issue either. The robot is not very flexible or quick, so having it redirect things that are already in motion prevents overcomplication.</w:t>
+      </w:r>
+    </w:p>
+    <w:p>
+      <w:pPr>
+        <w:spacing w:after="0" w:line="240" w:lineRule="auto"/>
+        <w:rPr>
+          <w:rFonts w:eastAsia="Times New Roman" w:cstheme="minorHAnsi"/>
+          <w:sz w:val="24"/>
+          <w:szCs w:val="24"/>
+          <w:lang/>
+        </w:rPr>
+      </w:pPr>
+    </w:p>
+    <w:p>
+      <w:pPr>
+        <w:rPr>
+          <w:lang w:val="en-GB"/>
+        </w:rPr>
+      </w:pPr>
+    </w:p>
+    <w:p>
+      <w:pPr>
+        <w:pStyle w:val="Heading2"/>
         <w:rPr>
           <w:lang w:val="en-GB"/>
         </w:rPr>
@@ -848,6 +1145,78 @@
           <w:lang w:val="en-GB"/>
         </w:rPr>
       </w:pPr>
+      <w:r>
+        <w:rPr>
+          <w:noProof/>
+          <w:bdr w:val="none" w:sz="0" w:space="0" w:color="auto" w:frame="1"/>
+        </w:rPr>
+        <w:lastRenderedPageBreak/>
+        <w:drawing>
+          <wp:inline distT="0" distB="0" distL="0" distR="0" wp14:anchorId="604E859F" wp14:editId="11697E66">
+            <wp:extent cx="2905125" cy="3171825"/>
+            <wp:effectExtent l="0" t="0" r="9525" b="9525"/>
+            <wp:docPr id="3" name="Picture 3" descr="Diagram&#10;&#10;Description automatically generated"/>
+            <wp:cNvGraphicFramePr>
+              <a:graphicFrameLocks xmlns:a="http://schemas.openxmlformats.org/drawingml/2006/main" noChangeAspect="1"/>
+            </wp:cNvGraphicFramePr>
+            <a:graphic xmlns:a="http://schemas.openxmlformats.org/drawingml/2006/main">
+              <a:graphicData uri="http://schemas.openxmlformats.org/drawingml/2006/picture">
+                <pic:pic xmlns:pic="http://schemas.openxmlformats.org/drawingml/2006/picture">
+                  <pic:nvPicPr>
+                    <pic:cNvPr id="3" name="Picture 3" descr="Diagram&#10;&#10;Description automatically generated"/>
+                    <pic:cNvPicPr>
+                      <a:picLocks noChangeAspect="1" noChangeArrowheads="1"/>
+                    </pic:cNvPicPr>
+                  </pic:nvPicPr>
+                  <pic:blipFill>
+                    <a:blip r:embed="rId6">
+                      <a:extLst>
+                        <a:ext uri="{28A0092B-C50C-407E-A947-70E740481C1C}">
+                          <a14:useLocalDpi xmlns:a14="http://schemas.microsoft.com/office/drawing/2010/main" val="0"/>
+                        </a:ext>
+                      </a:extLst>
+                    </a:blip>
+                    <a:srcRect/>
+                    <a:stretch>
+                      <a:fillRect/>
+                    </a:stretch>
+                  </pic:blipFill>
+                  <pic:spPr bwMode="auto">
+                    <a:xfrm>
+                      <a:off x="0" y="0"/>
+                      <a:ext cx="2905125" cy="3171825"/>
+                    </a:xfrm>
+                    <a:prstGeom prst="rect">
+                      <a:avLst/>
+                    </a:prstGeom>
+                    <a:noFill/>
+                    <a:ln>
+                      <a:noFill/>
+                    </a:ln>
+                  </pic:spPr>
+                </pic:pic>
+              </a:graphicData>
+            </a:graphic>
+          </wp:inline>
+        </w:drawing>
+      </w:r>
+    </w:p>
+    <w:p>
+      <w:pPr>
+        <w:rPr>
+          <w:i/>
+          <w:iCs/>
+          <w:lang w:val="en-GB"/>
+        </w:rPr>
+      </w:pPr>
+      <w:r>
+        <w:rPr>
+          <w:i/>
+          <w:iCs/>
+          <w:lang w:val="en-GB"/>
+        </w:rPr>
+        <w:t>Context Diagram</w:t>
+      </w:r>
     </w:p>
     <w:p>
       <w:pPr>
@@ -877,7 +1246,7 @@
                     </pic:cNvPicPr>
                   </pic:nvPicPr>
                   <pic:blipFill>
-                    <a:blip r:embed="rId6" cstate="print">
+                    <a:blip r:embed="rId7" cstate="print">
                       <a:extLst>
                         <a:ext uri="{28A0092B-C50C-407E-A947-70E740481C1C}">
                           <a14:useLocalDpi xmlns:a14="http://schemas.microsoft.com/office/drawing/2010/main" val="0"/>
@@ -936,7 +1305,7 @@
     </w:p>
     <w:p>
       <w:pPr>
-        <w:pStyle w:val="Kop1"/>
+        <w:pStyle w:val="Heading1"/>
         <w:rPr>
           <w:lang w:val="en-GB"/>
         </w:rPr>
@@ -992,7 +1361,7 @@
     </w:p>
     <w:p>
       <w:pPr>
-        <w:pStyle w:val="Lijstalinea"/>
+        <w:pStyle w:val="ListParagraph"/>
         <w:numPr>
           <w:ilvl w:val="0"/>
           <w:numId w:val="3"/>
@@ -1010,7 +1379,7 @@
     </w:p>
     <w:p>
       <w:pPr>
-        <w:pStyle w:val="Lijstalinea"/>
+        <w:pStyle w:val="ListParagraph"/>
         <w:numPr>
           <w:ilvl w:val="0"/>
           <w:numId w:val="3"/>
@@ -1028,7 +1397,7 @@
     </w:p>
     <w:p>
       <w:pPr>
-        <w:pStyle w:val="Lijstalinea"/>
+        <w:pStyle w:val="ListParagraph"/>
         <w:numPr>
           <w:ilvl w:val="0"/>
           <w:numId w:val="3"/>
@@ -1066,7 +1435,7 @@
     </w:p>
     <w:p>
       <w:pPr>
-        <w:pStyle w:val="Lijstalinea"/>
+        <w:pStyle w:val="ListParagraph"/>
         <w:numPr>
           <w:ilvl w:val="0"/>
           <w:numId w:val="3"/>
@@ -1096,7 +1465,7 @@
     </w:p>
     <w:p>
       <w:pPr>
-        <w:pStyle w:val="Lijstalinea"/>
+        <w:pStyle w:val="ListParagraph"/>
         <w:numPr>
           <w:ilvl w:val="1"/>
           <w:numId w:val="3"/>
@@ -1114,7 +1483,7 @@
     </w:p>
     <w:p>
       <w:pPr>
-        <w:pStyle w:val="Lijstalinea"/>
+        <w:pStyle w:val="ListParagraph"/>
         <w:numPr>
           <w:ilvl w:val="0"/>
           <w:numId w:val="3"/>
@@ -1132,7 +1501,7 @@
     </w:p>
     <w:p>
       <w:pPr>
-        <w:pStyle w:val="Lijstalinea"/>
+        <w:pStyle w:val="ListParagraph"/>
         <w:numPr>
           <w:ilvl w:val="0"/>
           <w:numId w:val="3"/>
@@ -1150,7 +1519,7 @@
     </w:p>
     <w:p>
       <w:pPr>
-        <w:pStyle w:val="Kop1"/>
+        <w:pStyle w:val="Heading1"/>
         <w:rPr>
           <w:lang w:val="en-GB"/>
         </w:rPr>
@@ -1174,7 +1543,7 @@
     </w:p>
     <w:p>
       <w:pPr>
-        <w:pStyle w:val="Lijstalinea"/>
+        <w:pStyle w:val="ListParagraph"/>
         <w:numPr>
           <w:ilvl w:val="0"/>
           <w:numId w:val="3"/>
@@ -1212,7 +1581,7 @@
     </w:p>
     <w:p>
       <w:pPr>
-        <w:pStyle w:val="Lijstalinea"/>
+        <w:pStyle w:val="ListParagraph"/>
         <w:numPr>
           <w:ilvl w:val="0"/>
           <w:numId w:val="3"/>
@@ -1275,7 +1644,7 @@
     </w:p>
     <w:p>
       <w:pPr>
-        <w:pStyle w:val="Lijstalinea"/>
+        <w:pStyle w:val="ListParagraph"/>
         <w:numPr>
           <w:ilvl w:val="0"/>
           <w:numId w:val="3"/>
@@ -1293,7 +1662,7 @@
     </w:p>
     <w:p>
       <w:pPr>
-        <w:pStyle w:val="Lijstalinea"/>
+        <w:pStyle w:val="ListParagraph"/>
         <w:numPr>
           <w:ilvl w:val="0"/>
           <w:numId w:val="3"/>
@@ -1330,7 +1699,7 @@
     </w:p>
     <w:p>
       <w:pPr>
-        <w:pStyle w:val="Kop1"/>
+        <w:pStyle w:val="Heading1"/>
         <w:rPr>
           <w:lang w:val="en-GB"/>
         </w:rPr>
@@ -1406,7 +1775,7 @@
         </w:rPr>
         <w:t xml:space="preserve">Tutorial: </w:t>
       </w:r>
-      <w:hyperlink r:id="rId7" w:history="1">
+      <w:hyperlink r:id="rId8" w:history="1">
         <w:r>
           <w:rPr>
             <w:rStyle w:val="Hyperlink"/>
@@ -1435,7 +1804,7 @@
     </w:p>
     <w:p>
       <w:pPr>
-        <w:pStyle w:val="Kop1"/>
+        <w:pStyle w:val="Heading1"/>
         <w:rPr>
           <w:lang w:val="en-GB"/>
         </w:rPr>
@@ -1497,7 +1866,7 @@
                     </pic:cNvPicPr>
                   </pic:nvPicPr>
                   <pic:blipFill>
-                    <a:blip r:embed="rId8">
+                    <a:blip r:embed="rId9">
                       <a:extLst>
                         <a:ext uri="{28A0092B-C50C-407E-A947-70E740481C1C}">
                           <a14:useLocalDpi xmlns:a14="http://schemas.microsoft.com/office/drawing/2010/main" val="0"/>
@@ -1555,7 +1924,7 @@
     </w:p>
     <w:p>
       <w:pPr>
-        <w:pStyle w:val="Kop1"/>
+        <w:pStyle w:val="Heading1"/>
         <w:rPr>
           <w:lang w:val="en-GB"/>
         </w:rPr>
@@ -1601,7 +1970,7 @@
     </w:p>
     <w:p>
       <w:pPr>
-        <w:pStyle w:val="Kop1"/>
+        <w:pStyle w:val="Heading1"/>
         <w:rPr>
           <w:lang w:val="en-GB"/>
         </w:rPr>
@@ -1622,7 +1991,7 @@
           <w:lang w:val="en-GB"/>
         </w:rPr>
       </w:pPr>
-      <w:hyperlink r:id="rId9" w:history="1">
+      <w:hyperlink r:id="rId10" w:history="1">
         <w:r>
           <w:rPr>
             <w:rStyle w:val="Hyperlink"/>
@@ -1647,7 +2016,7 @@
     </w:p>
     <w:p>
       <w:pPr>
-        <w:pStyle w:val="Kop1"/>
+        <w:pStyle w:val="Heading1"/>
         <w:rPr>
           <w:lang w:val="en-GB"/>
         </w:rPr>
@@ -1662,7 +2031,7 @@
     </w:p>
     <w:p>
       <w:pPr>
-        <w:pStyle w:val="Kop1"/>
+        <w:pStyle w:val="Heading1"/>
         <w:rPr>
           <w:lang w:val="en-GB"/>
         </w:rPr>
@@ -1683,7 +2052,7 @@
     </w:p>
     <w:p>
       <w:pPr>
-        <w:pStyle w:val="Lijstalinea"/>
+        <w:pStyle w:val="ListParagraph"/>
         <w:numPr>
           <w:ilvl w:val="0"/>
           <w:numId w:val="1"/>
@@ -1701,7 +2070,7 @@
     </w:p>
     <w:p>
       <w:pPr>
-        <w:pStyle w:val="Lijstalinea"/>
+        <w:pStyle w:val="ListParagraph"/>
         <w:numPr>
           <w:ilvl w:val="1"/>
           <w:numId w:val="1"/>
@@ -1719,7 +2088,7 @@
     </w:p>
     <w:p>
       <w:pPr>
-        <w:pStyle w:val="Lijstalinea"/>
+        <w:pStyle w:val="ListParagraph"/>
         <w:numPr>
           <w:ilvl w:val="1"/>
           <w:numId w:val="1"/>
@@ -1737,7 +2106,7 @@
     </w:p>
     <w:p>
       <w:pPr>
-        <w:pStyle w:val="Lijstalinea"/>
+        <w:pStyle w:val="ListParagraph"/>
         <w:numPr>
           <w:ilvl w:val="1"/>
           <w:numId w:val="1"/>
@@ -1755,7 +2124,7 @@
     </w:p>
     <w:p>
       <w:pPr>
-        <w:pStyle w:val="Lijstalinea"/>
+        <w:pStyle w:val="ListParagraph"/>
         <w:numPr>
           <w:ilvl w:val="0"/>
           <w:numId w:val="1"/>
@@ -1773,7 +2142,7 @@
     </w:p>
     <w:p>
       <w:pPr>
-        <w:pStyle w:val="Lijstalinea"/>
+        <w:pStyle w:val="ListParagraph"/>
         <w:numPr>
           <w:ilvl w:val="0"/>
           <w:numId w:val="1"/>
@@ -1791,7 +2160,7 @@
     </w:p>
     <w:p>
       <w:pPr>
-        <w:pStyle w:val="Lijstalinea"/>
+        <w:pStyle w:val="ListParagraph"/>
         <w:numPr>
           <w:ilvl w:val="0"/>
           <w:numId w:val="1"/>
@@ -1816,7 +2185,7 @@
     </w:p>
     <w:p>
       <w:pPr>
-        <w:pStyle w:val="Lijstalinea"/>
+        <w:pStyle w:val="ListParagraph"/>
         <w:numPr>
           <w:ilvl w:val="0"/>
           <w:numId w:val="1"/>
@@ -1834,7 +2203,7 @@
     </w:p>
     <w:p>
       <w:pPr>
-        <w:pStyle w:val="Lijstalinea"/>
+        <w:pStyle w:val="ListParagraph"/>
         <w:numPr>
           <w:ilvl w:val="1"/>
           <w:numId w:val="1"/>
@@ -1852,7 +2221,7 @@
     </w:p>
     <w:p>
       <w:pPr>
-        <w:pStyle w:val="Lijstalinea"/>
+        <w:pStyle w:val="ListParagraph"/>
         <w:numPr>
           <w:ilvl w:val="2"/>
           <w:numId w:val="1"/>
@@ -1876,7 +2245,7 @@
     </w:p>
     <w:p>
       <w:pPr>
-        <w:pStyle w:val="Lijstalinea"/>
+        <w:pStyle w:val="ListParagraph"/>
         <w:numPr>
           <w:ilvl w:val="1"/>
           <w:numId w:val="1"/>
@@ -1906,7 +2275,7 @@
     </w:p>
     <w:p>
       <w:pPr>
-        <w:pStyle w:val="Lijstalinea"/>
+        <w:pStyle w:val="ListParagraph"/>
         <w:numPr>
           <w:ilvl w:val="2"/>
           <w:numId w:val="1"/>
@@ -1924,7 +2293,7 @@
     </w:p>
     <w:p>
       <w:pPr>
-        <w:pStyle w:val="Lijstalinea"/>
+        <w:pStyle w:val="ListParagraph"/>
         <w:numPr>
           <w:ilvl w:val="2"/>
           <w:numId w:val="1"/>
@@ -1942,7 +2311,7 @@
     </w:p>
     <w:p>
       <w:pPr>
-        <w:pStyle w:val="Lijstalinea"/>
+        <w:pStyle w:val="ListParagraph"/>
         <w:numPr>
           <w:ilvl w:val="1"/>
           <w:numId w:val="1"/>
@@ -1960,7 +2329,7 @@
     </w:p>
     <w:p>
       <w:pPr>
-        <w:pStyle w:val="Lijstalinea"/>
+        <w:pStyle w:val="ListParagraph"/>
         <w:numPr>
           <w:ilvl w:val="2"/>
           <w:numId w:val="1"/>
@@ -1978,7 +2347,7 @@
     </w:p>
     <w:p>
       <w:pPr>
-        <w:pStyle w:val="Lijstalinea"/>
+        <w:pStyle w:val="ListParagraph"/>
         <w:numPr>
           <w:ilvl w:val="1"/>
           <w:numId w:val="1"/>
@@ -1996,7 +2365,7 @@
     </w:p>
     <w:p>
       <w:pPr>
-        <w:pStyle w:val="Lijstalinea"/>
+        <w:pStyle w:val="ListParagraph"/>
         <w:numPr>
           <w:ilvl w:val="2"/>
           <w:numId w:val="1"/>
@@ -2014,7 +2383,7 @@
     </w:p>
     <w:p>
       <w:pPr>
-        <w:pStyle w:val="Lijstalinea"/>
+        <w:pStyle w:val="ListParagraph"/>
         <w:numPr>
           <w:ilvl w:val="2"/>
           <w:numId w:val="1"/>
@@ -2052,7 +2421,7 @@
     </w:p>
     <w:p>
       <w:pPr>
-        <w:pStyle w:val="Lijstalinea"/>
+        <w:pStyle w:val="ListParagraph"/>
         <w:numPr>
           <w:ilvl w:val="0"/>
           <w:numId w:val="2"/>
@@ -2076,7 +2445,7 @@
     </w:p>
     <w:p>
       <w:pPr>
-        <w:pStyle w:val="Lijstalinea"/>
+        <w:pStyle w:val="ListParagraph"/>
         <w:numPr>
           <w:ilvl w:val="1"/>
           <w:numId w:val="2"/>
@@ -2094,7 +2463,7 @@
     </w:p>
     <w:p>
       <w:pPr>
-        <w:pStyle w:val="Lijstalinea"/>
+        <w:pStyle w:val="ListParagraph"/>
         <w:numPr>
           <w:ilvl w:val="2"/>
           <w:numId w:val="2"/>
@@ -2112,7 +2481,7 @@
     </w:p>
     <w:p>
       <w:pPr>
-        <w:pStyle w:val="Lijstalinea"/>
+        <w:pStyle w:val="ListParagraph"/>
         <w:numPr>
           <w:ilvl w:val="3"/>
           <w:numId w:val="2"/>
@@ -2891,15 +3260,15 @@
     <w:lsdException w:name="Unresolved Mention" w:semiHidden="1" w:unhideWhenUsed="1"/>
     <w:lsdException w:name="Smart Link" w:semiHidden="1" w:unhideWhenUsed="1"/>
   </w:latentStyles>
-  <w:style w:type="paragraph" w:default="1" w:styleId="Standaard">
+  <w:style w:type="paragraph" w:default="1" w:styleId="Normal">
     <w:name w:val="Normal"/>
     <w:qFormat/>
   </w:style>
-  <w:style w:type="paragraph" w:styleId="Kop1">
+  <w:style w:type="paragraph" w:styleId="Heading1">
     <w:name w:val="heading 1"/>
-    <w:basedOn w:val="Standaard"/>
-    <w:next w:val="Standaard"/>
-    <w:link w:val="Kop1Char"/>
+    <w:basedOn w:val="Normal"/>
+    <w:next w:val="Normal"/>
+    <w:link w:val="Heading1Char"/>
     <w:uiPriority w:val="9"/>
     <w:qFormat/>
     <w:rsid w:val="002C79E5"/>
@@ -2916,11 +3285,11 @@
       <w:szCs w:val="32"/>
     </w:rPr>
   </w:style>
-  <w:style w:type="paragraph" w:styleId="Kop2">
+  <w:style w:type="paragraph" w:styleId="Heading2">
     <w:name w:val="heading 2"/>
-    <w:basedOn w:val="Standaard"/>
-    <w:next w:val="Standaard"/>
-    <w:link w:val="Kop2Char"/>
+    <w:basedOn w:val="Normal"/>
+    <w:next w:val="Normal"/>
+    <w:link w:val="Heading2Char"/>
     <w:uiPriority w:val="9"/>
     <w:unhideWhenUsed/>
     <w:qFormat/>
@@ -2938,13 +3307,13 @@
       <w:szCs w:val="26"/>
     </w:rPr>
   </w:style>
-  <w:style w:type="character" w:default="1" w:styleId="Standaardalinea-lettertype">
+  <w:style w:type="character" w:default="1" w:styleId="DefaultParagraphFont">
     <w:name w:val="Default Paragraph Font"/>
     <w:uiPriority w:val="1"/>
     <w:semiHidden/>
     <w:unhideWhenUsed/>
   </w:style>
-  <w:style w:type="table" w:default="1" w:styleId="Standaardtabel">
+  <w:style w:type="table" w:default="1" w:styleId="TableNormal">
     <w:name w:val="Normal Table"/>
     <w:uiPriority w:val="99"/>
     <w:semiHidden/>
@@ -2959,15 +3328,15 @@
       </w:tblCellMar>
     </w:tblPr>
   </w:style>
-  <w:style w:type="numbering" w:default="1" w:styleId="Geenlijst">
+  <w:style w:type="numbering" w:default="1" w:styleId="NoList">
     <w:name w:val="No List"/>
     <w:uiPriority w:val="99"/>
     <w:semiHidden/>
     <w:unhideWhenUsed/>
   </w:style>
-  <w:style w:type="paragraph" w:styleId="Lijstalinea">
+  <w:style w:type="paragraph" w:styleId="ListParagraph">
     <w:name w:val="List Paragraph"/>
-    <w:basedOn w:val="Standaard"/>
+    <w:basedOn w:val="Normal"/>
     <w:uiPriority w:val="34"/>
     <w:qFormat/>
     <w:rsid w:val="000E6474"/>
@@ -2976,10 +3345,10 @@
       <w:contextualSpacing/>
     </w:pPr>
   </w:style>
-  <w:style w:type="character" w:customStyle="1" w:styleId="Kop1Char">
-    <w:name w:val="Kop 1 Char"/>
-    <w:basedOn w:val="Standaardalinea-lettertype"/>
-    <w:link w:val="Kop1"/>
+  <w:style w:type="character" w:customStyle="1" w:styleId="Heading1Char">
+    <w:name w:val="Heading 1 Char"/>
+    <w:basedOn w:val="DefaultParagraphFont"/>
+    <w:link w:val="Heading1"/>
     <w:uiPriority w:val="9"/>
     <w:rsid w:val="002C79E5"/>
     <w:rPr>
@@ -2989,10 +3358,10 @@
       <w:szCs w:val="32"/>
     </w:rPr>
   </w:style>
-  <w:style w:type="paragraph" w:styleId="Kopvaninhoudsopgave">
+  <w:style w:type="paragraph" w:styleId="TOCHeading">
     <w:name w:val="TOC Heading"/>
-    <w:basedOn w:val="Kop1"/>
-    <w:next w:val="Standaard"/>
+    <w:basedOn w:val="Heading1"/>
+    <w:next w:val="Normal"/>
     <w:uiPriority w:val="39"/>
     <w:unhideWhenUsed/>
     <w:qFormat/>
@@ -3001,10 +3370,10 @@
       <w:outlineLvl w:val="9"/>
     </w:pPr>
   </w:style>
-  <w:style w:type="paragraph" w:styleId="Inhopg1">
+  <w:style w:type="paragraph" w:styleId="TOC1">
     <w:name w:val="toc 1"/>
-    <w:basedOn w:val="Standaard"/>
-    <w:next w:val="Standaard"/>
+    <w:basedOn w:val="Normal"/>
+    <w:next w:val="Normal"/>
     <w:autoRedefine/>
     <w:uiPriority w:val="39"/>
     <w:unhideWhenUsed/>
@@ -3015,7 +3384,7 @@
   </w:style>
   <w:style w:type="character" w:styleId="Hyperlink">
     <w:name w:val="Hyperlink"/>
-    <w:basedOn w:val="Standaardalinea-lettertype"/>
+    <w:basedOn w:val="DefaultParagraphFont"/>
     <w:uiPriority w:val="99"/>
     <w:unhideWhenUsed/>
     <w:rsid w:val="002C79E5"/>
@@ -3024,10 +3393,10 @@
       <w:u w:val="single"/>
     </w:rPr>
   </w:style>
-  <w:style w:type="character" w:customStyle="1" w:styleId="Kop2Char">
-    <w:name w:val="Kop 2 Char"/>
-    <w:basedOn w:val="Standaardalinea-lettertype"/>
-    <w:link w:val="Kop2"/>
+  <w:style w:type="character" w:customStyle="1" w:styleId="Heading2Char">
+    <w:name w:val="Heading 2 Char"/>
+    <w:basedOn w:val="DefaultParagraphFont"/>
+    <w:link w:val="Heading2"/>
     <w:uiPriority w:val="9"/>
     <w:rsid w:val="002C79E5"/>
     <w:rPr>
@@ -3037,10 +3406,10 @@
       <w:szCs w:val="26"/>
     </w:rPr>
   </w:style>
-  <w:style w:type="paragraph" w:styleId="Inhopg2">
+  <w:style w:type="paragraph" w:styleId="TOC2">
     <w:name w:val="toc 2"/>
-    <w:basedOn w:val="Standaard"/>
-    <w:next w:val="Standaard"/>
+    <w:basedOn w:val="Normal"/>
+    <w:next w:val="Normal"/>
     <w:autoRedefine/>
     <w:uiPriority w:val="39"/>
     <w:unhideWhenUsed/>
@@ -3050,9 +3419,9 @@
       <w:ind w:left="220"/>
     </w:pPr>
   </w:style>
-  <w:style w:type="character" w:styleId="Onopgelostemelding">
+  <w:style w:type="character" w:styleId="UnresolvedMention">
     <w:name w:val="Unresolved Mention"/>
-    <w:basedOn w:val="Standaardalinea-lettertype"/>
+    <w:basedOn w:val="DefaultParagraphFont"/>
     <w:uiPriority w:val="99"/>
     <w:semiHidden/>
     <w:unhideWhenUsed/>
@@ -3060,6 +3429,23 @@
     <w:rPr>
       <w:color w:val="605E5C"/>
       <w:shd w:val="clear" w:color="auto" w:fill="E1DFDD"/>
+    </w:rPr>
+  </w:style>
+  <w:style w:type="paragraph" w:styleId="NormalWeb">
+    <w:name w:val="Normal (Web)"/>
+    <w:basedOn w:val="Normal"/>
+    <w:uiPriority w:val="99"/>
+    <w:semiHidden/>
+    <w:unhideWhenUsed/>
+    <w:rsid w:val="00D20710"/>
+    <w:pPr>
+      <w:spacing w:before="100" w:beforeAutospacing="1" w:after="100" w:afterAutospacing="1" w:line="240" w:lineRule="auto"/>
+    </w:pPr>
+    <w:rPr>
+      <w:rFonts w:ascii="Times New Roman" w:eastAsia="Times New Roman" w:hAnsi="Times New Roman" w:cs="Times New Roman"/>
+      <w:sz w:val="24"/>
+      <w:szCs w:val="24"/>
+      <w:lang/>
     </w:rPr>
   </w:style>
 </w:styles>

</xml_diff>